<commit_message>
Done Algo 2.3 and bugfixes
</commit_message>
<xml_diff>
--- a/GasDist/Алгоритм распределения_вер 6.01 (20181129).docx
+++ b/GasDist/Алгоритм распределения_вер 6.01 (20181129).docx
@@ -1,6 +1,6 @@
 
 <file path=word/document.xml><?xml version="1.0" encoding="utf-8"?>
-<w:document xmlns:wpc="http://schemas.microsoft.com/office/word/2010/wordprocessingCanvas" xmlns:cx="http://schemas.microsoft.com/office/drawing/2014/chartex" xmlns:cx1="http://schemas.microsoft.com/office/drawing/2015/9/8/chartex" xmlns:mc="http://schemas.openxmlformats.org/markup-compatibility/2006" xmlns:o="urn:schemas-microsoft-com:office:office" xmlns:r="http://schemas.openxmlformats.org/officeDocument/2006/relationships" xmlns:m="http://schemas.openxmlformats.org/officeDocument/2006/math" xmlns:v="urn:schemas-microsoft-com:vml" xmlns:wp14="http://schemas.microsoft.com/office/word/2010/wordprocessingDrawing" xmlns:wp="http://schemas.openxmlformats.org/drawingml/2006/wordprocessingDrawing" xmlns:w10="urn:schemas-microsoft-com:office:word" xmlns:w="http://schemas.openxmlformats.org/wordprocessingml/2006/main" xmlns:w14="http://schemas.microsoft.com/office/word/2010/wordml" xmlns:w15="http://schemas.microsoft.com/office/word/2012/wordml" xmlns:w16se="http://schemas.microsoft.com/office/word/2015/wordml/symex" xmlns:wpg="http://schemas.microsoft.com/office/word/2010/wordprocessingGroup" xmlns:wpi="http://schemas.microsoft.com/office/word/2010/wordprocessingInk" xmlns:wne="http://schemas.microsoft.com/office/word/2006/wordml" xmlns:wps="http://schemas.microsoft.com/office/word/2010/wordprocessingShape" mc:Ignorable="w14 w15 w16se wp14">
+<w:document xmlns:wpc="http://schemas.microsoft.com/office/word/2010/wordprocessingCanvas" xmlns:cx="http://schemas.microsoft.com/office/drawing/2014/chartex" xmlns:cx1="http://schemas.microsoft.com/office/drawing/2015/9/8/chartex" xmlns:cx2="http://schemas.microsoft.com/office/drawing/2015/10/21/chartex" xmlns:cx3="http://schemas.microsoft.com/office/drawing/2016/5/9/chartex" xmlns:cx4="http://schemas.microsoft.com/office/drawing/2016/5/10/chartex" xmlns:cx5="http://schemas.microsoft.com/office/drawing/2016/5/11/chartex" xmlns:cx6="http://schemas.microsoft.com/office/drawing/2016/5/12/chartex" xmlns:cx7="http://schemas.microsoft.com/office/drawing/2016/5/13/chartex" xmlns:cx8="http://schemas.microsoft.com/office/drawing/2016/5/14/chartex" xmlns:mc="http://schemas.openxmlformats.org/markup-compatibility/2006" xmlns:aink="http://schemas.microsoft.com/office/drawing/2016/ink" xmlns:am3d="http://schemas.microsoft.com/office/drawing/2017/model3d" xmlns:o="urn:schemas-microsoft-com:office:office" xmlns:r="http://schemas.openxmlformats.org/officeDocument/2006/relationships" xmlns:m="http://schemas.openxmlformats.org/officeDocument/2006/math" xmlns:v="urn:schemas-microsoft-com:vml" xmlns:wp14="http://schemas.microsoft.com/office/word/2010/wordprocessingDrawing" xmlns:wp="http://schemas.openxmlformats.org/drawingml/2006/wordprocessingDrawing" xmlns:w10="urn:schemas-microsoft-com:office:word" xmlns:w="http://schemas.openxmlformats.org/wordprocessingml/2006/main" xmlns:w14="http://schemas.microsoft.com/office/word/2010/wordml" xmlns:w15="http://schemas.microsoft.com/office/word/2012/wordml" xmlns:w16cid="http://schemas.microsoft.com/office/word/2016/wordml/cid" xmlns:w16se="http://schemas.microsoft.com/office/word/2015/wordml/symex" xmlns:wpg="http://schemas.microsoft.com/office/word/2010/wordprocessingGroup" xmlns:wpi="http://schemas.microsoft.com/office/word/2010/wordprocessingInk" xmlns:wne="http://schemas.microsoft.com/office/word/2006/wordml" xmlns:wps="http://schemas.microsoft.com/office/word/2010/wordprocessingShape" mc:Ignorable="w14 w15 w16se w16cid wp14">
   <w:body>
     <w:p>
       <w:pPr>
@@ -221,23 +221,13 @@
                 <w:szCs w:val="24"/>
               </w:rPr>
             </w:pPr>
-            <w:proofErr w:type="spellStart"/>
             <w:r>
               <w:rPr>
                 <w:rFonts w:ascii="Times New Roman" w:hAnsi="Times New Roman" w:cs="Times New Roman"/>
                 <w:sz w:val="24"/>
                 <w:szCs w:val="24"/>
               </w:rPr>
-              <w:t>Гудимов</w:t>
-            </w:r>
-            <w:proofErr w:type="spellEnd"/>
-            <w:r>
-              <w:rPr>
-                <w:rFonts w:ascii="Times New Roman" w:hAnsi="Times New Roman" w:cs="Times New Roman"/>
-                <w:sz w:val="24"/>
-                <w:szCs w:val="24"/>
-              </w:rPr>
-              <w:t xml:space="preserve"> А.Л.</w:t>
+              <w:t>Гудимов А.Л.</w:t>
             </w:r>
           </w:p>
         </w:tc>
@@ -1945,8 +1935,38 @@
           <w:sz w:val="24"/>
           <w:szCs w:val="24"/>
         </w:rPr>
-        <w:t>для всех договоров, где упоминается точка</w:t>
-      </w:r>
+        <w:t xml:space="preserve">для всех договоров, где упоминается </w:t>
+      </w:r>
+      <w:proofErr w:type="gramStart"/>
+      <w:r>
+        <w:rPr>
+          <w:rFonts w:ascii="Times New Roman" w:hAnsi="Times New Roman" w:cs="Times New Roman"/>
+          <w:sz w:val="24"/>
+          <w:szCs w:val="24"/>
+        </w:rPr>
+        <w:t>точка</w:t>
+      </w:r>
+      <w:ins w:id="0" w:author="m17195" w:date="2019-06-04T00:25:00Z">
+        <w:r>
+          <w:rPr>
+            <w:rFonts w:ascii="Times New Roman" w:hAnsi="Times New Roman" w:cs="Times New Roman"/>
+            <w:sz w:val="24"/>
+            <w:szCs w:val="24"/>
+            <w:highlight w:val="yellow"/>
+          </w:rPr>
+          <w:t>(</w:t>
+        </w:r>
+        <w:proofErr w:type="gramEnd"/>
+        <w:r>
+          <w:rPr>
+            <w:rFonts w:ascii="Times New Roman" w:hAnsi="Times New Roman" w:cs="Times New Roman"/>
+            <w:sz w:val="24"/>
+            <w:szCs w:val="24"/>
+            <w:highlight w:val="yellow"/>
+          </w:rPr>
+          <w:t>здесь будет максимальный недобор)</w:t>
+        </w:r>
+      </w:ins>
     </w:p>
     <w:p>
       <w:pPr>
@@ -2033,7 +2053,7 @@
         </w:rPr>
         <w:t xml:space="preserve"> для всех договоров, где упоминается точка</w:t>
       </w:r>
-      <w:ins w:id="0" w:author="Васарис Артурас Броневич" w:date="2018-12-21T15:04:00Z">
+      <w:ins w:id="1" w:author="Васарис Артурас Броневич" w:date="2018-12-21T15:04:00Z">
         <w:r>
           <w:rPr>
             <w:rFonts w:ascii="Times New Roman" w:hAnsi="Times New Roman" w:cs="Times New Roman"/>
@@ -2042,22 +2062,24 @@
           </w:rPr>
           <w:t xml:space="preserve"> </w:t>
         </w:r>
-        <w:r>
-          <w:rPr>
-            <w:rFonts w:ascii="Times New Roman" w:hAnsi="Times New Roman" w:cs="Times New Roman"/>
-            <w:sz w:val="24"/>
-            <w:szCs w:val="24"/>
-            <w:highlight w:val="yellow"/>
-            <w:rPrChange w:id="1" w:author="Васарис Артурас Броневич" w:date="2018-12-21T15:04:00Z">
-              <w:rPr>
-                <w:rFonts w:ascii="Times New Roman" w:hAnsi="Times New Roman" w:cs="Times New Roman"/>
-                <w:sz w:val="24"/>
-                <w:szCs w:val="24"/>
-              </w:rPr>
-            </w:rPrChange>
-          </w:rPr>
-          <w:t>(здесь будет максимальный недобор)</w:t>
-        </w:r>
+        <w:del w:id="2" w:author="m17195" w:date="2019-06-04T00:25:00Z">
+          <w:r>
+            <w:rPr>
+              <w:rFonts w:ascii="Times New Roman" w:hAnsi="Times New Roman" w:cs="Times New Roman"/>
+              <w:sz w:val="24"/>
+              <w:szCs w:val="24"/>
+              <w:highlight w:val="yellow"/>
+              <w:rPrChange w:id="3" w:author="Васарис Артурас Броневич" w:date="2018-12-21T15:04:00Z">
+                <w:rPr>
+                  <w:rFonts w:ascii="Times New Roman" w:hAnsi="Times New Roman" w:cs="Times New Roman"/>
+                  <w:sz w:val="24"/>
+                  <w:szCs w:val="24"/>
+                </w:rPr>
+              </w:rPrChange>
+            </w:rPr>
+            <w:delText>(здесь будет максимальный недобор)</w:delText>
+          </w:r>
+        </w:del>
       </w:ins>
     </w:p>
     <w:p>
@@ -2259,13 +2281,6 @@
           <w:rFonts w:ascii="Times New Roman" w:hAnsi="Times New Roman" w:cs="Times New Roman"/>
           <w:sz w:val="24"/>
           <w:szCs w:val="24"/>
-          <w:rPrChange w:id="2" w:author="Васарис Артурас Броневич" w:date="2018-12-21T15:02:00Z">
-            <w:rPr>
-              <w:rFonts w:ascii="Times New Roman" w:hAnsi="Times New Roman" w:cs="Times New Roman"/>
-              <w:sz w:val="24"/>
-              <w:szCs w:val="24"/>
-            </w:rPr>
-          </w:rPrChange>
         </w:rPr>
       </w:pPr>
       <m:oMath>
@@ -2339,13 +2354,13 @@
         </w:rPr>
         <w:t xml:space="preserve"> договоров, где упоминается точка</w:t>
       </w:r>
-      <w:ins w:id="3" w:author="Васарис Артурас Броневич" w:date="2018-12-21T15:02:00Z">
+      <w:ins w:id="4" w:author="Васарис Артурас Броневич" w:date="2018-12-21T15:02:00Z">
         <w:r>
           <w:rPr>
             <w:rFonts w:ascii="Times New Roman" w:hAnsi="Times New Roman" w:cs="Times New Roman"/>
             <w:sz w:val="24"/>
             <w:szCs w:val="24"/>
-            <w:rPrChange w:id="4" w:author="Васарис Артурас Броневич" w:date="2018-12-21T15:02:00Z">
+            <w:rPrChange w:id="5" w:author="Васарис Артурас Броневич" w:date="2018-12-21T15:02:00Z">
               <w:rPr>
                 <w:rFonts w:ascii="Times New Roman" w:hAnsi="Times New Roman" w:cs="Times New Roman"/>
                 <w:sz w:val="24"/>
@@ -2362,7 +2377,7 @@
             <w:sz w:val="24"/>
             <w:szCs w:val="24"/>
             <w:highlight w:val="yellow"/>
-            <w:rPrChange w:id="5" w:author="Васарис Артурас Броневич" w:date="2018-12-21T15:02:00Z">
+            <w:rPrChange w:id="6" w:author="Васарис Артурас Броневич" w:date="2018-12-21T15:02:00Z">
               <w:rPr>
                 <w:rFonts w:ascii="Times New Roman" w:hAnsi="Times New Roman" w:cs="Times New Roman"/>
                 <w:sz w:val="24"/>
@@ -2379,7 +2394,7 @@
             <w:sz w:val="24"/>
             <w:szCs w:val="24"/>
             <w:highlight w:val="yellow"/>
-            <w:rPrChange w:id="6" w:author="Васарис Артурас Броневич" w:date="2018-12-21T15:02:00Z">
+            <w:rPrChange w:id="7" w:author="Васарис Артурас Броневич" w:date="2018-12-21T15:02:00Z">
               <w:rPr>
                 <w:rFonts w:ascii="Times New Roman" w:hAnsi="Times New Roman" w:cs="Times New Roman"/>
                 <w:sz w:val="24"/>
@@ -3968,7 +3983,7 @@
           <w:sz w:val="24"/>
           <w:szCs w:val="24"/>
           <w:highlight w:val="yellow"/>
-          <w:rPrChange w:id="7" w:author="Васарис Артурас Броневич" w:date="2018-11-30T08:24:00Z">
+          <w:rPrChange w:id="8" w:author="m17195" w:date="2019-06-04T00:47:00Z">
             <w:rPr>
               <w:rFonts w:ascii="Times New Roman" w:hAnsi="Times New Roman" w:cs="Times New Roman"/>
               <w:sz w:val="24"/>
@@ -3976,12 +3991,27 @@
             </w:rPr>
           </w:rPrChange>
         </w:rPr>
+        <w:pPrChange w:id="9" w:author="m17195" w:date="2019-06-04T00:47:00Z">
+          <w:pPr>
+            <w:pStyle w:val="a"/>
+            <w:numPr>
+              <w:ilvl w:val="1"/>
+            </w:numPr>
+          </w:pPr>
+        </w:pPrChange>
       </w:pPr>
       <w:r>
         <w:rPr>
           <w:rFonts w:ascii="Times New Roman" w:hAnsi="Times New Roman" w:cs="Times New Roman"/>
           <w:sz w:val="24"/>
           <w:szCs w:val="24"/>
+          <w:rPrChange w:id="10" w:author="m17195" w:date="2019-06-04T00:47:00Z">
+            <w:rPr>
+              <w:rFonts w:ascii="Times New Roman" w:hAnsi="Times New Roman" w:cs="Times New Roman"/>
+              <w:sz w:val="24"/>
+              <w:szCs w:val="24"/>
+            </w:rPr>
+          </w:rPrChange>
         </w:rPr>
         <w:t xml:space="preserve">Для всех площадок, где фактический объем за сутки </w:t>
       </w:r>
@@ -3992,6 +4022,14 @@
             <w:sz w:val="24"/>
             <w:szCs w:val="24"/>
             <w:lang w:val="en-US"/>
+            <w:rPrChange w:id="11" w:author="m17195" w:date="2019-06-04T00:47:00Z">
+              <w:rPr>
+                <w:rFonts w:ascii="Cambria Math" w:hAnsi="Cambria Math" w:cs="Times New Roman"/>
+                <w:sz w:val="24"/>
+                <w:szCs w:val="24"/>
+                <w:lang w:val="en-US"/>
+              </w:rPr>
+            </w:rPrChange>
           </w:rPr>
           <m:t>d</m:t>
         </m:r>
@@ -4001,96 +4039,7 @@
           <w:rFonts w:ascii="Times New Roman" w:hAnsi="Times New Roman" w:cs="Times New Roman"/>
           <w:sz w:val="24"/>
           <w:szCs w:val="24"/>
-        </w:rPr>
-        <w:t xml:space="preserve"> меньше </w:t>
-      </w:r>
-      <w:r>
-        <w:rPr>
-          <w:rFonts w:ascii="Times New Roman" w:hAnsi="Times New Roman" w:cs="Times New Roman"/>
-          <w:sz w:val="24"/>
-          <w:szCs w:val="24"/>
-        </w:rPr>
-        <w:t xml:space="preserve">либо равен </w:t>
-      </w:r>
-      <w:r>
-        <w:rPr>
-          <w:rFonts w:ascii="Times New Roman" w:hAnsi="Times New Roman" w:cs="Times New Roman"/>
-          <w:sz w:val="24"/>
-          <w:szCs w:val="24"/>
-        </w:rPr>
-        <w:t>сумм</w:t>
-      </w:r>
-      <w:r>
-        <w:rPr>
-          <w:rFonts w:ascii="Times New Roman" w:hAnsi="Times New Roman" w:cs="Times New Roman"/>
-          <w:sz w:val="24"/>
-          <w:szCs w:val="24"/>
-        </w:rPr>
-        <w:t>е</w:t>
-      </w:r>
-      <w:r>
-        <w:rPr>
-          <w:rFonts w:ascii="Times New Roman" w:hAnsi="Times New Roman" w:cs="Times New Roman"/>
-          <w:sz w:val="24"/>
-          <w:szCs w:val="24"/>
-        </w:rPr>
-        <w:t xml:space="preserve"> планов за эти </w:t>
-      </w:r>
-      <w:r>
-        <w:rPr>
-          <w:rFonts w:ascii="Times New Roman" w:hAnsi="Times New Roman" w:cs="Times New Roman"/>
-          <w:sz w:val="24"/>
-          <w:szCs w:val="24"/>
-        </w:rPr>
-        <w:t xml:space="preserve">же </w:t>
-      </w:r>
-      <w:r>
-        <w:rPr>
-          <w:rFonts w:ascii="Times New Roman" w:hAnsi="Times New Roman" w:cs="Times New Roman"/>
-          <w:sz w:val="24"/>
-          <w:szCs w:val="24"/>
-        </w:rPr>
-        <w:t>сутки</w:t>
-      </w:r>
-      <w:r>
-        <w:rPr>
-          <w:rFonts w:ascii="Times New Roman" w:hAnsi="Times New Roman" w:cs="Times New Roman"/>
-          <w:sz w:val="24"/>
-          <w:szCs w:val="24"/>
-        </w:rPr>
-        <w:t xml:space="preserve"> </w:t>
-      </w:r>
-      <w:r>
-        <w:rPr>
-          <w:rFonts w:ascii="Times New Roman" w:hAnsi="Times New Roman" w:cs="Times New Roman"/>
-          <w:sz w:val="24"/>
-          <w:szCs w:val="24"/>
-        </w:rPr>
-        <w:t>по всем договорам</w:t>
-      </w:r>
-      <w:r>
-        <w:rPr>
-          <w:rFonts w:ascii="Times New Roman" w:hAnsi="Times New Roman" w:cs="Times New Roman"/>
-          <w:sz w:val="24"/>
-          <w:szCs w:val="24"/>
-        </w:rPr>
-        <w:t xml:space="preserve"> </w:t>
-      </w:r>
-      <w:r>
-        <w:rPr>
-          <w:rFonts w:ascii="Times New Roman" w:hAnsi="Times New Roman" w:cs="Times New Roman"/>
-          <w:sz w:val="24"/>
-          <w:szCs w:val="24"/>
-        </w:rPr>
-        <w:t>с учетом коридора</w:t>
-      </w:r>
-      <w:r>
-        <w:rPr>
-          <w:rFonts w:ascii="Times New Roman" w:hAnsi="Times New Roman" w:cs="Times New Roman"/>
-          <w:sz w:val="24"/>
-          <w:szCs w:val="24"/>
-          <w:highlight w:val="yellow"/>
-          <w:rPrChange w:id="8" w:author="Васарис Артурас Броневич" w:date="2018-11-30T08:24:00Z">
+          <w:rPrChange w:id="12" w:author="m17195" w:date="2019-06-04T00:47:00Z">
             <w:rPr>
               <w:rFonts w:ascii="Times New Roman" w:hAnsi="Times New Roman" w:cs="Times New Roman"/>
               <w:sz w:val="24"/>
@@ -4098,16 +4047,139 @@
             </w:rPr>
           </w:rPrChange>
         </w:rPr>
+        <w:t xml:space="preserve"> меньше </w:t>
+      </w:r>
+      <w:r>
+        <w:rPr>
+          <w:rFonts w:ascii="Times New Roman" w:hAnsi="Times New Roman" w:cs="Times New Roman"/>
+          <w:sz w:val="24"/>
+          <w:szCs w:val="24"/>
+          <w:rPrChange w:id="13" w:author="m17195" w:date="2019-06-04T00:47:00Z">
+            <w:rPr>
+              <w:rFonts w:ascii="Times New Roman" w:hAnsi="Times New Roman" w:cs="Times New Roman"/>
+              <w:sz w:val="24"/>
+              <w:szCs w:val="24"/>
+            </w:rPr>
+          </w:rPrChange>
+        </w:rPr>
+        <w:t xml:space="preserve">либо равен </w:t>
+      </w:r>
+      <w:r>
+        <w:rPr>
+          <w:rFonts w:ascii="Times New Roman" w:hAnsi="Times New Roman" w:cs="Times New Roman"/>
+          <w:sz w:val="24"/>
+          <w:szCs w:val="24"/>
+          <w:rPrChange w:id="14" w:author="m17195" w:date="2019-06-04T00:47:00Z">
+            <w:rPr>
+              <w:rFonts w:ascii="Times New Roman" w:hAnsi="Times New Roman" w:cs="Times New Roman"/>
+              <w:sz w:val="24"/>
+              <w:szCs w:val="24"/>
+            </w:rPr>
+          </w:rPrChange>
+        </w:rPr>
+        <w:t>сумм</w:t>
+      </w:r>
+      <w:r>
+        <w:rPr>
+          <w:rFonts w:ascii="Times New Roman" w:hAnsi="Times New Roman" w:cs="Times New Roman"/>
+          <w:sz w:val="24"/>
+          <w:szCs w:val="24"/>
+          <w:rPrChange w:id="15" w:author="m17195" w:date="2019-06-04T00:47:00Z">
+            <w:rPr>
+              <w:rFonts w:ascii="Times New Roman" w:hAnsi="Times New Roman" w:cs="Times New Roman"/>
+              <w:sz w:val="24"/>
+              <w:szCs w:val="24"/>
+            </w:rPr>
+          </w:rPrChange>
+        </w:rPr>
+        <w:t>е</w:t>
+      </w:r>
+      <w:r>
+        <w:rPr>
+          <w:rFonts w:ascii="Times New Roman" w:hAnsi="Times New Roman" w:cs="Times New Roman"/>
+          <w:sz w:val="24"/>
+          <w:szCs w:val="24"/>
+          <w:rPrChange w:id="16" w:author="m17195" w:date="2019-06-04T00:47:00Z">
+            <w:rPr>
+              <w:rFonts w:ascii="Times New Roman" w:hAnsi="Times New Roman" w:cs="Times New Roman"/>
+              <w:sz w:val="24"/>
+              <w:szCs w:val="24"/>
+            </w:rPr>
+          </w:rPrChange>
+        </w:rPr>
+        <w:t xml:space="preserve"> планов за эти </w:t>
+      </w:r>
+      <w:r>
+        <w:rPr>
+          <w:rFonts w:ascii="Times New Roman" w:hAnsi="Times New Roman" w:cs="Times New Roman"/>
+          <w:sz w:val="24"/>
+          <w:szCs w:val="24"/>
+          <w:rPrChange w:id="17" w:author="m17195" w:date="2019-06-04T00:47:00Z">
+            <w:rPr>
+              <w:rFonts w:ascii="Times New Roman" w:hAnsi="Times New Roman" w:cs="Times New Roman"/>
+              <w:sz w:val="24"/>
+              <w:szCs w:val="24"/>
+            </w:rPr>
+          </w:rPrChange>
+        </w:rPr>
+        <w:t xml:space="preserve">же </w:t>
+      </w:r>
+      <w:bookmarkStart w:id="18" w:name="_GoBack"/>
+      <w:bookmarkEnd w:id="18"/>
+      <w:r>
+        <w:rPr>
+          <w:rFonts w:ascii="Times New Roman" w:hAnsi="Times New Roman" w:cs="Times New Roman"/>
+          <w:sz w:val="24"/>
+          <w:szCs w:val="24"/>
+          <w:rPrChange w:id="19" w:author="m17195" w:date="2019-06-04T00:47:00Z">
+            <w:rPr>
+              <w:rFonts w:ascii="Times New Roman" w:hAnsi="Times New Roman" w:cs="Times New Roman"/>
+              <w:sz w:val="24"/>
+              <w:szCs w:val="24"/>
+            </w:rPr>
+          </w:rPrChange>
+        </w:rPr>
+        <w:t>сутки по всем договорам</w:t>
+      </w:r>
+      <w:r>
+        <w:rPr>
+          <w:rFonts w:ascii="Times New Roman" w:hAnsi="Times New Roman" w:cs="Times New Roman"/>
+          <w:sz w:val="24"/>
+          <w:szCs w:val="24"/>
+          <w:rPrChange w:id="20" w:author="m17195" w:date="2019-06-04T00:47:00Z">
+            <w:rPr>
+              <w:rFonts w:ascii="Times New Roman" w:hAnsi="Times New Roman" w:cs="Times New Roman"/>
+              <w:sz w:val="24"/>
+              <w:szCs w:val="24"/>
+            </w:rPr>
+          </w:rPrChange>
+        </w:rPr>
+        <w:t xml:space="preserve"> с учетом коридора</w:t>
+      </w:r>
+      <w:r>
+        <w:rPr>
+          <w:rFonts w:ascii="Times New Roman" w:hAnsi="Times New Roman" w:cs="Times New Roman"/>
+          <w:sz w:val="24"/>
+          <w:szCs w:val="24"/>
+          <w:highlight w:val="yellow"/>
+          <w:rPrChange w:id="21" w:author="m17195" w:date="2019-06-04T00:47:00Z">
+            <w:rPr>
+              <w:rFonts w:ascii="Times New Roman" w:hAnsi="Times New Roman" w:cs="Times New Roman"/>
+              <w:sz w:val="24"/>
+              <w:szCs w:val="24"/>
+            </w:rPr>
+          </w:rPrChange>
+        </w:rPr>
         <w:t>.</w:t>
       </w:r>
-      <w:ins w:id="9" w:author="Васарис Артурас Броневич" w:date="2018-11-30T08:23:00Z">
+      <w:ins w:id="22" w:author="Васарис Артурас Броневич" w:date="2018-11-30T08:23:00Z">
         <w:r>
           <w:rPr>
             <w:rFonts w:ascii="Times New Roman" w:hAnsi="Times New Roman" w:cs="Times New Roman"/>
             <w:sz w:val="24"/>
             <w:szCs w:val="24"/>
             <w:highlight w:val="yellow"/>
-            <w:rPrChange w:id="10" w:author="Васарис Артурас Броневич" w:date="2018-11-30T08:24:00Z">
+            <w:rPrChange w:id="23" w:author="m17195" w:date="2019-06-04T00:47:00Z">
               <w:rPr>
                 <w:rFonts w:ascii="Times New Roman" w:hAnsi="Times New Roman" w:cs="Times New Roman"/>
                 <w:sz w:val="24"/>
@@ -4118,25 +4190,33 @@
           <w:t xml:space="preserve">  (рассмотреть отдельно случай</w:t>
         </w:r>
       </w:ins>
-      <w:ins w:id="11" w:author="Васарис Артурас Броневич" w:date="2018-12-04T22:05:00Z">
+      <w:ins w:id="24" w:author="Васарис Артурас Броневич" w:date="2018-12-04T22:05:00Z">
         <w:r>
           <w:rPr>
             <w:rFonts w:ascii="Times New Roman" w:hAnsi="Times New Roman" w:cs="Times New Roman"/>
             <w:sz w:val="24"/>
             <w:szCs w:val="24"/>
             <w:highlight w:val="yellow"/>
+            <w:rPrChange w:id="25" w:author="m17195" w:date="2019-06-04T00:47:00Z">
+              <w:rPr>
+                <w:rFonts w:ascii="Times New Roman" w:hAnsi="Times New Roman" w:cs="Times New Roman"/>
+                <w:sz w:val="24"/>
+                <w:szCs w:val="24"/>
+                <w:highlight w:val="yellow"/>
+              </w:rPr>
+            </w:rPrChange>
           </w:rPr>
           <w:t>,</w:t>
         </w:r>
       </w:ins>
-      <w:ins w:id="12" w:author="Васарис Артурас Броневич" w:date="2018-11-30T08:23:00Z">
+      <w:ins w:id="26" w:author="Васарис Артурас Броневич" w:date="2018-11-30T08:23:00Z">
         <w:r>
           <w:rPr>
             <w:rFonts w:ascii="Times New Roman" w:hAnsi="Times New Roman" w:cs="Times New Roman"/>
             <w:sz w:val="24"/>
             <w:szCs w:val="24"/>
             <w:highlight w:val="yellow"/>
-            <w:rPrChange w:id="13" w:author="Васарис Артурас Броневич" w:date="2018-11-30T08:24:00Z">
+            <w:rPrChange w:id="27" w:author="m17195" w:date="2019-06-04T00:47:00Z">
               <w:rPr>
                 <w:rFonts w:ascii="Times New Roman" w:hAnsi="Times New Roman" w:cs="Times New Roman"/>
                 <w:sz w:val="24"/>
@@ -4153,7 +4233,7 @@
             <w:szCs w:val="24"/>
             <w:highlight w:val="yellow"/>
             <w:lang w:val="en-US"/>
-            <w:rPrChange w:id="14" w:author="Васарис Артурас Броневич" w:date="2018-11-30T08:24:00Z">
+            <w:rPrChange w:id="28" w:author="m17195" w:date="2019-06-04T00:47:00Z">
               <w:rPr>
                 <w:rFonts w:ascii="Times New Roman" w:hAnsi="Times New Roman" w:cs="Times New Roman"/>
                 <w:sz w:val="24"/>
@@ -4170,7 +4250,7 @@
             <w:sz w:val="24"/>
             <w:szCs w:val="24"/>
             <w:highlight w:val="yellow"/>
-            <w:rPrChange w:id="15" w:author="Васарис Артурас Броневич" w:date="2018-11-30T08:24:00Z">
+            <w:rPrChange w:id="29" w:author="m17195" w:date="2019-06-04T00:47:00Z">
               <w:rPr>
                 <w:rFonts w:ascii="Times New Roman" w:hAnsi="Times New Roman" w:cs="Times New Roman"/>
                 <w:sz w:val="24"/>
@@ -4182,14 +4262,14 @@
           <w:t xml:space="preserve"> </w:t>
         </w:r>
       </w:ins>
-      <w:ins w:id="16" w:author="Васарис Артурас Броневич" w:date="2018-11-30T08:24:00Z">
+      <w:ins w:id="30" w:author="Васарис Артурас Броневич" w:date="2018-11-30T08:24:00Z">
         <w:r>
           <w:rPr>
             <w:rFonts w:ascii="Times New Roman" w:hAnsi="Times New Roman" w:cs="Times New Roman"/>
             <w:sz w:val="24"/>
             <w:szCs w:val="24"/>
             <w:highlight w:val="yellow"/>
-            <w:rPrChange w:id="17" w:author="Васарис Артурас Броневич" w:date="2018-11-30T08:24:00Z">
+            <w:rPrChange w:id="31" w:author="m17195" w:date="2019-06-04T00:47:00Z">
               <w:rPr>
                 <w:rFonts w:ascii="Times New Roman" w:hAnsi="Times New Roman" w:cs="Times New Roman"/>
                 <w:sz w:val="24"/>
@@ -6857,7 +6937,7 @@
         </w:rPr>
         <w:t xml:space="preserve"> с уменьшением</w:t>
       </w:r>
-      <w:ins w:id="18" w:author="Васарис Артурас Броневич" w:date="2018-12-21T15:09:00Z">
+      <w:ins w:id="32" w:author="Васарис Артурас Броневич" w:date="2018-12-21T15:09:00Z">
         <w:r>
           <w:rPr>
             <w:rFonts w:ascii="Times New Roman" w:eastAsiaTheme="minorEastAsia" w:hAnsi="Times New Roman" w:cs="Times New Roman"/>
@@ -6867,8 +6947,6 @@
           <w:t>+</w:t>
         </w:r>
       </w:ins>
-      <w:bookmarkStart w:id="19" w:name="_GoBack"/>
-      <w:bookmarkEnd w:id="19"/>
     </w:p>
     <w:p>
       <w:pPr>
@@ -13893,12 +13971,12 @@
               </m:sup>
             </m:sSubSup>
             <m:r>
-              <w:ins w:id="20" w:author="Васарис Артурас Броневич" w:date="2018-11-29T08:25:00Z">
+              <w:ins w:id="33" w:author="Васарис Артурас Броневич" w:date="2018-11-29T08:25:00Z">
                 <w:rPr>
                   <w:rFonts w:ascii="Cambria Math" w:hAnsi="Cambria Math" w:cs="Times New Roman"/>
                   <w:sz w:val="24"/>
                   <w:szCs w:val="24"/>
-                  <w:rPrChange w:id="21" w:author="Васарис Артурас Броневич" w:date="2018-12-04T22:05:00Z">
+                  <w:rPrChange w:id="34" w:author="Васарис Артурас Броневич" w:date="2018-12-04T22:05:00Z">
                     <w:rPr>
                       <w:rFonts w:ascii="Cambria Math" w:hAnsi="Cambria Math" w:cs="Times New Roman"/>
                       <w:sz w:val="24"/>
@@ -13911,7 +13989,7 @@
               </w:ins>
             </m:r>
             <m:r>
-              <w:del w:id="22" w:author="Васарис Артурас Броневич" w:date="2018-11-29T08:25:00Z">
+              <w:del w:id="35" w:author="Васарис Артурас Броневич" w:date="2018-11-29T08:25:00Z">
                 <w:rPr>
                   <w:rFonts w:ascii="Cambria Math" w:hAnsi="Cambria Math" w:cs="Times New Roman"/>
                   <w:sz w:val="24"/>
@@ -13929,7 +14007,7 @@
               <m:t>(</m:t>
             </m:r>
             <m:r>
-              <w:del w:id="23" w:author="Васарис Артурас Броневич" w:date="2018-11-29T08:25:00Z">
+              <w:del w:id="36" w:author="Васарис Артурас Броневич" w:date="2018-11-29T08:25:00Z">
                 <w:rPr>
                   <w:rFonts w:ascii="Cambria Math" w:hAnsi="Cambria Math" w:cs="Times New Roman"/>
                   <w:sz w:val="24"/>
@@ -13939,7 +14017,7 @@
               </w:del>
             </m:r>
             <m:r>
-              <w:ins w:id="24" w:author="Васарис Артурас Броневич" w:date="2018-11-29T08:25:00Z">
+              <w:ins w:id="37" w:author="Васарис Артурас Броневич" w:date="2018-11-29T08:25:00Z">
                 <w:rPr>
                   <w:rFonts w:ascii="Cambria Math" w:hAnsi="Cambria Math" w:cs="Times New Roman"/>
                   <w:sz w:val="24"/>
@@ -14023,7 +14101,7 @@
           </m:sup>
         </m:sSubSup>
         <m:r>
-          <w:del w:id="25" w:author="Васарис Артурас Броневич" w:date="2018-11-29T08:26:00Z">
+          <w:del w:id="38" w:author="Васарис Артурас Броневич" w:date="2018-11-29T08:26:00Z">
             <w:rPr>
               <w:rFonts w:ascii="Cambria Math" w:eastAsiaTheme="minorEastAsia" w:hAnsi="Cambria Math" w:cs="Times New Roman"/>
               <w:sz w:val="24"/>
@@ -14033,7 +14111,7 @@
           </w:del>
         </m:r>
         <m:r>
-          <w:ins w:id="26" w:author="Васарис Артурас Броневич" w:date="2018-11-29T08:26:00Z">
+          <w:ins w:id="39" w:author="Васарис Артурас Броневич" w:date="2018-11-29T08:26:00Z">
             <w:rPr>
               <w:rFonts w:ascii="Cambria Math" w:eastAsiaTheme="minorEastAsia" w:hAnsi="Cambria Math" w:cs="Times New Roman"/>
               <w:sz w:val="24"/>
@@ -14043,7 +14121,7 @@
           </w:ins>
         </m:r>
         <m:r>
-          <w:del w:id="27" w:author="Васарис Артурас Броневич" w:date="2018-11-29T08:26:00Z">
+          <w:del w:id="40" w:author="Васарис Артурас Броневич" w:date="2018-11-29T08:26:00Z">
             <w:rPr>
               <w:rFonts w:ascii="Cambria Math" w:hAnsi="Cambria Math" w:cs="Times New Roman"/>
               <w:sz w:val="24"/>
@@ -14053,7 +14131,7 @@
           </w:del>
         </m:r>
         <m:r>
-          <w:ins w:id="28" w:author="Васарис Артурас Броневич" w:date="2018-11-29T08:26:00Z">
+          <w:ins w:id="41" w:author="Васарис Артурас Броневич" w:date="2018-11-29T08:26:00Z">
             <w:rPr>
               <w:rFonts w:ascii="Cambria Math" w:hAnsi="Cambria Math" w:cs="Times New Roman"/>
               <w:sz w:val="24"/>
@@ -16864,7 +16942,7 @@
         </w:numPr>
         <w:ind w:firstLine="708"/>
         <w:rPr>
-          <w:ins w:id="29" w:author="Васарис Артурас Броневич" w:date="2018-11-29T09:27:00Z"/>
+          <w:ins w:id="42" w:author="Васарис Артурас Броневич" w:date="2018-11-29T09:27:00Z"/>
           <w:rFonts w:ascii="Times New Roman" w:eastAsiaTheme="minorEastAsia" w:hAnsi="Times New Roman" w:cs="Times New Roman"/>
           <w:sz w:val="24"/>
           <w:szCs w:val="24"/>
@@ -17372,7 +17450,7 @@
         </w:numPr>
         <w:ind w:firstLine="708"/>
         <w:rPr>
-          <w:ins w:id="30" w:author="Васарис Артурас Броневич" w:date="2018-11-29T09:27:00Z"/>
+          <w:ins w:id="43" w:author="Васарис Артурас Броневич" w:date="2018-11-29T09:27:00Z"/>
           <w:rFonts w:ascii="Times New Roman" w:eastAsiaTheme="minorEastAsia" w:hAnsi="Times New Roman" w:cs="Times New Roman"/>
           <w:sz w:val="24"/>
           <w:szCs w:val="24"/>
@@ -17388,20 +17466,20 @@
         </w:numPr>
         <w:ind w:firstLine="708"/>
         <w:rPr>
-          <w:ins w:id="31" w:author="Васарис Артурас Броневич" w:date="2018-11-29T09:28:00Z"/>
+          <w:ins w:id="44" w:author="Васарис Артурас Броневич" w:date="2018-11-29T09:28:00Z"/>
           <w:rFonts w:ascii="Times New Roman" w:eastAsiaTheme="minorEastAsia" w:hAnsi="Times New Roman" w:cs="Times New Roman"/>
           <w:sz w:val="24"/>
           <w:szCs w:val="24"/>
         </w:rPr>
       </w:pPr>
-      <w:ins w:id="32" w:author="Васарис Артурас Броневич" w:date="2018-11-29T09:27:00Z">
+      <w:ins w:id="45" w:author="Васарис Артурас Броневич" w:date="2018-11-29T09:27:00Z">
         <w:r>
           <w:rPr>
             <w:rFonts w:ascii="Times New Roman" w:eastAsiaTheme="minorEastAsia" w:hAnsi="Times New Roman" w:cs="Times New Roman"/>
             <w:sz w:val="24"/>
             <w:szCs w:val="24"/>
             <w:highlight w:val="yellow"/>
-            <w:rPrChange w:id="33" w:author="Васарис Артурас Броневич" w:date="2018-11-30T08:24:00Z">
+            <w:rPrChange w:id="46" w:author="Васарис Артурас Броневич" w:date="2018-11-30T08:24:00Z">
               <w:rPr>
                 <w:rFonts w:ascii="Times New Roman" w:eastAsiaTheme="minorEastAsia" w:hAnsi="Times New Roman" w:cs="Times New Roman"/>
                 <w:sz w:val="24"/>
@@ -17412,7 +17490,7 @@
           <w:t xml:space="preserve">(Алгоритм 3.3 надо итерировать по </w:t>
         </w:r>
       </w:ins>
-      <w:ins w:id="34" w:author="Васарис Артурас Броневич" w:date="2018-11-29T09:28:00Z">
+      <w:ins w:id="47" w:author="Васарис Артурас Броневич" w:date="2018-11-29T09:28:00Z">
         <w:r>
           <w:rPr>
             <w:rFonts w:ascii="Times New Roman" w:eastAsiaTheme="minorEastAsia" w:hAnsi="Times New Roman" w:cs="Times New Roman"/>
@@ -17420,7 +17498,7 @@
             <w:szCs w:val="24"/>
             <w:highlight w:val="yellow"/>
             <w:lang w:val="en-US"/>
-            <w:rPrChange w:id="35" w:author="Васарис Артурас Броневич" w:date="2018-11-30T08:24:00Z">
+            <w:rPrChange w:id="48" w:author="Васарис Артурас Броневич" w:date="2018-11-30T08:24:00Z">
               <w:rPr>
                 <w:rFonts w:ascii="Times New Roman" w:eastAsiaTheme="minorEastAsia" w:hAnsi="Times New Roman" w:cs="Times New Roman"/>
                 <w:sz w:val="24"/>
@@ -17437,7 +17515,7 @@
             <w:sz w:val="24"/>
             <w:szCs w:val="24"/>
             <w:highlight w:val="yellow"/>
-            <w:rPrChange w:id="36" w:author="Васарис Артурас Броневич" w:date="2018-11-30T08:24:00Z">
+            <w:rPrChange w:id="49" w:author="Васарис Артурас Броневич" w:date="2018-11-30T08:24:00Z">
               <w:rPr>
                 <w:rFonts w:ascii="Times New Roman" w:eastAsiaTheme="minorEastAsia" w:hAnsi="Times New Roman" w:cs="Times New Roman"/>
                 <w:sz w:val="24"/>
@@ -17454,7 +17532,7 @@
             <w:sz w:val="24"/>
             <w:szCs w:val="24"/>
             <w:highlight w:val="yellow"/>
-            <w:rPrChange w:id="37" w:author="Васарис Артурас Броневич" w:date="2018-11-30T08:24:00Z">
+            <w:rPrChange w:id="50" w:author="Васарис Артурас Броневич" w:date="2018-11-30T08:24:00Z">
               <w:rPr>
                 <w:rFonts w:ascii="Times New Roman" w:eastAsiaTheme="minorEastAsia" w:hAnsi="Times New Roman" w:cs="Times New Roman"/>
                 <w:sz w:val="24"/>
@@ -17471,7 +17549,7 @@
             <w:szCs w:val="24"/>
             <w:highlight w:val="yellow"/>
             <w:lang w:val="en-US"/>
-            <w:rPrChange w:id="38" w:author="Васарис Артурас Броневич" w:date="2018-11-30T08:24:00Z">
+            <w:rPrChange w:id="51" w:author="Васарис Артурас Броневич" w:date="2018-11-30T08:24:00Z">
               <w:rPr>
                 <w:rFonts w:ascii="Times New Roman" w:eastAsiaTheme="minorEastAsia" w:hAnsi="Times New Roman" w:cs="Times New Roman"/>
                 <w:sz w:val="24"/>
@@ -17488,7 +17566,7 @@
             <w:sz w:val="24"/>
             <w:szCs w:val="24"/>
             <w:highlight w:val="yellow"/>
-            <w:rPrChange w:id="39" w:author="Васарис Артурас Броневич" w:date="2018-11-30T08:24:00Z">
+            <w:rPrChange w:id="52" w:author="Васарис Артурас Броневич" w:date="2018-11-30T08:24:00Z">
               <w:rPr>
                 <w:rFonts w:ascii="Times New Roman" w:eastAsiaTheme="minorEastAsia" w:hAnsi="Times New Roman" w:cs="Times New Roman"/>
                 <w:sz w:val="24"/>
@@ -17506,7 +17584,7 @@
             <w:sz w:val="24"/>
             <w:szCs w:val="24"/>
             <w:highlight w:val="yellow"/>
-            <w:rPrChange w:id="40" w:author="Васарис Артурас Броневич" w:date="2018-11-30T08:24:00Z">
+            <w:rPrChange w:id="53" w:author="Васарис Артурас Броневич" w:date="2018-11-30T08:24:00Z">
               <w:rPr>
                 <w:rFonts w:ascii="Times New Roman" w:eastAsiaTheme="minorEastAsia" w:hAnsi="Times New Roman" w:cs="Times New Roman"/>
                 <w:sz w:val="24"/>
@@ -17523,7 +17601,7 @@
             <w:sz w:val="24"/>
             <w:szCs w:val="24"/>
             <w:highlight w:val="yellow"/>
-            <w:rPrChange w:id="41" w:author="Васарис Артурас Броневич" w:date="2018-11-30T08:24:00Z">
+            <w:rPrChange w:id="54" w:author="Васарис Артурас Броневич" w:date="2018-11-30T08:24:00Z">
               <w:rPr>
                 <w:rFonts w:ascii="Times New Roman" w:eastAsiaTheme="minorEastAsia" w:hAnsi="Times New Roman" w:cs="Times New Roman"/>
                 <w:sz w:val="24"/>
@@ -17540,7 +17618,7 @@
             <w:szCs w:val="24"/>
             <w:highlight w:val="yellow"/>
             <w:lang w:val="en-US"/>
-            <w:rPrChange w:id="42" w:author="Васарис Артурас Броневич" w:date="2018-11-30T08:24:00Z">
+            <w:rPrChange w:id="55" w:author="Васарис Артурас Броневич" w:date="2018-11-30T08:24:00Z">
               <w:rPr>
                 <w:rFonts w:ascii="Times New Roman" w:eastAsiaTheme="minorEastAsia" w:hAnsi="Times New Roman" w:cs="Times New Roman"/>
                 <w:sz w:val="24"/>
@@ -17557,7 +17635,7 @@
             <w:sz w:val="24"/>
             <w:szCs w:val="24"/>
             <w:highlight w:val="yellow"/>
-            <w:rPrChange w:id="43" w:author="Васарис Артурас Броневич" w:date="2018-11-30T08:24:00Z">
+            <w:rPrChange w:id="56" w:author="Васарис Артурас Броневич" w:date="2018-11-30T08:24:00Z">
               <w:rPr>
                 <w:rFonts w:ascii="Times New Roman" w:eastAsiaTheme="minorEastAsia" w:hAnsi="Times New Roman" w:cs="Times New Roman"/>
                 <w:sz w:val="24"/>
@@ -17632,7 +17710,7 @@
 </file>
 
 <file path=word/numbering.xml><?xml version="1.0" encoding="utf-8"?>
-<w:numbering xmlns:wpc="http://schemas.microsoft.com/office/word/2010/wordprocessingCanvas" xmlns:cx="http://schemas.microsoft.com/office/drawing/2014/chartex" xmlns:cx1="http://schemas.microsoft.com/office/drawing/2015/9/8/chartex" xmlns:mc="http://schemas.openxmlformats.org/markup-compatibility/2006" xmlns:o="urn:schemas-microsoft-com:office:office" xmlns:r="http://schemas.openxmlformats.org/officeDocument/2006/relationships" xmlns:m="http://schemas.openxmlformats.org/officeDocument/2006/math" xmlns:v="urn:schemas-microsoft-com:vml" xmlns:wp14="http://schemas.microsoft.com/office/word/2010/wordprocessingDrawing" xmlns:wp="http://schemas.openxmlformats.org/drawingml/2006/wordprocessingDrawing" xmlns:w10="urn:schemas-microsoft-com:office:word" xmlns:w="http://schemas.openxmlformats.org/wordprocessingml/2006/main" xmlns:w14="http://schemas.microsoft.com/office/word/2010/wordml" xmlns:w15="http://schemas.microsoft.com/office/word/2012/wordml" xmlns:w16se="http://schemas.microsoft.com/office/word/2015/wordml/symex" xmlns:wpg="http://schemas.microsoft.com/office/word/2010/wordprocessingGroup" xmlns:wpi="http://schemas.microsoft.com/office/word/2010/wordprocessingInk" xmlns:wne="http://schemas.microsoft.com/office/word/2006/wordml" xmlns:wps="http://schemas.microsoft.com/office/word/2010/wordprocessingShape" mc:Ignorable="w14 w15 w16se wp14">
+<w:numbering xmlns:wpc="http://schemas.microsoft.com/office/word/2010/wordprocessingCanvas" xmlns:cx="http://schemas.microsoft.com/office/drawing/2014/chartex" xmlns:cx1="http://schemas.microsoft.com/office/drawing/2015/9/8/chartex" xmlns:cx2="http://schemas.microsoft.com/office/drawing/2015/10/21/chartex" xmlns:cx3="http://schemas.microsoft.com/office/drawing/2016/5/9/chartex" xmlns:cx4="http://schemas.microsoft.com/office/drawing/2016/5/10/chartex" xmlns:cx5="http://schemas.microsoft.com/office/drawing/2016/5/11/chartex" xmlns:cx6="http://schemas.microsoft.com/office/drawing/2016/5/12/chartex" xmlns:cx7="http://schemas.microsoft.com/office/drawing/2016/5/13/chartex" xmlns:cx8="http://schemas.microsoft.com/office/drawing/2016/5/14/chartex" xmlns:mc="http://schemas.openxmlformats.org/markup-compatibility/2006" xmlns:aink="http://schemas.microsoft.com/office/drawing/2016/ink" xmlns:am3d="http://schemas.microsoft.com/office/drawing/2017/model3d" xmlns:o="urn:schemas-microsoft-com:office:office" xmlns:r="http://schemas.openxmlformats.org/officeDocument/2006/relationships" xmlns:m="http://schemas.openxmlformats.org/officeDocument/2006/math" xmlns:v="urn:schemas-microsoft-com:vml" xmlns:wp14="http://schemas.microsoft.com/office/word/2010/wordprocessingDrawing" xmlns:wp="http://schemas.openxmlformats.org/drawingml/2006/wordprocessingDrawing" xmlns:w10="urn:schemas-microsoft-com:office:word" xmlns:w="http://schemas.openxmlformats.org/wordprocessingml/2006/main" xmlns:w14="http://schemas.microsoft.com/office/word/2010/wordml" xmlns:w15="http://schemas.microsoft.com/office/word/2012/wordml" xmlns:w16cid="http://schemas.microsoft.com/office/word/2016/wordml/cid" xmlns:w16se="http://schemas.microsoft.com/office/word/2015/wordml/symex" xmlns:wpg="http://schemas.microsoft.com/office/word/2010/wordprocessingGroup" xmlns:wpi="http://schemas.microsoft.com/office/word/2010/wordprocessingInk" xmlns:wne="http://schemas.microsoft.com/office/word/2006/wordml" xmlns:wps="http://schemas.microsoft.com/office/word/2010/wordprocessingShape" mc:Ignorable="w14 w15 w16se w16cid wp14">
   <w:abstractNum w:abstractNumId="0" w15:restartNumberingAfterBreak="0">
     <w:nsid w:val="14622FF5"/>
     <w:multiLevelType w:val="multilevel"/>
@@ -18186,7 +18264,10 @@
 </file>
 
 <file path=word/people.xml><?xml version="1.0" encoding="utf-8"?>
-<w15:people xmlns:wpc="http://schemas.microsoft.com/office/word/2010/wordprocessingCanvas" xmlns:cx="http://schemas.microsoft.com/office/drawing/2014/chartex" xmlns:cx1="http://schemas.microsoft.com/office/drawing/2015/9/8/chartex" xmlns:mc="http://schemas.openxmlformats.org/markup-compatibility/2006" xmlns:o="urn:schemas-microsoft-com:office:office" xmlns:r="http://schemas.openxmlformats.org/officeDocument/2006/relationships" xmlns:m="http://schemas.openxmlformats.org/officeDocument/2006/math" xmlns:v="urn:schemas-microsoft-com:vml" xmlns:wp14="http://schemas.microsoft.com/office/word/2010/wordprocessingDrawing" xmlns:wp="http://schemas.openxmlformats.org/drawingml/2006/wordprocessingDrawing" xmlns:w10="urn:schemas-microsoft-com:office:word" xmlns:w="http://schemas.openxmlformats.org/wordprocessingml/2006/main" xmlns:w14="http://schemas.microsoft.com/office/word/2010/wordml" xmlns:w15="http://schemas.microsoft.com/office/word/2012/wordml" xmlns:w16se="http://schemas.microsoft.com/office/word/2015/wordml/symex" xmlns:wpg="http://schemas.microsoft.com/office/word/2010/wordprocessingGroup" xmlns:wpi="http://schemas.microsoft.com/office/word/2010/wordprocessingInk" xmlns:wne="http://schemas.microsoft.com/office/word/2006/wordml" xmlns:wps="http://schemas.microsoft.com/office/word/2010/wordprocessingShape" mc:Ignorable="w14 w15 w16se wp14">
+<w15:people xmlns:wpc="http://schemas.microsoft.com/office/word/2010/wordprocessingCanvas" xmlns:cx="http://schemas.microsoft.com/office/drawing/2014/chartex" xmlns:cx1="http://schemas.microsoft.com/office/drawing/2015/9/8/chartex" xmlns:cx2="http://schemas.microsoft.com/office/drawing/2015/10/21/chartex" xmlns:cx3="http://schemas.microsoft.com/office/drawing/2016/5/9/chartex" xmlns:cx4="http://schemas.microsoft.com/office/drawing/2016/5/10/chartex" xmlns:cx5="http://schemas.microsoft.com/office/drawing/2016/5/11/chartex" xmlns:cx6="http://schemas.microsoft.com/office/drawing/2016/5/12/chartex" xmlns:cx7="http://schemas.microsoft.com/office/drawing/2016/5/13/chartex" xmlns:cx8="http://schemas.microsoft.com/office/drawing/2016/5/14/chartex" xmlns:mc="http://schemas.openxmlformats.org/markup-compatibility/2006" xmlns:aink="http://schemas.microsoft.com/office/drawing/2016/ink" xmlns:am3d="http://schemas.microsoft.com/office/drawing/2017/model3d" xmlns:o="urn:schemas-microsoft-com:office:office" xmlns:r="http://schemas.openxmlformats.org/officeDocument/2006/relationships" xmlns:m="http://schemas.openxmlformats.org/officeDocument/2006/math" xmlns:v="urn:schemas-microsoft-com:vml" xmlns:wp14="http://schemas.microsoft.com/office/word/2010/wordprocessingDrawing" xmlns:wp="http://schemas.openxmlformats.org/drawingml/2006/wordprocessingDrawing" xmlns:w10="urn:schemas-microsoft-com:office:word" xmlns:w="http://schemas.openxmlformats.org/wordprocessingml/2006/main" xmlns:w14="http://schemas.microsoft.com/office/word/2010/wordml" xmlns:w15="http://schemas.microsoft.com/office/word/2012/wordml" xmlns:w16cid="http://schemas.microsoft.com/office/word/2016/wordml/cid" xmlns:w16se="http://schemas.microsoft.com/office/word/2015/wordml/symex" xmlns:wpg="http://schemas.microsoft.com/office/word/2010/wordprocessingGroup" xmlns:wpi="http://schemas.microsoft.com/office/word/2010/wordprocessingInk" xmlns:wne="http://schemas.microsoft.com/office/word/2006/wordml" xmlns:wps="http://schemas.microsoft.com/office/word/2010/wordprocessingShape" mc:Ignorable="w14 w15 w16se w16cid wp14">
+  <w15:person w15:author="m17195">
+    <w15:presenceInfo w15:providerId="None" w15:userId="m17195"/>
+  </w15:person>
   <w15:person w15:author="Васарис Артурас Броневич">
     <w15:presenceInfo w15:providerId="AD" w15:userId="S-1-5-21-1518017065-1346507123-621696214-5370"/>
   </w15:person>
@@ -18194,7 +18275,7 @@
 </file>
 
 <file path=word/styles.xml><?xml version="1.0" encoding="utf-8"?>
-<w:styles xmlns:mc="http://schemas.openxmlformats.org/markup-compatibility/2006" xmlns:r="http://schemas.openxmlformats.org/officeDocument/2006/relationships" xmlns:w="http://schemas.openxmlformats.org/wordprocessingml/2006/main" xmlns:w14="http://schemas.microsoft.com/office/word/2010/wordml" xmlns:w15="http://schemas.microsoft.com/office/word/2012/wordml" xmlns:w16se="http://schemas.microsoft.com/office/word/2015/wordml/symex" mc:Ignorable="w14 w15 w16se">
+<w:styles xmlns:mc="http://schemas.openxmlformats.org/markup-compatibility/2006" xmlns:r="http://schemas.openxmlformats.org/officeDocument/2006/relationships" xmlns:w="http://schemas.openxmlformats.org/wordprocessingml/2006/main" xmlns:w14="http://schemas.microsoft.com/office/word/2010/wordml" xmlns:w15="http://schemas.microsoft.com/office/word/2012/wordml" xmlns:w16cid="http://schemas.microsoft.com/office/word/2016/wordml/cid" xmlns:w16se="http://schemas.microsoft.com/office/word/2015/wordml/symex" mc:Ignorable="w14 w15 w16se w16cid">
   <w:docDefaults>
     <w:rPrDefault>
       <w:rPr>
@@ -18210,7 +18291,7 @@
       </w:pPr>
     </w:pPrDefault>
   </w:docDefaults>
-  <w:latentStyles w:defLockedState="0" w:defUIPriority="99" w:defSemiHidden="0" w:defUnhideWhenUsed="0" w:defQFormat="0" w:count="371">
+  <w:latentStyles w:defLockedState="0" w:defUIPriority="99" w:defSemiHidden="0" w:defUnhideWhenUsed="0" w:defQFormat="0" w:count="375">
     <w:lsdException w:name="Normal" w:uiPriority="0" w:qFormat="1"/>
     <w:lsdException w:name="heading 1" w:uiPriority="9" w:qFormat="1"/>
     <w:lsdException w:name="heading 2" w:semiHidden="1" w:uiPriority="9" w:unhideWhenUsed="1" w:qFormat="1"/>
@@ -18316,7 +18397,6 @@
     <w:lsdException w:name="HTML Sample" w:semiHidden="1" w:unhideWhenUsed="1"/>
     <w:lsdException w:name="HTML Typewriter" w:semiHidden="1" w:unhideWhenUsed="1"/>
     <w:lsdException w:name="HTML Variable" w:semiHidden="1" w:unhideWhenUsed="1"/>
-    <w:lsdException w:name="Normal Table" w:semiHidden="1" w:unhideWhenUsed="1"/>
     <w:lsdException w:name="annotation subject" w:semiHidden="1" w:unhideWhenUsed="1"/>
     <w:lsdException w:name="No List" w:semiHidden="1" w:unhideWhenUsed="1"/>
     <w:lsdException w:name="Outline List 1" w:semiHidden="1" w:unhideWhenUsed="1"/>
@@ -18360,10 +18440,8 @@
     <w:lsdException w:name="Table Elegant" w:semiHidden="1" w:unhideWhenUsed="1"/>
     <w:lsdException w:name="Table Professional" w:semiHidden="1" w:unhideWhenUsed="1"/>
     <w:lsdException w:name="Table Subtle 1" w:semiHidden="1" w:unhideWhenUsed="1"/>
-    <w:lsdException w:name="Table Subtle 2" w:semiHidden="1" w:unhideWhenUsed="1"/>
     <w:lsdException w:name="Table Web 1" w:semiHidden="1" w:unhideWhenUsed="1"/>
     <w:lsdException w:name="Table Web 2" w:semiHidden="1" w:unhideWhenUsed="1"/>
-    <w:lsdException w:name="Table Web 3" w:semiHidden="1" w:unhideWhenUsed="1"/>
     <w:lsdException w:name="Balloon Text" w:semiHidden="1" w:unhideWhenUsed="1"/>
     <w:lsdException w:name="Table Grid" w:uiPriority="59"/>
     <w:lsdException w:name="Table Theme" w:semiHidden="1" w:unhideWhenUsed="1"/>
@@ -18582,6 +18660,10 @@
     <w:lsdException w:name="List Table 5 Dark Accent 6" w:uiPriority="50"/>
     <w:lsdException w:name="List Table 6 Colorful Accent 6" w:uiPriority="51"/>
     <w:lsdException w:name="List Table 7 Colorful Accent 6" w:uiPriority="52"/>
+    <w:lsdException w:name="Mention" w:semiHidden="1" w:unhideWhenUsed="1"/>
+    <w:lsdException w:name="Smart Hyperlink" w:semiHidden="1" w:unhideWhenUsed="1"/>
+    <w:lsdException w:name="Hashtag" w:semiHidden="1" w:unhideWhenUsed="1"/>
+    <w:lsdException w:name="Unresolved Mention" w:semiHidden="1" w:unhideWhenUsed="1"/>
   </w:latentStyles>
   <w:style w:type="paragraph" w:default="1" w:styleId="a0">
     <w:name w:val="Normal"/>

</xml_diff>

<commit_message>
Implementing algo 3.2.  In progress.
</commit_message>
<xml_diff>
--- a/GasDist/Алгоритм распределения_вер 6.01 (20181129).docx
+++ b/GasDist/Алгоритм распределения_вер 6.01 (20181129).docx
@@ -1,6 +1,6 @@
 
 <file path=word/document.xml><?xml version="1.0" encoding="utf-8"?>
-<w:document xmlns:wpc="http://schemas.microsoft.com/office/word/2010/wordprocessingCanvas" xmlns:cx="http://schemas.microsoft.com/office/drawing/2014/chartex" xmlns:cx1="http://schemas.microsoft.com/office/drawing/2015/9/8/chartex" xmlns:cx2="http://schemas.microsoft.com/office/drawing/2015/10/21/chartex" xmlns:cx3="http://schemas.microsoft.com/office/drawing/2016/5/9/chartex" xmlns:cx4="http://schemas.microsoft.com/office/drawing/2016/5/10/chartex" xmlns:cx5="http://schemas.microsoft.com/office/drawing/2016/5/11/chartex" xmlns:cx6="http://schemas.microsoft.com/office/drawing/2016/5/12/chartex" xmlns:cx7="http://schemas.microsoft.com/office/drawing/2016/5/13/chartex" xmlns:cx8="http://schemas.microsoft.com/office/drawing/2016/5/14/chartex" xmlns:mc="http://schemas.openxmlformats.org/markup-compatibility/2006" xmlns:aink="http://schemas.microsoft.com/office/drawing/2016/ink" xmlns:am3d="http://schemas.microsoft.com/office/drawing/2017/model3d" xmlns:o="urn:schemas-microsoft-com:office:office" xmlns:r="http://schemas.openxmlformats.org/officeDocument/2006/relationships" xmlns:m="http://schemas.openxmlformats.org/officeDocument/2006/math" xmlns:v="urn:schemas-microsoft-com:vml" xmlns:wp14="http://schemas.microsoft.com/office/word/2010/wordprocessingDrawing" xmlns:wp="http://schemas.openxmlformats.org/drawingml/2006/wordprocessingDrawing" xmlns:w10="urn:schemas-microsoft-com:office:word" xmlns:w="http://schemas.openxmlformats.org/wordprocessingml/2006/main" xmlns:w14="http://schemas.microsoft.com/office/word/2010/wordml" xmlns:w15="http://schemas.microsoft.com/office/word/2012/wordml" xmlns:w16cid="http://schemas.microsoft.com/office/word/2016/wordml/cid" xmlns:w16se="http://schemas.microsoft.com/office/word/2015/wordml/symex" xmlns:wpg="http://schemas.microsoft.com/office/word/2010/wordprocessingGroup" xmlns:wpi="http://schemas.microsoft.com/office/word/2010/wordprocessingInk" xmlns:wne="http://schemas.microsoft.com/office/word/2006/wordml" xmlns:wps="http://schemas.microsoft.com/office/word/2010/wordprocessingShape" mc:Ignorable="w14 w15 w16se w16cid wp14">
+<w:document xmlns:wpc="http://schemas.microsoft.com/office/word/2010/wordprocessingCanvas" xmlns:cx="http://schemas.microsoft.com/office/drawing/2014/chartex" xmlns:cx1="http://schemas.microsoft.com/office/drawing/2015/9/8/chartex" xmlns:mc="http://schemas.openxmlformats.org/markup-compatibility/2006" xmlns:o="urn:schemas-microsoft-com:office:office" xmlns:r="http://schemas.openxmlformats.org/officeDocument/2006/relationships" xmlns:m="http://schemas.openxmlformats.org/officeDocument/2006/math" xmlns:v="urn:schemas-microsoft-com:vml" xmlns:wp14="http://schemas.microsoft.com/office/word/2010/wordprocessingDrawing" xmlns:wp="http://schemas.openxmlformats.org/drawingml/2006/wordprocessingDrawing" xmlns:w10="urn:schemas-microsoft-com:office:word" xmlns:w="http://schemas.openxmlformats.org/wordprocessingml/2006/main" xmlns:w14="http://schemas.microsoft.com/office/word/2010/wordml" xmlns:w15="http://schemas.microsoft.com/office/word/2012/wordml" xmlns:w16se="http://schemas.microsoft.com/office/word/2015/wordml/symex" xmlns:wpg="http://schemas.microsoft.com/office/word/2010/wordprocessingGroup" xmlns:wpi="http://schemas.microsoft.com/office/word/2010/wordprocessingInk" xmlns:wne="http://schemas.microsoft.com/office/word/2006/wordml" xmlns:wps="http://schemas.microsoft.com/office/word/2010/wordprocessingShape" mc:Ignorable="w14 w15 w16se wp14">
   <w:body>
     <w:p>
       <w:pPr>
@@ -1935,18 +1935,29 @@
           <w:sz w:val="24"/>
           <w:szCs w:val="24"/>
         </w:rPr>
-        <w:t xml:space="preserve">для всех договоров, где упоминается </w:t>
-      </w:r>
-      <w:proofErr w:type="gramStart"/>
-      <w:r>
-        <w:rPr>
-          <w:rFonts w:ascii="Times New Roman" w:hAnsi="Times New Roman" w:cs="Times New Roman"/>
-          <w:sz w:val="24"/>
-          <w:szCs w:val="24"/>
-        </w:rPr>
-        <w:t>точка</w:t>
-      </w:r>
-      <w:ins w:id="0" w:author="m17195" w:date="2019-06-04T00:25:00Z">
+        <w:t>для всех договоров, где упоминается точка</w:t>
+      </w:r>
+      <w:ins w:id="0" w:author="Васарис Артурас Броневич" w:date="2019-06-13T13:37:00Z">
+        <w:r>
+          <w:rPr>
+            <w:rFonts w:ascii="Times New Roman" w:hAnsi="Times New Roman" w:cs="Times New Roman"/>
+            <w:sz w:val="24"/>
+            <w:szCs w:val="24"/>
+            <w:rPrChange w:id="1" w:author="Васарис Артурас Броневич" w:date="2019-06-13T13:37:00Z">
+              <w:rPr>
+                <w:rFonts w:ascii="Times New Roman" w:hAnsi="Times New Roman" w:cs="Times New Roman"/>
+                <w:sz w:val="24"/>
+                <w:szCs w:val="24"/>
+                <w:lang w:val="en-US"/>
+              </w:rPr>
+            </w:rPrChange>
+          </w:rPr>
+          <w:t xml:space="preserve"> </w:t>
+        </w:r>
+      </w:ins>
+      <w:bookmarkStart w:id="2" w:name="_GoBack"/>
+      <w:bookmarkEnd w:id="2"/>
+      <w:ins w:id="3" w:author="m17195" w:date="2019-06-04T00:25:00Z">
         <w:r>
           <w:rPr>
             <w:rFonts w:ascii="Times New Roman" w:hAnsi="Times New Roman" w:cs="Times New Roman"/>
@@ -1954,17 +1965,7 @@
             <w:szCs w:val="24"/>
             <w:highlight w:val="yellow"/>
           </w:rPr>
-          <w:t>(</w:t>
-        </w:r>
-        <w:proofErr w:type="gramEnd"/>
-        <w:r>
-          <w:rPr>
-            <w:rFonts w:ascii="Times New Roman" w:hAnsi="Times New Roman" w:cs="Times New Roman"/>
-            <w:sz w:val="24"/>
-            <w:szCs w:val="24"/>
-            <w:highlight w:val="yellow"/>
-          </w:rPr>
-          <w:t>здесь будет максимальный недобор)</w:t>
+          <w:t>(здесь будет максимальный недобор)</w:t>
         </w:r>
       </w:ins>
     </w:p>
@@ -2053,7 +2054,7 @@
         </w:rPr>
         <w:t xml:space="preserve"> для всех договоров, где упоминается точка</w:t>
       </w:r>
-      <w:ins w:id="1" w:author="Васарис Артурас Броневич" w:date="2018-12-21T15:04:00Z">
+      <w:ins w:id="4" w:author="Васарис Артурас Броневич" w:date="2018-12-21T15:04:00Z">
         <w:r>
           <w:rPr>
             <w:rFonts w:ascii="Times New Roman" w:hAnsi="Times New Roman" w:cs="Times New Roman"/>
@@ -2062,14 +2063,14 @@
           </w:rPr>
           <w:t xml:space="preserve"> </w:t>
         </w:r>
-        <w:del w:id="2" w:author="m17195" w:date="2019-06-04T00:25:00Z">
+        <w:del w:id="5" w:author="m17195" w:date="2019-06-04T00:25:00Z">
           <w:r>
             <w:rPr>
               <w:rFonts w:ascii="Times New Roman" w:hAnsi="Times New Roman" w:cs="Times New Roman"/>
               <w:sz w:val="24"/>
               <w:szCs w:val="24"/>
               <w:highlight w:val="yellow"/>
-              <w:rPrChange w:id="3" w:author="Васарис Артурас Броневич" w:date="2018-12-21T15:04:00Z">
+              <w:rPrChange w:id="6" w:author="Васарис Артурас Броневич" w:date="2018-12-21T15:04:00Z">
                 <w:rPr>
                   <w:rFonts w:ascii="Times New Roman" w:hAnsi="Times New Roman" w:cs="Times New Roman"/>
                   <w:sz w:val="24"/>
@@ -2354,13 +2355,13 @@
         </w:rPr>
         <w:t xml:space="preserve"> договоров, где упоминается точка</w:t>
       </w:r>
-      <w:ins w:id="4" w:author="Васарис Артурас Броневич" w:date="2018-12-21T15:02:00Z">
+      <w:ins w:id="7" w:author="Васарис Артурас Броневич" w:date="2018-12-21T15:02:00Z">
         <w:r>
           <w:rPr>
             <w:rFonts w:ascii="Times New Roman" w:hAnsi="Times New Roman" w:cs="Times New Roman"/>
             <w:sz w:val="24"/>
             <w:szCs w:val="24"/>
-            <w:rPrChange w:id="5" w:author="Васарис Артурас Броневич" w:date="2018-12-21T15:02:00Z">
+            <w:rPrChange w:id="8" w:author="Васарис Артурас Броневич" w:date="2018-12-21T15:02:00Z">
               <w:rPr>
                 <w:rFonts w:ascii="Times New Roman" w:hAnsi="Times New Roman" w:cs="Times New Roman"/>
                 <w:sz w:val="24"/>
@@ -2377,7 +2378,7 @@
             <w:sz w:val="24"/>
             <w:szCs w:val="24"/>
             <w:highlight w:val="yellow"/>
-            <w:rPrChange w:id="6" w:author="Васарис Артурас Броневич" w:date="2018-12-21T15:02:00Z">
+            <w:rPrChange w:id="9" w:author="Васарис Артурас Броневич" w:date="2018-12-21T15:02:00Z">
               <w:rPr>
                 <w:rFonts w:ascii="Times New Roman" w:hAnsi="Times New Roman" w:cs="Times New Roman"/>
                 <w:sz w:val="24"/>
@@ -2394,7 +2395,7 @@
             <w:sz w:val="24"/>
             <w:szCs w:val="24"/>
             <w:highlight w:val="yellow"/>
-            <w:rPrChange w:id="7" w:author="Васарис Артурас Броневич" w:date="2018-12-21T15:02:00Z">
+            <w:rPrChange w:id="10" w:author="Васарис Артурас Броневич" w:date="2018-12-21T15:02:00Z">
               <w:rPr>
                 <w:rFonts w:ascii="Times New Roman" w:hAnsi="Times New Roman" w:cs="Times New Roman"/>
                 <w:sz w:val="24"/>
@@ -3983,7 +3984,7 @@
           <w:sz w:val="24"/>
           <w:szCs w:val="24"/>
           <w:highlight w:val="yellow"/>
-          <w:rPrChange w:id="8" w:author="m17195" w:date="2019-06-04T00:47:00Z">
+          <w:rPrChange w:id="11" w:author="m17195" w:date="2019-06-04T00:47:00Z">
             <w:rPr>
               <w:rFonts w:ascii="Times New Roman" w:hAnsi="Times New Roman" w:cs="Times New Roman"/>
               <w:sz w:val="24"/>
@@ -3991,27 +3992,12 @@
             </w:rPr>
           </w:rPrChange>
         </w:rPr>
-        <w:pPrChange w:id="9" w:author="m17195" w:date="2019-06-04T00:47:00Z">
-          <w:pPr>
-            <w:pStyle w:val="a"/>
-            <w:numPr>
-              <w:ilvl w:val="1"/>
-            </w:numPr>
-          </w:pPr>
-        </w:pPrChange>
       </w:pPr>
       <w:r>
         <w:rPr>
           <w:rFonts w:ascii="Times New Roman" w:hAnsi="Times New Roman" w:cs="Times New Roman"/>
           <w:sz w:val="24"/>
           <w:szCs w:val="24"/>
-          <w:rPrChange w:id="10" w:author="m17195" w:date="2019-06-04T00:47:00Z">
-            <w:rPr>
-              <w:rFonts w:ascii="Times New Roman" w:hAnsi="Times New Roman" w:cs="Times New Roman"/>
-              <w:sz w:val="24"/>
-              <w:szCs w:val="24"/>
-            </w:rPr>
-          </w:rPrChange>
         </w:rPr>
         <w:t xml:space="preserve">Для всех площадок, где фактический объем за сутки </w:t>
       </w:r>
@@ -4022,14 +4008,6 @@
             <w:sz w:val="24"/>
             <w:szCs w:val="24"/>
             <w:lang w:val="en-US"/>
-            <w:rPrChange w:id="11" w:author="m17195" w:date="2019-06-04T00:47:00Z">
-              <w:rPr>
-                <w:rFonts w:ascii="Cambria Math" w:hAnsi="Cambria Math" w:cs="Times New Roman"/>
-                <w:sz w:val="24"/>
-                <w:szCs w:val="24"/>
-                <w:lang w:val="en-US"/>
-              </w:rPr>
-            </w:rPrChange>
           </w:rPr>
           <m:t>d</m:t>
         </m:r>
@@ -4039,6 +4017,71 @@
           <w:rFonts w:ascii="Times New Roman" w:hAnsi="Times New Roman" w:cs="Times New Roman"/>
           <w:sz w:val="24"/>
           <w:szCs w:val="24"/>
+        </w:rPr>
+        <w:t xml:space="preserve"> меньше </w:t>
+      </w:r>
+      <w:r>
+        <w:rPr>
+          <w:rFonts w:ascii="Times New Roman" w:hAnsi="Times New Roman" w:cs="Times New Roman"/>
+          <w:sz w:val="24"/>
+          <w:szCs w:val="24"/>
+        </w:rPr>
+        <w:t xml:space="preserve">либо равен </w:t>
+      </w:r>
+      <w:r>
+        <w:rPr>
+          <w:rFonts w:ascii="Times New Roman" w:hAnsi="Times New Roman" w:cs="Times New Roman"/>
+          <w:sz w:val="24"/>
+          <w:szCs w:val="24"/>
+        </w:rPr>
+        <w:t>сумм</w:t>
+      </w:r>
+      <w:r>
+        <w:rPr>
+          <w:rFonts w:ascii="Times New Roman" w:hAnsi="Times New Roman" w:cs="Times New Roman"/>
+          <w:sz w:val="24"/>
+          <w:szCs w:val="24"/>
+        </w:rPr>
+        <w:t>е</w:t>
+      </w:r>
+      <w:r>
+        <w:rPr>
+          <w:rFonts w:ascii="Times New Roman" w:hAnsi="Times New Roman" w:cs="Times New Roman"/>
+          <w:sz w:val="24"/>
+          <w:szCs w:val="24"/>
+        </w:rPr>
+        <w:t xml:space="preserve"> планов за эти </w:t>
+      </w:r>
+      <w:r>
+        <w:rPr>
+          <w:rFonts w:ascii="Times New Roman" w:hAnsi="Times New Roman" w:cs="Times New Roman"/>
+          <w:sz w:val="24"/>
+          <w:szCs w:val="24"/>
+        </w:rPr>
+        <w:t xml:space="preserve">же </w:t>
+      </w:r>
+      <w:r>
+        <w:rPr>
+          <w:rFonts w:ascii="Times New Roman" w:hAnsi="Times New Roman" w:cs="Times New Roman"/>
+          <w:sz w:val="24"/>
+          <w:szCs w:val="24"/>
+        </w:rPr>
+        <w:t>сутки по всем договорам</w:t>
+      </w:r>
+      <w:r>
+        <w:rPr>
+          <w:rFonts w:ascii="Times New Roman" w:hAnsi="Times New Roman" w:cs="Times New Roman"/>
+          <w:sz w:val="24"/>
+          <w:szCs w:val="24"/>
+        </w:rPr>
+        <w:t xml:space="preserve"> с учетом коридора</w:t>
+      </w:r>
+      <w:r>
+        <w:rPr>
+          <w:rFonts w:ascii="Times New Roman" w:hAnsi="Times New Roman" w:cs="Times New Roman"/>
+          <w:sz w:val="24"/>
+          <w:szCs w:val="24"/>
+          <w:highlight w:val="yellow"/>
           <w:rPrChange w:id="12" w:author="m17195" w:date="2019-06-04T00:47:00Z">
             <w:rPr>
               <w:rFonts w:ascii="Times New Roman" w:hAnsi="Times New Roman" w:cs="Times New Roman"/>
@@ -4047,139 +4090,16 @@
             </w:rPr>
           </w:rPrChange>
         </w:rPr>
-        <w:t xml:space="preserve"> меньше </w:t>
-      </w:r>
-      <w:r>
-        <w:rPr>
-          <w:rFonts w:ascii="Times New Roman" w:hAnsi="Times New Roman" w:cs="Times New Roman"/>
-          <w:sz w:val="24"/>
-          <w:szCs w:val="24"/>
-          <w:rPrChange w:id="13" w:author="m17195" w:date="2019-06-04T00:47:00Z">
-            <w:rPr>
-              <w:rFonts w:ascii="Times New Roman" w:hAnsi="Times New Roman" w:cs="Times New Roman"/>
-              <w:sz w:val="24"/>
-              <w:szCs w:val="24"/>
-            </w:rPr>
-          </w:rPrChange>
-        </w:rPr>
-        <w:t xml:space="preserve">либо равен </w:t>
-      </w:r>
-      <w:r>
-        <w:rPr>
-          <w:rFonts w:ascii="Times New Roman" w:hAnsi="Times New Roman" w:cs="Times New Roman"/>
-          <w:sz w:val="24"/>
-          <w:szCs w:val="24"/>
-          <w:rPrChange w:id="14" w:author="m17195" w:date="2019-06-04T00:47:00Z">
-            <w:rPr>
-              <w:rFonts w:ascii="Times New Roman" w:hAnsi="Times New Roman" w:cs="Times New Roman"/>
-              <w:sz w:val="24"/>
-              <w:szCs w:val="24"/>
-            </w:rPr>
-          </w:rPrChange>
-        </w:rPr>
-        <w:t>сумм</w:t>
-      </w:r>
-      <w:r>
-        <w:rPr>
-          <w:rFonts w:ascii="Times New Roman" w:hAnsi="Times New Roman" w:cs="Times New Roman"/>
-          <w:sz w:val="24"/>
-          <w:szCs w:val="24"/>
-          <w:rPrChange w:id="15" w:author="m17195" w:date="2019-06-04T00:47:00Z">
-            <w:rPr>
-              <w:rFonts w:ascii="Times New Roman" w:hAnsi="Times New Roman" w:cs="Times New Roman"/>
-              <w:sz w:val="24"/>
-              <w:szCs w:val="24"/>
-            </w:rPr>
-          </w:rPrChange>
-        </w:rPr>
-        <w:t>е</w:t>
-      </w:r>
-      <w:r>
-        <w:rPr>
-          <w:rFonts w:ascii="Times New Roman" w:hAnsi="Times New Roman" w:cs="Times New Roman"/>
-          <w:sz w:val="24"/>
-          <w:szCs w:val="24"/>
-          <w:rPrChange w:id="16" w:author="m17195" w:date="2019-06-04T00:47:00Z">
-            <w:rPr>
-              <w:rFonts w:ascii="Times New Roman" w:hAnsi="Times New Roman" w:cs="Times New Roman"/>
-              <w:sz w:val="24"/>
-              <w:szCs w:val="24"/>
-            </w:rPr>
-          </w:rPrChange>
-        </w:rPr>
-        <w:t xml:space="preserve"> планов за эти </w:t>
-      </w:r>
-      <w:r>
-        <w:rPr>
-          <w:rFonts w:ascii="Times New Roman" w:hAnsi="Times New Roman" w:cs="Times New Roman"/>
-          <w:sz w:val="24"/>
-          <w:szCs w:val="24"/>
-          <w:rPrChange w:id="17" w:author="m17195" w:date="2019-06-04T00:47:00Z">
-            <w:rPr>
-              <w:rFonts w:ascii="Times New Roman" w:hAnsi="Times New Roman" w:cs="Times New Roman"/>
-              <w:sz w:val="24"/>
-              <w:szCs w:val="24"/>
-            </w:rPr>
-          </w:rPrChange>
-        </w:rPr>
-        <w:t xml:space="preserve">же </w:t>
-      </w:r>
-      <w:bookmarkStart w:id="18" w:name="_GoBack"/>
-      <w:bookmarkEnd w:id="18"/>
-      <w:r>
-        <w:rPr>
-          <w:rFonts w:ascii="Times New Roman" w:hAnsi="Times New Roman" w:cs="Times New Roman"/>
-          <w:sz w:val="24"/>
-          <w:szCs w:val="24"/>
-          <w:rPrChange w:id="19" w:author="m17195" w:date="2019-06-04T00:47:00Z">
-            <w:rPr>
-              <w:rFonts w:ascii="Times New Roman" w:hAnsi="Times New Roman" w:cs="Times New Roman"/>
-              <w:sz w:val="24"/>
-              <w:szCs w:val="24"/>
-            </w:rPr>
-          </w:rPrChange>
-        </w:rPr>
-        <w:t>сутки по всем договорам</w:t>
-      </w:r>
-      <w:r>
-        <w:rPr>
-          <w:rFonts w:ascii="Times New Roman" w:hAnsi="Times New Roman" w:cs="Times New Roman"/>
-          <w:sz w:val="24"/>
-          <w:szCs w:val="24"/>
-          <w:rPrChange w:id="20" w:author="m17195" w:date="2019-06-04T00:47:00Z">
-            <w:rPr>
-              <w:rFonts w:ascii="Times New Roman" w:hAnsi="Times New Roman" w:cs="Times New Roman"/>
-              <w:sz w:val="24"/>
-              <w:szCs w:val="24"/>
-            </w:rPr>
-          </w:rPrChange>
-        </w:rPr>
-        <w:t xml:space="preserve"> с учетом коридора</w:t>
-      </w:r>
-      <w:r>
-        <w:rPr>
-          <w:rFonts w:ascii="Times New Roman" w:hAnsi="Times New Roman" w:cs="Times New Roman"/>
-          <w:sz w:val="24"/>
-          <w:szCs w:val="24"/>
-          <w:highlight w:val="yellow"/>
-          <w:rPrChange w:id="21" w:author="m17195" w:date="2019-06-04T00:47:00Z">
-            <w:rPr>
-              <w:rFonts w:ascii="Times New Roman" w:hAnsi="Times New Roman" w:cs="Times New Roman"/>
-              <w:sz w:val="24"/>
-              <w:szCs w:val="24"/>
-            </w:rPr>
-          </w:rPrChange>
-        </w:rPr>
         <w:t>.</w:t>
       </w:r>
-      <w:ins w:id="22" w:author="Васарис Артурас Броневич" w:date="2018-11-30T08:23:00Z">
+      <w:ins w:id="13" w:author="Васарис Артурас Броневич" w:date="2018-11-30T08:23:00Z">
         <w:r>
           <w:rPr>
             <w:rFonts w:ascii="Times New Roman" w:hAnsi="Times New Roman" w:cs="Times New Roman"/>
             <w:sz w:val="24"/>
             <w:szCs w:val="24"/>
             <w:highlight w:val="yellow"/>
-            <w:rPrChange w:id="23" w:author="m17195" w:date="2019-06-04T00:47:00Z">
+            <w:rPrChange w:id="14" w:author="m17195" w:date="2019-06-04T00:47:00Z">
               <w:rPr>
                 <w:rFonts w:ascii="Times New Roman" w:hAnsi="Times New Roman" w:cs="Times New Roman"/>
                 <w:sz w:val="24"/>
@@ -4190,33 +4110,25 @@
           <w:t xml:space="preserve">  (рассмотреть отдельно случай</w:t>
         </w:r>
       </w:ins>
-      <w:ins w:id="24" w:author="Васарис Артурас Броневич" w:date="2018-12-04T22:05:00Z">
+      <w:ins w:id="15" w:author="Васарис Артурас Броневич" w:date="2018-12-04T22:05:00Z">
         <w:r>
           <w:rPr>
             <w:rFonts w:ascii="Times New Roman" w:hAnsi="Times New Roman" w:cs="Times New Roman"/>
             <w:sz w:val="24"/>
             <w:szCs w:val="24"/>
             <w:highlight w:val="yellow"/>
-            <w:rPrChange w:id="25" w:author="m17195" w:date="2019-06-04T00:47:00Z">
-              <w:rPr>
-                <w:rFonts w:ascii="Times New Roman" w:hAnsi="Times New Roman" w:cs="Times New Roman"/>
-                <w:sz w:val="24"/>
-                <w:szCs w:val="24"/>
-                <w:highlight w:val="yellow"/>
-              </w:rPr>
-            </w:rPrChange>
           </w:rPr>
           <w:t>,</w:t>
         </w:r>
       </w:ins>
-      <w:ins w:id="26" w:author="Васарис Артурас Броневич" w:date="2018-11-30T08:23:00Z">
+      <w:ins w:id="16" w:author="Васарис Артурас Броневич" w:date="2018-11-30T08:23:00Z">
         <w:r>
           <w:rPr>
             <w:rFonts w:ascii="Times New Roman" w:hAnsi="Times New Roman" w:cs="Times New Roman"/>
             <w:sz w:val="24"/>
             <w:szCs w:val="24"/>
             <w:highlight w:val="yellow"/>
-            <w:rPrChange w:id="27" w:author="m17195" w:date="2019-06-04T00:47:00Z">
+            <w:rPrChange w:id="17" w:author="m17195" w:date="2019-06-04T00:47:00Z">
               <w:rPr>
                 <w:rFonts w:ascii="Times New Roman" w:hAnsi="Times New Roman" w:cs="Times New Roman"/>
                 <w:sz w:val="24"/>
@@ -4233,7 +4145,7 @@
             <w:szCs w:val="24"/>
             <w:highlight w:val="yellow"/>
             <w:lang w:val="en-US"/>
-            <w:rPrChange w:id="28" w:author="m17195" w:date="2019-06-04T00:47:00Z">
+            <w:rPrChange w:id="18" w:author="m17195" w:date="2019-06-04T00:47:00Z">
               <w:rPr>
                 <w:rFonts w:ascii="Times New Roman" w:hAnsi="Times New Roman" w:cs="Times New Roman"/>
                 <w:sz w:val="24"/>
@@ -4250,7 +4162,7 @@
             <w:sz w:val="24"/>
             <w:szCs w:val="24"/>
             <w:highlight w:val="yellow"/>
-            <w:rPrChange w:id="29" w:author="m17195" w:date="2019-06-04T00:47:00Z">
+            <w:rPrChange w:id="19" w:author="m17195" w:date="2019-06-04T00:47:00Z">
               <w:rPr>
                 <w:rFonts w:ascii="Times New Roman" w:hAnsi="Times New Roman" w:cs="Times New Roman"/>
                 <w:sz w:val="24"/>
@@ -4262,14 +4174,14 @@
           <w:t xml:space="preserve"> </w:t>
         </w:r>
       </w:ins>
-      <w:ins w:id="30" w:author="Васарис Артурас Броневич" w:date="2018-11-30T08:24:00Z">
+      <w:ins w:id="20" w:author="Васарис Артурас Броневич" w:date="2018-11-30T08:24:00Z">
         <w:r>
           <w:rPr>
             <w:rFonts w:ascii="Times New Roman" w:hAnsi="Times New Roman" w:cs="Times New Roman"/>
             <w:sz w:val="24"/>
             <w:szCs w:val="24"/>
             <w:highlight w:val="yellow"/>
-            <w:rPrChange w:id="31" w:author="m17195" w:date="2019-06-04T00:47:00Z">
+            <w:rPrChange w:id="21" w:author="m17195" w:date="2019-06-04T00:47:00Z">
               <w:rPr>
                 <w:rFonts w:ascii="Times New Roman" w:hAnsi="Times New Roman" w:cs="Times New Roman"/>
                 <w:sz w:val="24"/>
@@ -6937,7 +6849,7 @@
         </w:rPr>
         <w:t xml:space="preserve"> с уменьшением</w:t>
       </w:r>
-      <w:ins w:id="32" w:author="Васарис Артурас Броневич" w:date="2018-12-21T15:09:00Z">
+      <w:ins w:id="22" w:author="Васарис Артурас Броневич" w:date="2018-12-21T15:09:00Z">
         <w:r>
           <w:rPr>
             <w:rFonts w:ascii="Times New Roman" w:eastAsiaTheme="minorEastAsia" w:hAnsi="Times New Roman" w:cs="Times New Roman"/>
@@ -13971,12 +13883,12 @@
               </m:sup>
             </m:sSubSup>
             <m:r>
-              <w:ins w:id="33" w:author="Васарис Артурас Броневич" w:date="2018-11-29T08:25:00Z">
+              <w:ins w:id="23" w:author="Васарис Артурас Броневич" w:date="2018-11-29T08:25:00Z">
                 <w:rPr>
                   <w:rFonts w:ascii="Cambria Math" w:hAnsi="Cambria Math" w:cs="Times New Roman"/>
                   <w:sz w:val="24"/>
                   <w:szCs w:val="24"/>
-                  <w:rPrChange w:id="34" w:author="Васарис Артурас Броневич" w:date="2018-12-04T22:05:00Z">
+                  <w:rPrChange w:id="24" w:author="Васарис Артурас Броневич" w:date="2018-12-04T22:05:00Z">
                     <w:rPr>
                       <w:rFonts w:ascii="Cambria Math" w:hAnsi="Cambria Math" w:cs="Times New Roman"/>
                       <w:sz w:val="24"/>
@@ -13989,7 +13901,7 @@
               </w:ins>
             </m:r>
             <m:r>
-              <w:del w:id="35" w:author="Васарис Артурас Броневич" w:date="2018-11-29T08:25:00Z">
+              <w:del w:id="25" w:author="Васарис Артурас Броневич" w:date="2018-11-29T08:25:00Z">
                 <w:rPr>
                   <w:rFonts w:ascii="Cambria Math" w:hAnsi="Cambria Math" w:cs="Times New Roman"/>
                   <w:sz w:val="24"/>
@@ -14007,7 +13919,7 @@
               <m:t>(</m:t>
             </m:r>
             <m:r>
-              <w:del w:id="36" w:author="Васарис Артурас Броневич" w:date="2018-11-29T08:25:00Z">
+              <w:del w:id="26" w:author="Васарис Артурас Броневич" w:date="2018-11-29T08:25:00Z">
                 <w:rPr>
                   <w:rFonts w:ascii="Cambria Math" w:hAnsi="Cambria Math" w:cs="Times New Roman"/>
                   <w:sz w:val="24"/>
@@ -14017,7 +13929,7 @@
               </w:del>
             </m:r>
             <m:r>
-              <w:ins w:id="37" w:author="Васарис Артурас Броневич" w:date="2018-11-29T08:25:00Z">
+              <w:ins w:id="27" w:author="Васарис Артурас Броневич" w:date="2018-11-29T08:25:00Z">
                 <w:rPr>
                   <w:rFonts w:ascii="Cambria Math" w:hAnsi="Cambria Math" w:cs="Times New Roman"/>
                   <w:sz w:val="24"/>
@@ -14101,7 +14013,7 @@
           </m:sup>
         </m:sSubSup>
         <m:r>
-          <w:del w:id="38" w:author="Васарис Артурас Броневич" w:date="2018-11-29T08:26:00Z">
+          <w:del w:id="28" w:author="Васарис Артурас Броневич" w:date="2018-11-29T08:26:00Z">
             <w:rPr>
               <w:rFonts w:ascii="Cambria Math" w:eastAsiaTheme="minorEastAsia" w:hAnsi="Cambria Math" w:cs="Times New Roman"/>
               <w:sz w:val="24"/>
@@ -14111,7 +14023,7 @@
           </w:del>
         </m:r>
         <m:r>
-          <w:ins w:id="39" w:author="Васарис Артурас Броневич" w:date="2018-11-29T08:26:00Z">
+          <w:ins w:id="29" w:author="Васарис Артурас Броневич" w:date="2018-11-29T08:26:00Z">
             <w:rPr>
               <w:rFonts w:ascii="Cambria Math" w:eastAsiaTheme="minorEastAsia" w:hAnsi="Cambria Math" w:cs="Times New Roman"/>
               <w:sz w:val="24"/>
@@ -14121,7 +14033,7 @@
           </w:ins>
         </m:r>
         <m:r>
-          <w:del w:id="40" w:author="Васарис Артурас Броневич" w:date="2018-11-29T08:26:00Z">
+          <w:del w:id="30" w:author="Васарис Артурас Броневич" w:date="2018-11-29T08:26:00Z">
             <w:rPr>
               <w:rFonts w:ascii="Cambria Math" w:hAnsi="Cambria Math" w:cs="Times New Roman"/>
               <w:sz w:val="24"/>
@@ -14131,7 +14043,7 @@
           </w:del>
         </m:r>
         <m:r>
-          <w:ins w:id="41" w:author="Васарис Артурас Броневич" w:date="2018-11-29T08:26:00Z">
+          <w:ins w:id="31" w:author="Васарис Артурас Броневич" w:date="2018-11-29T08:26:00Z">
             <w:rPr>
               <w:rFonts w:ascii="Cambria Math" w:hAnsi="Cambria Math" w:cs="Times New Roman"/>
               <w:sz w:val="24"/>
@@ -16942,7 +16854,7 @@
         </w:numPr>
         <w:ind w:firstLine="708"/>
         <w:rPr>
-          <w:ins w:id="42" w:author="Васарис Артурас Броневич" w:date="2018-11-29T09:27:00Z"/>
+          <w:ins w:id="32" w:author="Васарис Артурас Броневич" w:date="2018-11-29T09:27:00Z"/>
           <w:rFonts w:ascii="Times New Roman" w:eastAsiaTheme="minorEastAsia" w:hAnsi="Times New Roman" w:cs="Times New Roman"/>
           <w:sz w:val="24"/>
           <w:szCs w:val="24"/>
@@ -17450,7 +17362,7 @@
         </w:numPr>
         <w:ind w:firstLine="708"/>
         <w:rPr>
-          <w:ins w:id="43" w:author="Васарис Артурас Броневич" w:date="2018-11-29T09:27:00Z"/>
+          <w:ins w:id="33" w:author="Васарис Артурас Броневич" w:date="2018-11-29T09:27:00Z"/>
           <w:rFonts w:ascii="Times New Roman" w:eastAsiaTheme="minorEastAsia" w:hAnsi="Times New Roman" w:cs="Times New Roman"/>
           <w:sz w:val="24"/>
           <w:szCs w:val="24"/>
@@ -17466,20 +17378,20 @@
         </w:numPr>
         <w:ind w:firstLine="708"/>
         <w:rPr>
-          <w:ins w:id="44" w:author="Васарис Артурас Броневич" w:date="2018-11-29T09:28:00Z"/>
+          <w:ins w:id="34" w:author="Васарис Артурас Броневич" w:date="2018-11-29T09:28:00Z"/>
           <w:rFonts w:ascii="Times New Roman" w:eastAsiaTheme="minorEastAsia" w:hAnsi="Times New Roman" w:cs="Times New Roman"/>
           <w:sz w:val="24"/>
           <w:szCs w:val="24"/>
         </w:rPr>
       </w:pPr>
-      <w:ins w:id="45" w:author="Васарис Артурас Броневич" w:date="2018-11-29T09:27:00Z">
+      <w:ins w:id="35" w:author="Васарис Артурас Броневич" w:date="2018-11-29T09:27:00Z">
         <w:r>
           <w:rPr>
             <w:rFonts w:ascii="Times New Roman" w:eastAsiaTheme="minorEastAsia" w:hAnsi="Times New Roman" w:cs="Times New Roman"/>
             <w:sz w:val="24"/>
             <w:szCs w:val="24"/>
             <w:highlight w:val="yellow"/>
-            <w:rPrChange w:id="46" w:author="Васарис Артурас Броневич" w:date="2018-11-30T08:24:00Z">
+            <w:rPrChange w:id="36" w:author="Васарис Артурас Броневич" w:date="2018-11-30T08:24:00Z">
               <w:rPr>
                 <w:rFonts w:ascii="Times New Roman" w:eastAsiaTheme="minorEastAsia" w:hAnsi="Times New Roman" w:cs="Times New Roman"/>
                 <w:sz w:val="24"/>
@@ -17490,7 +17402,7 @@
           <w:t xml:space="preserve">(Алгоритм 3.3 надо итерировать по </w:t>
         </w:r>
       </w:ins>
-      <w:ins w:id="47" w:author="Васарис Артурас Броневич" w:date="2018-11-29T09:28:00Z">
+      <w:ins w:id="37" w:author="Васарис Артурас Броневич" w:date="2018-11-29T09:28:00Z">
         <w:r>
           <w:rPr>
             <w:rFonts w:ascii="Times New Roman" w:eastAsiaTheme="minorEastAsia" w:hAnsi="Times New Roman" w:cs="Times New Roman"/>
@@ -17498,7 +17410,7 @@
             <w:szCs w:val="24"/>
             <w:highlight w:val="yellow"/>
             <w:lang w:val="en-US"/>
-            <w:rPrChange w:id="48" w:author="Васарис Артурас Броневич" w:date="2018-11-30T08:24:00Z">
+            <w:rPrChange w:id="38" w:author="Васарис Артурас Броневич" w:date="2018-11-30T08:24:00Z">
               <w:rPr>
                 <w:rFonts w:ascii="Times New Roman" w:eastAsiaTheme="minorEastAsia" w:hAnsi="Times New Roman" w:cs="Times New Roman"/>
                 <w:sz w:val="24"/>
@@ -17515,7 +17427,7 @@
             <w:sz w:val="24"/>
             <w:szCs w:val="24"/>
             <w:highlight w:val="yellow"/>
-            <w:rPrChange w:id="49" w:author="Васарис Артурас Броневич" w:date="2018-11-30T08:24:00Z">
+            <w:rPrChange w:id="39" w:author="Васарис Артурас Броневич" w:date="2018-11-30T08:24:00Z">
               <w:rPr>
                 <w:rFonts w:ascii="Times New Roman" w:eastAsiaTheme="minorEastAsia" w:hAnsi="Times New Roman" w:cs="Times New Roman"/>
                 <w:sz w:val="24"/>
@@ -17532,7 +17444,7 @@
             <w:sz w:val="24"/>
             <w:szCs w:val="24"/>
             <w:highlight w:val="yellow"/>
-            <w:rPrChange w:id="50" w:author="Васарис Артурас Броневич" w:date="2018-11-30T08:24:00Z">
+            <w:rPrChange w:id="40" w:author="Васарис Артурас Броневич" w:date="2018-11-30T08:24:00Z">
               <w:rPr>
                 <w:rFonts w:ascii="Times New Roman" w:eastAsiaTheme="minorEastAsia" w:hAnsi="Times New Roman" w:cs="Times New Roman"/>
                 <w:sz w:val="24"/>
@@ -17549,7 +17461,7 @@
             <w:szCs w:val="24"/>
             <w:highlight w:val="yellow"/>
             <w:lang w:val="en-US"/>
-            <w:rPrChange w:id="51" w:author="Васарис Артурас Броневич" w:date="2018-11-30T08:24:00Z">
+            <w:rPrChange w:id="41" w:author="Васарис Артурас Броневич" w:date="2018-11-30T08:24:00Z">
               <w:rPr>
                 <w:rFonts w:ascii="Times New Roman" w:eastAsiaTheme="minorEastAsia" w:hAnsi="Times New Roman" w:cs="Times New Roman"/>
                 <w:sz w:val="24"/>
@@ -17566,7 +17478,7 @@
             <w:sz w:val="24"/>
             <w:szCs w:val="24"/>
             <w:highlight w:val="yellow"/>
-            <w:rPrChange w:id="52" w:author="Васарис Артурас Броневич" w:date="2018-11-30T08:24:00Z">
+            <w:rPrChange w:id="42" w:author="Васарис Артурас Броневич" w:date="2018-11-30T08:24:00Z">
               <w:rPr>
                 <w:rFonts w:ascii="Times New Roman" w:eastAsiaTheme="minorEastAsia" w:hAnsi="Times New Roman" w:cs="Times New Roman"/>
                 <w:sz w:val="24"/>
@@ -17584,7 +17496,7 @@
             <w:sz w:val="24"/>
             <w:szCs w:val="24"/>
             <w:highlight w:val="yellow"/>
-            <w:rPrChange w:id="53" w:author="Васарис Артурас Броневич" w:date="2018-11-30T08:24:00Z">
+            <w:rPrChange w:id="43" w:author="Васарис Артурас Броневич" w:date="2018-11-30T08:24:00Z">
               <w:rPr>
                 <w:rFonts w:ascii="Times New Roman" w:eastAsiaTheme="minorEastAsia" w:hAnsi="Times New Roman" w:cs="Times New Roman"/>
                 <w:sz w:val="24"/>
@@ -17601,7 +17513,7 @@
             <w:sz w:val="24"/>
             <w:szCs w:val="24"/>
             <w:highlight w:val="yellow"/>
-            <w:rPrChange w:id="54" w:author="Васарис Артурас Броневич" w:date="2018-11-30T08:24:00Z">
+            <w:rPrChange w:id="44" w:author="Васарис Артурас Броневич" w:date="2018-11-30T08:24:00Z">
               <w:rPr>
                 <w:rFonts w:ascii="Times New Roman" w:eastAsiaTheme="minorEastAsia" w:hAnsi="Times New Roman" w:cs="Times New Roman"/>
                 <w:sz w:val="24"/>
@@ -17618,7 +17530,7 @@
             <w:szCs w:val="24"/>
             <w:highlight w:val="yellow"/>
             <w:lang w:val="en-US"/>
-            <w:rPrChange w:id="55" w:author="Васарис Артурас Броневич" w:date="2018-11-30T08:24:00Z">
+            <w:rPrChange w:id="45" w:author="Васарис Артурас Броневич" w:date="2018-11-30T08:24:00Z">
               <w:rPr>
                 <w:rFonts w:ascii="Times New Roman" w:eastAsiaTheme="minorEastAsia" w:hAnsi="Times New Roman" w:cs="Times New Roman"/>
                 <w:sz w:val="24"/>
@@ -17635,7 +17547,7 @@
             <w:sz w:val="24"/>
             <w:szCs w:val="24"/>
             <w:highlight w:val="yellow"/>
-            <w:rPrChange w:id="56" w:author="Васарис Артурас Броневич" w:date="2018-11-30T08:24:00Z">
+            <w:rPrChange w:id="46" w:author="Васарис Артурас Броневич" w:date="2018-11-30T08:24:00Z">
               <w:rPr>
                 <w:rFonts w:ascii="Times New Roman" w:eastAsiaTheme="minorEastAsia" w:hAnsi="Times New Roman" w:cs="Times New Roman"/>
                 <w:sz w:val="24"/>
@@ -17710,7 +17622,7 @@
 </file>
 
 <file path=word/numbering.xml><?xml version="1.0" encoding="utf-8"?>
-<w:numbering xmlns:wpc="http://schemas.microsoft.com/office/word/2010/wordprocessingCanvas" xmlns:cx="http://schemas.microsoft.com/office/drawing/2014/chartex" xmlns:cx1="http://schemas.microsoft.com/office/drawing/2015/9/8/chartex" xmlns:cx2="http://schemas.microsoft.com/office/drawing/2015/10/21/chartex" xmlns:cx3="http://schemas.microsoft.com/office/drawing/2016/5/9/chartex" xmlns:cx4="http://schemas.microsoft.com/office/drawing/2016/5/10/chartex" xmlns:cx5="http://schemas.microsoft.com/office/drawing/2016/5/11/chartex" xmlns:cx6="http://schemas.microsoft.com/office/drawing/2016/5/12/chartex" xmlns:cx7="http://schemas.microsoft.com/office/drawing/2016/5/13/chartex" xmlns:cx8="http://schemas.microsoft.com/office/drawing/2016/5/14/chartex" xmlns:mc="http://schemas.openxmlformats.org/markup-compatibility/2006" xmlns:aink="http://schemas.microsoft.com/office/drawing/2016/ink" xmlns:am3d="http://schemas.microsoft.com/office/drawing/2017/model3d" xmlns:o="urn:schemas-microsoft-com:office:office" xmlns:r="http://schemas.openxmlformats.org/officeDocument/2006/relationships" xmlns:m="http://schemas.openxmlformats.org/officeDocument/2006/math" xmlns:v="urn:schemas-microsoft-com:vml" xmlns:wp14="http://schemas.microsoft.com/office/word/2010/wordprocessingDrawing" xmlns:wp="http://schemas.openxmlformats.org/drawingml/2006/wordprocessingDrawing" xmlns:w10="urn:schemas-microsoft-com:office:word" xmlns:w="http://schemas.openxmlformats.org/wordprocessingml/2006/main" xmlns:w14="http://schemas.microsoft.com/office/word/2010/wordml" xmlns:w15="http://schemas.microsoft.com/office/word/2012/wordml" xmlns:w16cid="http://schemas.microsoft.com/office/word/2016/wordml/cid" xmlns:w16se="http://schemas.microsoft.com/office/word/2015/wordml/symex" xmlns:wpg="http://schemas.microsoft.com/office/word/2010/wordprocessingGroup" xmlns:wpi="http://schemas.microsoft.com/office/word/2010/wordprocessingInk" xmlns:wne="http://schemas.microsoft.com/office/word/2006/wordml" xmlns:wps="http://schemas.microsoft.com/office/word/2010/wordprocessingShape" mc:Ignorable="w14 w15 w16se w16cid wp14">
+<w:numbering xmlns:wpc="http://schemas.microsoft.com/office/word/2010/wordprocessingCanvas" xmlns:cx="http://schemas.microsoft.com/office/drawing/2014/chartex" xmlns:cx1="http://schemas.microsoft.com/office/drawing/2015/9/8/chartex" xmlns:mc="http://schemas.openxmlformats.org/markup-compatibility/2006" xmlns:o="urn:schemas-microsoft-com:office:office" xmlns:r="http://schemas.openxmlformats.org/officeDocument/2006/relationships" xmlns:m="http://schemas.openxmlformats.org/officeDocument/2006/math" xmlns:v="urn:schemas-microsoft-com:vml" xmlns:wp14="http://schemas.microsoft.com/office/word/2010/wordprocessingDrawing" xmlns:wp="http://schemas.openxmlformats.org/drawingml/2006/wordprocessingDrawing" xmlns:w10="urn:schemas-microsoft-com:office:word" xmlns:w="http://schemas.openxmlformats.org/wordprocessingml/2006/main" xmlns:w14="http://schemas.microsoft.com/office/word/2010/wordml" xmlns:w15="http://schemas.microsoft.com/office/word/2012/wordml" xmlns:w16se="http://schemas.microsoft.com/office/word/2015/wordml/symex" xmlns:wpg="http://schemas.microsoft.com/office/word/2010/wordprocessingGroup" xmlns:wpi="http://schemas.microsoft.com/office/word/2010/wordprocessingInk" xmlns:wne="http://schemas.microsoft.com/office/word/2006/wordml" xmlns:wps="http://schemas.microsoft.com/office/word/2010/wordprocessingShape" mc:Ignorable="w14 w15 w16se wp14">
   <w:abstractNum w:abstractNumId="0" w15:restartNumberingAfterBreak="0">
     <w:nsid w:val="14622FF5"/>
     <w:multiLevelType w:val="multilevel"/>
@@ -18264,18 +18176,18 @@
 </file>
 
 <file path=word/people.xml><?xml version="1.0" encoding="utf-8"?>
-<w15:people xmlns:wpc="http://schemas.microsoft.com/office/word/2010/wordprocessingCanvas" xmlns:cx="http://schemas.microsoft.com/office/drawing/2014/chartex" xmlns:cx1="http://schemas.microsoft.com/office/drawing/2015/9/8/chartex" xmlns:cx2="http://schemas.microsoft.com/office/drawing/2015/10/21/chartex" xmlns:cx3="http://schemas.microsoft.com/office/drawing/2016/5/9/chartex" xmlns:cx4="http://schemas.microsoft.com/office/drawing/2016/5/10/chartex" xmlns:cx5="http://schemas.microsoft.com/office/drawing/2016/5/11/chartex" xmlns:cx6="http://schemas.microsoft.com/office/drawing/2016/5/12/chartex" xmlns:cx7="http://schemas.microsoft.com/office/drawing/2016/5/13/chartex" xmlns:cx8="http://schemas.microsoft.com/office/drawing/2016/5/14/chartex" xmlns:mc="http://schemas.openxmlformats.org/markup-compatibility/2006" xmlns:aink="http://schemas.microsoft.com/office/drawing/2016/ink" xmlns:am3d="http://schemas.microsoft.com/office/drawing/2017/model3d" xmlns:o="urn:schemas-microsoft-com:office:office" xmlns:r="http://schemas.openxmlformats.org/officeDocument/2006/relationships" xmlns:m="http://schemas.openxmlformats.org/officeDocument/2006/math" xmlns:v="urn:schemas-microsoft-com:vml" xmlns:wp14="http://schemas.microsoft.com/office/word/2010/wordprocessingDrawing" xmlns:wp="http://schemas.openxmlformats.org/drawingml/2006/wordprocessingDrawing" xmlns:w10="urn:schemas-microsoft-com:office:word" xmlns:w="http://schemas.openxmlformats.org/wordprocessingml/2006/main" xmlns:w14="http://schemas.microsoft.com/office/word/2010/wordml" xmlns:w15="http://schemas.microsoft.com/office/word/2012/wordml" xmlns:w16cid="http://schemas.microsoft.com/office/word/2016/wordml/cid" xmlns:w16se="http://schemas.microsoft.com/office/word/2015/wordml/symex" xmlns:wpg="http://schemas.microsoft.com/office/word/2010/wordprocessingGroup" xmlns:wpi="http://schemas.microsoft.com/office/word/2010/wordprocessingInk" xmlns:wne="http://schemas.microsoft.com/office/word/2006/wordml" xmlns:wps="http://schemas.microsoft.com/office/word/2010/wordprocessingShape" mc:Ignorable="w14 w15 w16se w16cid wp14">
+<w15:people xmlns:wpc="http://schemas.microsoft.com/office/word/2010/wordprocessingCanvas" xmlns:cx="http://schemas.microsoft.com/office/drawing/2014/chartex" xmlns:cx1="http://schemas.microsoft.com/office/drawing/2015/9/8/chartex" xmlns:mc="http://schemas.openxmlformats.org/markup-compatibility/2006" xmlns:o="urn:schemas-microsoft-com:office:office" xmlns:r="http://schemas.openxmlformats.org/officeDocument/2006/relationships" xmlns:m="http://schemas.openxmlformats.org/officeDocument/2006/math" xmlns:v="urn:schemas-microsoft-com:vml" xmlns:wp14="http://schemas.microsoft.com/office/word/2010/wordprocessingDrawing" xmlns:wp="http://schemas.openxmlformats.org/drawingml/2006/wordprocessingDrawing" xmlns:w10="urn:schemas-microsoft-com:office:word" xmlns:w="http://schemas.openxmlformats.org/wordprocessingml/2006/main" xmlns:w14="http://schemas.microsoft.com/office/word/2010/wordml" xmlns:w15="http://schemas.microsoft.com/office/word/2012/wordml" xmlns:w16se="http://schemas.microsoft.com/office/word/2015/wordml/symex" xmlns:wpg="http://schemas.microsoft.com/office/word/2010/wordprocessingGroup" xmlns:wpi="http://schemas.microsoft.com/office/word/2010/wordprocessingInk" xmlns:wne="http://schemas.microsoft.com/office/word/2006/wordml" xmlns:wps="http://schemas.microsoft.com/office/word/2010/wordprocessingShape" mc:Ignorable="w14 w15 w16se wp14">
+  <w15:person w15:author="Васарис Артурас Броневич">
+    <w15:presenceInfo w15:providerId="AD" w15:userId="S-1-5-21-1518017065-1346507123-621696214-5370"/>
+  </w15:person>
   <w15:person w15:author="m17195">
     <w15:presenceInfo w15:providerId="None" w15:userId="m17195"/>
-  </w15:person>
-  <w15:person w15:author="Васарис Артурас Броневич">
-    <w15:presenceInfo w15:providerId="AD" w15:userId="S-1-5-21-1518017065-1346507123-621696214-5370"/>
   </w15:person>
 </w15:people>
 </file>
 
 <file path=word/styles.xml><?xml version="1.0" encoding="utf-8"?>
-<w:styles xmlns:mc="http://schemas.openxmlformats.org/markup-compatibility/2006" xmlns:r="http://schemas.openxmlformats.org/officeDocument/2006/relationships" xmlns:w="http://schemas.openxmlformats.org/wordprocessingml/2006/main" xmlns:w14="http://schemas.microsoft.com/office/word/2010/wordml" xmlns:w15="http://schemas.microsoft.com/office/word/2012/wordml" xmlns:w16cid="http://schemas.microsoft.com/office/word/2016/wordml/cid" xmlns:w16se="http://schemas.microsoft.com/office/word/2015/wordml/symex" mc:Ignorable="w14 w15 w16se w16cid">
+<w:styles xmlns:mc="http://schemas.openxmlformats.org/markup-compatibility/2006" xmlns:r="http://schemas.openxmlformats.org/officeDocument/2006/relationships" xmlns:w="http://schemas.openxmlformats.org/wordprocessingml/2006/main" xmlns:w14="http://schemas.microsoft.com/office/word/2010/wordml" xmlns:w15="http://schemas.microsoft.com/office/word/2012/wordml" xmlns:w16se="http://schemas.microsoft.com/office/word/2015/wordml/symex" mc:Ignorable="w14 w15 w16se">
   <w:docDefaults>
     <w:rPrDefault>
       <w:rPr>
@@ -18291,7 +18203,7 @@
       </w:pPr>
     </w:pPrDefault>
   </w:docDefaults>
-  <w:latentStyles w:defLockedState="0" w:defUIPriority="99" w:defSemiHidden="0" w:defUnhideWhenUsed="0" w:defQFormat="0" w:count="375">
+  <w:latentStyles w:defLockedState="0" w:defUIPriority="99" w:defSemiHidden="0" w:defUnhideWhenUsed="0" w:defQFormat="0" w:count="371">
     <w:lsdException w:name="Normal" w:uiPriority="0" w:qFormat="1"/>
     <w:lsdException w:name="heading 1" w:uiPriority="9" w:qFormat="1"/>
     <w:lsdException w:name="heading 2" w:semiHidden="1" w:uiPriority="9" w:unhideWhenUsed="1" w:qFormat="1"/>
@@ -18397,6 +18309,7 @@
     <w:lsdException w:name="HTML Sample" w:semiHidden="1" w:unhideWhenUsed="1"/>
     <w:lsdException w:name="HTML Typewriter" w:semiHidden="1" w:unhideWhenUsed="1"/>
     <w:lsdException w:name="HTML Variable" w:semiHidden="1" w:unhideWhenUsed="1"/>
+    <w:lsdException w:name="Normal Table" w:semiHidden="1" w:unhideWhenUsed="1"/>
     <w:lsdException w:name="annotation subject" w:semiHidden="1" w:unhideWhenUsed="1"/>
     <w:lsdException w:name="No List" w:semiHidden="1" w:unhideWhenUsed="1"/>
     <w:lsdException w:name="Outline List 1" w:semiHidden="1" w:unhideWhenUsed="1"/>
@@ -18440,8 +18353,10 @@
     <w:lsdException w:name="Table Elegant" w:semiHidden="1" w:unhideWhenUsed="1"/>
     <w:lsdException w:name="Table Professional" w:semiHidden="1" w:unhideWhenUsed="1"/>
     <w:lsdException w:name="Table Subtle 1" w:semiHidden="1" w:unhideWhenUsed="1"/>
+    <w:lsdException w:name="Table Subtle 2" w:semiHidden="1" w:unhideWhenUsed="1"/>
     <w:lsdException w:name="Table Web 1" w:semiHidden="1" w:unhideWhenUsed="1"/>
     <w:lsdException w:name="Table Web 2" w:semiHidden="1" w:unhideWhenUsed="1"/>
+    <w:lsdException w:name="Table Web 3" w:semiHidden="1" w:unhideWhenUsed="1"/>
     <w:lsdException w:name="Balloon Text" w:semiHidden="1" w:unhideWhenUsed="1"/>
     <w:lsdException w:name="Table Grid" w:uiPriority="59"/>
     <w:lsdException w:name="Table Theme" w:semiHidden="1" w:unhideWhenUsed="1"/>
@@ -18660,10 +18575,6 @@
     <w:lsdException w:name="List Table 5 Dark Accent 6" w:uiPriority="50"/>
     <w:lsdException w:name="List Table 6 Colorful Accent 6" w:uiPriority="51"/>
     <w:lsdException w:name="List Table 7 Colorful Accent 6" w:uiPriority="52"/>
-    <w:lsdException w:name="Mention" w:semiHidden="1" w:unhideWhenUsed="1"/>
-    <w:lsdException w:name="Smart Hyperlink" w:semiHidden="1" w:unhideWhenUsed="1"/>
-    <w:lsdException w:name="Hashtag" w:semiHidden="1" w:unhideWhenUsed="1"/>
-    <w:lsdException w:name="Unresolved Mention" w:semiHidden="1" w:unhideWhenUsed="1"/>
   </w:latentStyles>
   <w:style w:type="paragraph" w:default="1" w:styleId="a0">
     <w:name w:val="Normal"/>

</xml_diff>

<commit_message>
Splitting the fact to the squares is done.
</commit_message>
<xml_diff>
--- a/GasDist/Алгоритм распределения_вер 6.01 (20181129).docx
+++ b/GasDist/Алгоритм распределения_вер 6.01 (20181129).docx
@@ -221,13 +221,23 @@
                 <w:szCs w:val="24"/>
               </w:rPr>
             </w:pPr>
+            <w:proofErr w:type="spellStart"/>
             <w:r>
               <w:rPr>
                 <w:rFonts w:ascii="Times New Roman" w:hAnsi="Times New Roman" w:cs="Times New Roman"/>
                 <w:sz w:val="24"/>
                 <w:szCs w:val="24"/>
               </w:rPr>
-              <w:t>Гудимов А.Л.</w:t>
+              <w:t>Гудимов</w:t>
+            </w:r>
+            <w:proofErr w:type="spellEnd"/>
+            <w:r>
+              <w:rPr>
+                <w:rFonts w:ascii="Times New Roman" w:hAnsi="Times New Roman" w:cs="Times New Roman"/>
+                <w:sz w:val="24"/>
+                <w:szCs w:val="24"/>
+              </w:rPr>
+              <w:t xml:space="preserve"> А.Л.</w:t>
             </w:r>
           </w:p>
         </w:tc>
@@ -1937,37 +1947,6 @@
         </w:rPr>
         <w:t>для всех договоров, где упоминается точка</w:t>
       </w:r>
-      <w:ins w:id="0" w:author="Васарис Артурас Броневич" w:date="2019-06-13T13:37:00Z">
-        <w:r>
-          <w:rPr>
-            <w:rFonts w:ascii="Times New Roman" w:hAnsi="Times New Roman" w:cs="Times New Roman"/>
-            <w:sz w:val="24"/>
-            <w:szCs w:val="24"/>
-            <w:rPrChange w:id="1" w:author="Васарис Артурас Броневич" w:date="2019-06-13T13:37:00Z">
-              <w:rPr>
-                <w:rFonts w:ascii="Times New Roman" w:hAnsi="Times New Roman" w:cs="Times New Roman"/>
-                <w:sz w:val="24"/>
-                <w:szCs w:val="24"/>
-                <w:lang w:val="en-US"/>
-              </w:rPr>
-            </w:rPrChange>
-          </w:rPr>
-          <w:t xml:space="preserve"> </w:t>
-        </w:r>
-      </w:ins>
-      <w:bookmarkStart w:id="2" w:name="_GoBack"/>
-      <w:bookmarkEnd w:id="2"/>
-      <w:ins w:id="3" w:author="m17195" w:date="2019-06-04T00:25:00Z">
-        <w:r>
-          <w:rPr>
-            <w:rFonts w:ascii="Times New Roman" w:hAnsi="Times New Roman" w:cs="Times New Roman"/>
-            <w:sz w:val="24"/>
-            <w:szCs w:val="24"/>
-            <w:highlight w:val="yellow"/>
-          </w:rPr>
-          <w:t>(здесь будет максимальный недобор)</w:t>
-        </w:r>
-      </w:ins>
     </w:p>
     <w:p>
       <w:pPr>
@@ -2054,7 +2033,7 @@
         </w:rPr>
         <w:t xml:space="preserve"> для всех договоров, где упоминается точка</w:t>
       </w:r>
-      <w:ins w:id="4" w:author="Васарис Артурас Броневич" w:date="2018-12-21T15:04:00Z">
+      <w:ins w:id="0" w:author="Васарис Артурас Броневич" w:date="2018-12-21T15:04:00Z">
         <w:r>
           <w:rPr>
             <w:rFonts w:ascii="Times New Roman" w:hAnsi="Times New Roman" w:cs="Times New Roman"/>
@@ -2063,24 +2042,22 @@
           </w:rPr>
           <w:t xml:space="preserve"> </w:t>
         </w:r>
-        <w:del w:id="5" w:author="m17195" w:date="2019-06-04T00:25:00Z">
-          <w:r>
-            <w:rPr>
-              <w:rFonts w:ascii="Times New Roman" w:hAnsi="Times New Roman" w:cs="Times New Roman"/>
-              <w:sz w:val="24"/>
-              <w:szCs w:val="24"/>
-              <w:highlight w:val="yellow"/>
-              <w:rPrChange w:id="6" w:author="Васарис Артурас Броневич" w:date="2018-12-21T15:04:00Z">
-                <w:rPr>
-                  <w:rFonts w:ascii="Times New Roman" w:hAnsi="Times New Roman" w:cs="Times New Roman"/>
-                  <w:sz w:val="24"/>
-                  <w:szCs w:val="24"/>
-                </w:rPr>
-              </w:rPrChange>
-            </w:rPr>
-            <w:delText>(здесь будет максимальный недобор)</w:delText>
-          </w:r>
-        </w:del>
+        <w:r>
+          <w:rPr>
+            <w:rFonts w:ascii="Times New Roman" w:hAnsi="Times New Roman" w:cs="Times New Roman"/>
+            <w:sz w:val="24"/>
+            <w:szCs w:val="24"/>
+            <w:highlight w:val="yellow"/>
+            <w:rPrChange w:id="1" w:author="Васарис Артурас Броневич" w:date="2018-12-21T15:04:00Z">
+              <w:rPr>
+                <w:rFonts w:ascii="Times New Roman" w:hAnsi="Times New Roman" w:cs="Times New Roman"/>
+                <w:sz w:val="24"/>
+                <w:szCs w:val="24"/>
+              </w:rPr>
+            </w:rPrChange>
+          </w:rPr>
+          <w:t>(здесь будет максимальный недобор)</w:t>
+        </w:r>
       </w:ins>
     </w:p>
     <w:p>
@@ -2355,13 +2332,13 @@
         </w:rPr>
         <w:t xml:space="preserve"> договоров, где упоминается точка</w:t>
       </w:r>
-      <w:ins w:id="7" w:author="Васарис Артурас Броневич" w:date="2018-12-21T15:02:00Z">
+      <w:ins w:id="2" w:author="Васарис Артурас Броневич" w:date="2018-12-21T15:02:00Z">
         <w:r>
           <w:rPr>
             <w:rFonts w:ascii="Times New Roman" w:hAnsi="Times New Roman" w:cs="Times New Roman"/>
             <w:sz w:val="24"/>
             <w:szCs w:val="24"/>
-            <w:rPrChange w:id="8" w:author="Васарис Артурас Броневич" w:date="2018-12-21T15:02:00Z">
+            <w:rPrChange w:id="3" w:author="Васарис Артурас Броневич" w:date="2018-12-21T15:02:00Z">
               <w:rPr>
                 <w:rFonts w:ascii="Times New Roman" w:hAnsi="Times New Roman" w:cs="Times New Roman"/>
                 <w:sz w:val="24"/>
@@ -2378,7 +2355,7 @@
             <w:sz w:val="24"/>
             <w:szCs w:val="24"/>
             <w:highlight w:val="yellow"/>
-            <w:rPrChange w:id="9" w:author="Васарис Артурас Броневич" w:date="2018-12-21T15:02:00Z">
+            <w:rPrChange w:id="4" w:author="Васарис Артурас Броневич" w:date="2018-12-21T15:02:00Z">
               <w:rPr>
                 <w:rFonts w:ascii="Times New Roman" w:hAnsi="Times New Roman" w:cs="Times New Roman"/>
                 <w:sz w:val="24"/>
@@ -2395,7 +2372,7 @@
             <w:sz w:val="24"/>
             <w:szCs w:val="24"/>
             <w:highlight w:val="yellow"/>
-            <w:rPrChange w:id="10" w:author="Васарис Артурас Броневич" w:date="2018-12-21T15:02:00Z">
+            <w:rPrChange w:id="5" w:author="Васарис Артурас Броневич" w:date="2018-12-21T15:02:00Z">
               <w:rPr>
                 <w:rFonts w:ascii="Times New Roman" w:hAnsi="Times New Roman" w:cs="Times New Roman"/>
                 <w:sz w:val="24"/>
@@ -3983,8 +3960,7 @@
           <w:rFonts w:ascii="Times New Roman" w:hAnsi="Times New Roman" w:cs="Times New Roman"/>
           <w:sz w:val="24"/>
           <w:szCs w:val="24"/>
-          <w:highlight w:val="yellow"/>
-          <w:rPrChange w:id="11" w:author="m17195" w:date="2019-06-04T00:47:00Z">
+          <w:rPrChange w:id="6" w:author="Васарис Артурас Броневич" w:date="2019-06-17T12:45:00Z">
             <w:rPr>
               <w:rFonts w:ascii="Times New Roman" w:hAnsi="Times New Roman" w:cs="Times New Roman"/>
               <w:sz w:val="24"/>
@@ -3998,6 +3974,13 @@
           <w:rFonts w:ascii="Times New Roman" w:hAnsi="Times New Roman" w:cs="Times New Roman"/>
           <w:sz w:val="24"/>
           <w:szCs w:val="24"/>
+          <w:rPrChange w:id="7" w:author="Васарис Артурас Броневич" w:date="2019-06-17T12:45:00Z">
+            <w:rPr>
+              <w:rFonts w:ascii="Times New Roman" w:hAnsi="Times New Roman" w:cs="Times New Roman"/>
+              <w:sz w:val="24"/>
+              <w:szCs w:val="24"/>
+            </w:rPr>
+          </w:rPrChange>
         </w:rPr>
         <w:t xml:space="preserve">Для всех площадок, где фактический объем за сутки </w:t>
       </w:r>
@@ -4008,6 +3991,14 @@
             <w:sz w:val="24"/>
             <w:szCs w:val="24"/>
             <w:lang w:val="en-US"/>
+            <w:rPrChange w:id="8" w:author="Васарис Артурас Броневич" w:date="2019-06-17T12:45:00Z">
+              <w:rPr>
+                <w:rFonts w:ascii="Cambria Math" w:hAnsi="Cambria Math" w:cs="Times New Roman"/>
+                <w:sz w:val="24"/>
+                <w:szCs w:val="24"/>
+                <w:lang w:val="en-US"/>
+              </w:rPr>
+            </w:rPrChange>
           </w:rPr>
           <m:t>d</m:t>
         </m:r>
@@ -4017,72 +4008,7 @@
           <w:rFonts w:ascii="Times New Roman" w:hAnsi="Times New Roman" w:cs="Times New Roman"/>
           <w:sz w:val="24"/>
           <w:szCs w:val="24"/>
-        </w:rPr>
-        <w:t xml:space="preserve"> меньше </w:t>
-      </w:r>
-      <w:r>
-        <w:rPr>
-          <w:rFonts w:ascii="Times New Roman" w:hAnsi="Times New Roman" w:cs="Times New Roman"/>
-          <w:sz w:val="24"/>
-          <w:szCs w:val="24"/>
-        </w:rPr>
-        <w:t xml:space="preserve">либо равен </w:t>
-      </w:r>
-      <w:r>
-        <w:rPr>
-          <w:rFonts w:ascii="Times New Roman" w:hAnsi="Times New Roman" w:cs="Times New Roman"/>
-          <w:sz w:val="24"/>
-          <w:szCs w:val="24"/>
-        </w:rPr>
-        <w:t>сумм</w:t>
-      </w:r>
-      <w:r>
-        <w:rPr>
-          <w:rFonts w:ascii="Times New Roman" w:hAnsi="Times New Roman" w:cs="Times New Roman"/>
-          <w:sz w:val="24"/>
-          <w:szCs w:val="24"/>
-        </w:rPr>
-        <w:t>е</w:t>
-      </w:r>
-      <w:r>
-        <w:rPr>
-          <w:rFonts w:ascii="Times New Roman" w:hAnsi="Times New Roman" w:cs="Times New Roman"/>
-          <w:sz w:val="24"/>
-          <w:szCs w:val="24"/>
-        </w:rPr>
-        <w:t xml:space="preserve"> планов за эти </w:t>
-      </w:r>
-      <w:r>
-        <w:rPr>
-          <w:rFonts w:ascii="Times New Roman" w:hAnsi="Times New Roman" w:cs="Times New Roman"/>
-          <w:sz w:val="24"/>
-          <w:szCs w:val="24"/>
-        </w:rPr>
-        <w:t xml:space="preserve">же </w:t>
-      </w:r>
-      <w:r>
-        <w:rPr>
-          <w:rFonts w:ascii="Times New Roman" w:hAnsi="Times New Roman" w:cs="Times New Roman"/>
-          <w:sz w:val="24"/>
-          <w:szCs w:val="24"/>
-        </w:rPr>
-        <w:t>сутки по всем договорам</w:t>
-      </w:r>
-      <w:r>
-        <w:rPr>
-          <w:rFonts w:ascii="Times New Roman" w:hAnsi="Times New Roman" w:cs="Times New Roman"/>
-          <w:sz w:val="24"/>
-          <w:szCs w:val="24"/>
-        </w:rPr>
-        <w:t xml:space="preserve"> с учетом коридора</w:t>
-      </w:r>
-      <w:r>
-        <w:rPr>
-          <w:rFonts w:ascii="Times New Roman" w:hAnsi="Times New Roman" w:cs="Times New Roman"/>
-          <w:sz w:val="24"/>
-          <w:szCs w:val="24"/>
-          <w:highlight w:val="yellow"/>
-          <w:rPrChange w:id="12" w:author="m17195" w:date="2019-06-04T00:47:00Z">
+          <w:rPrChange w:id="9" w:author="Васарис Артурас Броневич" w:date="2019-06-17T12:45:00Z">
             <w:rPr>
               <w:rFonts w:ascii="Times New Roman" w:hAnsi="Times New Roman" w:cs="Times New Roman"/>
               <w:sz w:val="24"/>
@@ -4090,98 +4016,178 @@
             </w:rPr>
           </w:rPrChange>
         </w:rPr>
-        <w:t>.</w:t>
-      </w:r>
-      <w:ins w:id="13" w:author="Васарис Артурас Броневич" w:date="2018-11-30T08:23:00Z">
+        <w:t xml:space="preserve"> </w:t>
+      </w:r>
+      <w:ins w:id="10" w:author="Васарис Артурас Броневич" w:date="2019-06-17T12:46:00Z">
         <w:r>
           <w:rPr>
             <w:rFonts w:ascii="Times New Roman" w:hAnsi="Times New Roman" w:cs="Times New Roman"/>
             <w:sz w:val="24"/>
             <w:szCs w:val="24"/>
-            <w:highlight w:val="yellow"/>
-            <w:rPrChange w:id="14" w:author="m17195" w:date="2019-06-04T00:47:00Z">
-              <w:rPr>
-                <w:rFonts w:ascii="Times New Roman" w:hAnsi="Times New Roman" w:cs="Times New Roman"/>
-                <w:sz w:val="24"/>
-                <w:szCs w:val="24"/>
-              </w:rPr>
-            </w:rPrChange>
           </w:rPr>
-          <w:t xml:space="preserve">  (рассмотреть отдельно случай</w:t>
+          <w:t xml:space="preserve">больше суммы планов и </w:t>
         </w:r>
       </w:ins>
-      <w:ins w:id="15" w:author="Васарис Артурас Броневич" w:date="2018-12-04T22:05:00Z">
+      <w:r>
+        <w:rPr>
+          <w:rFonts w:ascii="Times New Roman" w:hAnsi="Times New Roman" w:cs="Times New Roman"/>
+          <w:sz w:val="24"/>
+          <w:szCs w:val="24"/>
+          <w:rPrChange w:id="11" w:author="Васарис Артурас Броневич" w:date="2019-06-17T12:45:00Z">
+            <w:rPr>
+              <w:rFonts w:ascii="Times New Roman" w:hAnsi="Times New Roman" w:cs="Times New Roman"/>
+              <w:sz w:val="24"/>
+              <w:szCs w:val="24"/>
+            </w:rPr>
+          </w:rPrChange>
+        </w:rPr>
+        <w:t xml:space="preserve">меньше </w:t>
+      </w:r>
+      <w:r>
+        <w:rPr>
+          <w:rFonts w:ascii="Times New Roman" w:hAnsi="Times New Roman" w:cs="Times New Roman"/>
+          <w:sz w:val="24"/>
+          <w:szCs w:val="24"/>
+          <w:rPrChange w:id="12" w:author="Васарис Артурас Броневич" w:date="2019-06-17T12:45:00Z">
+            <w:rPr>
+              <w:rFonts w:ascii="Times New Roman" w:hAnsi="Times New Roman" w:cs="Times New Roman"/>
+              <w:sz w:val="24"/>
+              <w:szCs w:val="24"/>
+            </w:rPr>
+          </w:rPrChange>
+        </w:rPr>
+        <w:t xml:space="preserve">либо равен </w:t>
+      </w:r>
+      <w:r>
+        <w:rPr>
+          <w:rFonts w:ascii="Times New Roman" w:hAnsi="Times New Roman" w:cs="Times New Roman"/>
+          <w:sz w:val="24"/>
+          <w:szCs w:val="24"/>
+          <w:rPrChange w:id="13" w:author="Васарис Артурас Броневич" w:date="2019-06-17T12:45:00Z">
+            <w:rPr>
+              <w:rFonts w:ascii="Times New Roman" w:hAnsi="Times New Roman" w:cs="Times New Roman"/>
+              <w:sz w:val="24"/>
+              <w:szCs w:val="24"/>
+            </w:rPr>
+          </w:rPrChange>
+        </w:rPr>
+        <w:t>сумм</w:t>
+      </w:r>
+      <w:r>
+        <w:rPr>
+          <w:rFonts w:ascii="Times New Roman" w:hAnsi="Times New Roman" w:cs="Times New Roman"/>
+          <w:sz w:val="24"/>
+          <w:szCs w:val="24"/>
+          <w:rPrChange w:id="14" w:author="Васарис Артурас Броневич" w:date="2019-06-17T12:45:00Z">
+            <w:rPr>
+              <w:rFonts w:ascii="Times New Roman" w:hAnsi="Times New Roman" w:cs="Times New Roman"/>
+              <w:sz w:val="24"/>
+              <w:szCs w:val="24"/>
+            </w:rPr>
+          </w:rPrChange>
+        </w:rPr>
+        <w:t>е</w:t>
+      </w:r>
+      <w:r>
+        <w:rPr>
+          <w:rFonts w:ascii="Times New Roman" w:hAnsi="Times New Roman" w:cs="Times New Roman"/>
+          <w:sz w:val="24"/>
+          <w:szCs w:val="24"/>
+          <w:rPrChange w:id="15" w:author="Васарис Артурас Броневич" w:date="2019-06-17T12:45:00Z">
+            <w:rPr>
+              <w:rFonts w:ascii="Times New Roman" w:hAnsi="Times New Roman" w:cs="Times New Roman"/>
+              <w:sz w:val="24"/>
+              <w:szCs w:val="24"/>
+            </w:rPr>
+          </w:rPrChange>
+        </w:rPr>
+        <w:t xml:space="preserve"> планов </w:t>
+      </w:r>
+      <w:ins w:id="16" w:author="Васарис Артурас Броневич" w:date="2019-06-17T12:47:00Z">
         <w:r>
           <w:rPr>
             <w:rFonts w:ascii="Times New Roman" w:hAnsi="Times New Roman" w:cs="Times New Roman"/>
             <w:sz w:val="24"/>
             <w:szCs w:val="24"/>
-            <w:highlight w:val="yellow"/>
           </w:rPr>
-          <w:t>,</w:t>
-        </w:r>
-      </w:ins>
-      <w:ins w:id="16" w:author="Васарис Артурас Броневич" w:date="2018-11-30T08:23:00Z">
-        <w:r>
-          <w:rPr>
-            <w:rFonts w:ascii="Times New Roman" w:hAnsi="Times New Roman" w:cs="Times New Roman"/>
-            <w:sz w:val="24"/>
-            <w:szCs w:val="24"/>
-            <w:highlight w:val="yellow"/>
-            <w:rPrChange w:id="17" w:author="m17195" w:date="2019-06-04T00:47:00Z">
-              <w:rPr>
-                <w:rFonts w:ascii="Times New Roman" w:hAnsi="Times New Roman" w:cs="Times New Roman"/>
-                <w:sz w:val="24"/>
-                <w:szCs w:val="24"/>
-              </w:rPr>
-            </w:rPrChange>
-          </w:rPr>
-          <w:t xml:space="preserve"> когда </w:t>
+          <w:t>с учетом коридор</w:t>
         </w:r>
         <w:r>
           <w:rPr>
             <w:rFonts w:ascii="Times New Roman" w:hAnsi="Times New Roman" w:cs="Times New Roman"/>
             <w:sz w:val="24"/>
             <w:szCs w:val="24"/>
-            <w:highlight w:val="yellow"/>
-            <w:lang w:val="en-US"/>
-            <w:rPrChange w:id="18" w:author="m17195" w:date="2019-06-04T00:47:00Z">
-              <w:rPr>
-                <w:rFonts w:ascii="Times New Roman" w:hAnsi="Times New Roman" w:cs="Times New Roman"/>
-                <w:sz w:val="24"/>
-                <w:szCs w:val="24"/>
-                <w:lang w:val="en-US"/>
-              </w:rPr>
-            </w:rPrChange>
           </w:rPr>
-          <w:t>d</w:t>
+          <w:t>ов</w:t>
         </w:r>
         <w:r>
           <w:rPr>
             <w:rFonts w:ascii="Times New Roman" w:hAnsi="Times New Roman" w:cs="Times New Roman"/>
             <w:sz w:val="24"/>
             <w:szCs w:val="24"/>
-            <w:highlight w:val="yellow"/>
-            <w:rPrChange w:id="19" w:author="m17195" w:date="2019-06-04T00:47:00Z">
+            <w:rPrChange w:id="17" w:author="Васарис Артурас Броневич" w:date="2019-06-17T12:45:00Z">
               <w:rPr>
                 <w:rFonts w:ascii="Times New Roman" w:hAnsi="Times New Roman" w:cs="Times New Roman"/>
                 <w:sz w:val="24"/>
                 <w:szCs w:val="24"/>
-                <w:lang w:val="en-US"/>
               </w:rPr>
             </w:rPrChange>
           </w:rPr>
           <w:t xml:space="preserve"> </w:t>
         </w:r>
       </w:ins>
-      <w:ins w:id="20" w:author="Васарис Артурас Броневич" w:date="2018-11-30T08:24:00Z">
+      <w:r>
+        <w:rPr>
+          <w:rFonts w:ascii="Times New Roman" w:hAnsi="Times New Roman" w:cs="Times New Roman"/>
+          <w:sz w:val="24"/>
+          <w:szCs w:val="24"/>
+          <w:rPrChange w:id="18" w:author="Васарис Артурас Броневич" w:date="2019-06-17T12:45:00Z">
+            <w:rPr>
+              <w:rFonts w:ascii="Times New Roman" w:hAnsi="Times New Roman" w:cs="Times New Roman"/>
+              <w:sz w:val="24"/>
+              <w:szCs w:val="24"/>
+            </w:rPr>
+          </w:rPrChange>
+        </w:rPr>
+        <w:t xml:space="preserve">за эти </w:t>
+      </w:r>
+      <w:r>
+        <w:rPr>
+          <w:rFonts w:ascii="Times New Roman" w:hAnsi="Times New Roman" w:cs="Times New Roman"/>
+          <w:sz w:val="24"/>
+          <w:szCs w:val="24"/>
+          <w:rPrChange w:id="19" w:author="Васарис Артурас Броневич" w:date="2019-06-17T12:45:00Z">
+            <w:rPr>
+              <w:rFonts w:ascii="Times New Roman" w:hAnsi="Times New Roman" w:cs="Times New Roman"/>
+              <w:sz w:val="24"/>
+              <w:szCs w:val="24"/>
+            </w:rPr>
+          </w:rPrChange>
+        </w:rPr>
+        <w:t xml:space="preserve">же </w:t>
+      </w:r>
+      <w:r>
+        <w:rPr>
+          <w:rFonts w:ascii="Times New Roman" w:hAnsi="Times New Roman" w:cs="Times New Roman"/>
+          <w:sz w:val="24"/>
+          <w:szCs w:val="24"/>
+          <w:rPrChange w:id="20" w:author="Васарис Артурас Броневич" w:date="2019-06-17T12:45:00Z">
+            <w:rPr>
+              <w:rFonts w:ascii="Times New Roman" w:hAnsi="Times New Roman" w:cs="Times New Roman"/>
+              <w:sz w:val="24"/>
+              <w:szCs w:val="24"/>
+            </w:rPr>
+          </w:rPrChange>
+        </w:rPr>
+        <w:t>сутки по всем договорам</w:t>
+      </w:r>
+      <w:del w:id="21" w:author="Васарис Артурас Броневич" w:date="2019-06-17T12:47:00Z">
         <w:r>
           <w:rPr>
             <w:rFonts w:ascii="Times New Roman" w:hAnsi="Times New Roman" w:cs="Times New Roman"/>
             <w:sz w:val="24"/>
             <w:szCs w:val="24"/>
-            <w:highlight w:val="yellow"/>
-            <w:rPrChange w:id="21" w:author="m17195" w:date="2019-06-04T00:47:00Z">
+            <w:rPrChange w:id="22" w:author="Васарис Артурас Броневич" w:date="2019-06-17T12:45:00Z">
               <w:rPr>
                 <w:rFonts w:ascii="Times New Roman" w:hAnsi="Times New Roman" w:cs="Times New Roman"/>
                 <w:sz w:val="24"/>
@@ -4189,9 +4195,24 @@
               </w:rPr>
             </w:rPrChange>
           </w:rPr>
-          <w:t>меньше планов с коридором, но больше планов, аналогично 3.1.1 и 3.1.2)</w:t>
+          <w:delText xml:space="preserve"> с учетом коридора</w:delText>
         </w:r>
-      </w:ins>
+      </w:del>
+      <w:r>
+        <w:rPr>
+          <w:rFonts w:ascii="Times New Roman" w:hAnsi="Times New Roman" w:cs="Times New Roman"/>
+          <w:sz w:val="24"/>
+          <w:szCs w:val="24"/>
+          <w:rPrChange w:id="23" w:author="Васарис Артурас Броневич" w:date="2019-06-17T12:45:00Z">
+            <w:rPr>
+              <w:rFonts w:ascii="Times New Roman" w:hAnsi="Times New Roman" w:cs="Times New Roman"/>
+              <w:sz w:val="24"/>
+              <w:szCs w:val="24"/>
+            </w:rPr>
+          </w:rPrChange>
+        </w:rPr>
+        <w:t>.</w:t>
+      </w:r>
     </w:p>
     <w:p>
       <w:pPr>
@@ -4244,6 +4265,148 @@
             </m:ctrlPr>
           </m:sSubSupPr>
           <m:e>
+            <m:nary>
+              <m:naryPr>
+                <m:chr m:val="∑"/>
+                <m:limLoc m:val="undOvr"/>
+                <m:ctrlPr>
+                  <w:ins w:id="24" w:author="Васарис Артурас Броневич" w:date="2019-06-17T11:59:00Z">
+                    <w:rPr>
+                      <w:rFonts w:ascii="Cambria Math" w:hAnsi="Cambria Math" w:cs="Times New Roman"/>
+                      <w:i/>
+                      <w:sz w:val="24"/>
+                      <w:szCs w:val="24"/>
+                    </w:rPr>
+                  </w:ins>
+                </m:ctrlPr>
+              </m:naryPr>
+              <m:sub>
+                <m:r>
+                  <w:ins w:id="25" w:author="Васарис Артурас Броневич" w:date="2019-06-17T11:59:00Z">
+                    <w:rPr>
+                      <w:rFonts w:ascii="Cambria Math" w:hAnsi="Cambria Math" w:cs="Times New Roman"/>
+                      <w:sz w:val="24"/>
+                      <w:szCs w:val="24"/>
+                    </w:rPr>
+                    <m:t>k</m:t>
+                  </w:ins>
+                </m:r>
+              </m:sub>
+              <m:sup/>
+              <m:e>
+                <m:sSubSup>
+                  <m:sSubSupPr>
+                    <m:ctrlPr>
+                      <w:ins w:id="26" w:author="Васарис Артурас Броневич" w:date="2019-06-17T11:59:00Z">
+                        <w:rPr>
+                          <w:rFonts w:ascii="Cambria Math" w:hAnsi="Cambria Math" w:cs="Times New Roman"/>
+                          <w:i/>
+                          <w:sz w:val="24"/>
+                          <w:szCs w:val="24"/>
+                          <w:lang w:val="en-US"/>
+                        </w:rPr>
+                      </w:ins>
+                    </m:ctrlPr>
+                  </m:sSubSupPr>
+                  <m:e>
+                    <m:r>
+                      <w:ins w:id="27" w:author="Васарис Артурас Броневич" w:date="2019-06-17T11:59:00Z">
+                        <w:rPr>
+                          <w:rFonts w:ascii="Cambria Math" w:hAnsi="Cambria Math" w:cs="Times New Roman"/>
+                          <w:sz w:val="24"/>
+                          <w:szCs w:val="24"/>
+                          <w:lang w:val="en-US"/>
+                        </w:rPr>
+                        <m:t>p</m:t>
+                      </w:ins>
+                    </m:r>
+                  </m:e>
+                  <m:sub>
+                    <m:sSub>
+                      <m:sSubPr>
+                        <m:ctrlPr>
+                          <w:ins w:id="28" w:author="Васарис Артурас Броневич" w:date="2019-06-17T11:59:00Z">
+                            <w:rPr>
+                              <w:rFonts w:ascii="Cambria Math" w:hAnsi="Cambria Math" w:cs="Times New Roman"/>
+                              <w:i/>
+                              <w:sz w:val="24"/>
+                              <w:szCs w:val="24"/>
+                              <w:lang w:val="en-US"/>
+                            </w:rPr>
+                          </w:ins>
+                        </m:ctrlPr>
+                      </m:sSubPr>
+                      <m:e>
+                        <m:r>
+                          <w:ins w:id="29" w:author="Васарис Артурас Броневич" w:date="2019-06-17T11:59:00Z">
+                            <w:rPr>
+                              <w:rFonts w:ascii="Cambria Math" w:hAnsi="Cambria Math" w:cs="Times New Roman"/>
+                              <w:sz w:val="24"/>
+                              <w:szCs w:val="24"/>
+                              <w:lang w:val="en-US"/>
+                            </w:rPr>
+                            <m:t>s</m:t>
+                          </w:ins>
+                        </m:r>
+                        <m:r>
+                          <w:ins w:id="30" w:author="Васарис Артурас Броневич" w:date="2019-06-17T11:59:00Z">
+                            <w:rPr>
+                              <w:rFonts w:ascii="Cambria Math" w:hAnsi="Cambria Math" w:cs="Times New Roman"/>
+                              <w:sz w:val="24"/>
+                              <w:szCs w:val="24"/>
+                            </w:rPr>
+                            <m:t xml:space="preserve"> </m:t>
+                          </w:ins>
+                        </m:r>
+                        <m:r>
+                          <w:ins w:id="31" w:author="Васарис Артурас Броневич" w:date="2019-06-17T11:59:00Z">
+                            <w:rPr>
+                              <w:rFonts w:ascii="Cambria Math" w:hAnsi="Cambria Math" w:cs="Times New Roman"/>
+                              <w:sz w:val="24"/>
+                              <w:szCs w:val="24"/>
+                              <w:lang w:val="en-US"/>
+                            </w:rPr>
+                            <m:t>k</m:t>
+                          </w:ins>
+                        </m:r>
+                      </m:e>
+                      <m:sub/>
+                    </m:sSub>
+                  </m:sub>
+                  <m:sup>
+                    <m:r>
+                      <w:ins w:id="32" w:author="Васарис Артурас Броневич" w:date="2019-06-17T11:59:00Z">
+                        <w:rPr>
+                          <w:rFonts w:ascii="Cambria Math" w:hAnsi="Cambria Math" w:cs="Times New Roman"/>
+                          <w:sz w:val="24"/>
+                          <w:szCs w:val="24"/>
+                          <w:lang w:val="en-US"/>
+                        </w:rPr>
+                        <m:t>d</m:t>
+                      </w:ins>
+                    </m:r>
+                  </m:sup>
+                </m:sSubSup>
+              </m:e>
+            </m:nary>
+            <m:r>
+              <w:ins w:id="33" w:author="Васарис Артурас Броневич" w:date="2019-06-17T11:59:00Z">
+                <w:rPr>
+                  <w:rFonts w:ascii="Cambria Math" w:hAnsi="Cambria Math" w:cs="Times New Roman"/>
+                  <w:sz w:val="24"/>
+                  <w:szCs w:val="24"/>
+                  <w:rPrChange w:id="34" w:author="Васарис Артурас Броневич" w:date="2019-06-17T12:44:00Z">
+                    <w:rPr>
+                      <w:rFonts w:ascii="Cambria Math" w:hAnsi="Cambria Math" w:cs="Times New Roman"/>
+                      <w:sz w:val="24"/>
+                      <w:szCs w:val="24"/>
+                      <w:lang w:val="en-US"/>
+                    </w:rPr>
+                  </w:rPrChange>
+                </w:rPr>
+                <m:t xml:space="preserve">&lt; </m:t>
+              </w:ins>
+            </m:r>
             <m:r>
               <w:rPr>
                 <w:rFonts w:ascii="Cambria Math" w:hAnsi="Cambria Math" w:cs="Times New Roman"/>
@@ -5490,9 +5653,18 @@
           <w:numId w:val="0"/>
         </w:numPr>
         <w:rPr>
+          <w:ins w:id="35" w:author="Васарис Артурас Броневич" w:date="2019-06-17T11:58:00Z"/>
           <w:rFonts w:ascii="Times New Roman" w:hAnsi="Times New Roman" w:cs="Times New Roman"/>
           <w:sz w:val="24"/>
           <w:szCs w:val="24"/>
+          <w:rPrChange w:id="36" w:author="Васарис Артурас Броневич" w:date="2019-06-17T12:45:00Z">
+            <w:rPr>
+              <w:ins w:id="37" w:author="Васарис Артурас Броневич" w:date="2019-06-17T11:58:00Z"/>
+              <w:rFonts w:ascii="Times New Roman" w:hAnsi="Times New Roman" w:cs="Times New Roman"/>
+              <w:sz w:val="24"/>
+              <w:szCs w:val="24"/>
+            </w:rPr>
+          </w:rPrChange>
         </w:rPr>
       </w:pPr>
       <w:r>
@@ -5500,25 +5672,122 @@
           <w:rFonts w:ascii="Times New Roman" w:hAnsi="Times New Roman" w:cs="Times New Roman"/>
           <w:sz w:val="24"/>
           <w:szCs w:val="24"/>
-        </w:rPr>
-        <w:t>До</w:t>
+          <w:rPrChange w:id="38" w:author="Васарис Артурас Броневич" w:date="2019-06-17T12:45:00Z">
+            <w:rPr>
+              <w:rFonts w:ascii="Times New Roman" w:hAnsi="Times New Roman" w:cs="Times New Roman"/>
+              <w:sz w:val="24"/>
+              <w:szCs w:val="24"/>
+            </w:rPr>
+          </w:rPrChange>
+        </w:rPr>
+        <w:t xml:space="preserve">Договоры должны просматриваться в порядке уменьшения приоритета </w:t>
       </w:r>
       <w:r>
         <w:rPr>
           <w:rFonts w:ascii="Times New Roman" w:hAnsi="Times New Roman" w:cs="Times New Roman"/>
           <w:sz w:val="24"/>
           <w:szCs w:val="24"/>
-        </w:rPr>
-        <w:t xml:space="preserve">говоры должны просматриваться в порядке уменьшения приоритета </w:t>
-      </w:r>
-      <w:r>
-        <w:rPr>
+          <w:rPrChange w:id="39" w:author="Васарис Артурас Броневич" w:date="2019-06-17T12:45:00Z">
+            <w:rPr>
+              <w:rFonts w:ascii="Times New Roman" w:hAnsi="Times New Roman" w:cs="Times New Roman"/>
+              <w:sz w:val="24"/>
+              <w:szCs w:val="24"/>
+            </w:rPr>
+          </w:rPrChange>
+        </w:rPr>
+        <w:t>недобора</w:t>
+      </w:r>
+    </w:p>
+    <w:p>
+      <w:pPr>
+        <w:pStyle w:val="a"/>
+        <w:numPr>
+          <w:ilvl w:val="1"/>
+          <w:numId w:val="1"/>
+        </w:numPr>
+        <w:rPr>
+          <w:ins w:id="40" w:author="Васарис Артурас Броневич" w:date="2019-06-17T11:58:00Z"/>
           <w:rFonts w:ascii="Times New Roman" w:hAnsi="Times New Roman" w:cs="Times New Roman"/>
           <w:sz w:val="24"/>
           <w:szCs w:val="24"/>
-        </w:rPr>
-        <w:t>недобора</w:t>
-      </w:r>
+          <w:rPrChange w:id="41" w:author="Васарис Артурас Броневич" w:date="2019-06-17T12:45:00Z">
+            <w:rPr>
+              <w:ins w:id="42" w:author="Васарис Артурас Броневич" w:date="2019-06-17T11:58:00Z"/>
+              <w:rFonts w:ascii="Times New Roman" w:hAnsi="Times New Roman" w:cs="Times New Roman"/>
+              <w:sz w:val="24"/>
+              <w:szCs w:val="24"/>
+              <w:highlight w:val="yellow"/>
+            </w:rPr>
+          </w:rPrChange>
+        </w:rPr>
+      </w:pPr>
+      <w:ins w:id="43" w:author="Васарис Артурас Броневич" w:date="2019-06-17T11:58:00Z">
+        <w:r>
+          <w:rPr>
+            <w:rFonts w:ascii="Times New Roman" w:hAnsi="Times New Roman" w:cs="Times New Roman"/>
+            <w:sz w:val="24"/>
+            <w:szCs w:val="24"/>
+            <w:rPrChange w:id="44" w:author="Васарис Артурас Броневич" w:date="2019-06-17T12:45:00Z">
+              <w:rPr>
+                <w:rFonts w:ascii="Times New Roman" w:hAnsi="Times New Roman" w:cs="Times New Roman"/>
+                <w:sz w:val="24"/>
+                <w:szCs w:val="24"/>
+              </w:rPr>
+            </w:rPrChange>
+          </w:rPr>
+          <w:t xml:space="preserve">Для всех площадок, где фактический объем за сутки </w:t>
+        </w:r>
+        <m:oMath>
+          <m:r>
+            <w:rPr>
+              <w:rFonts w:ascii="Cambria Math" w:hAnsi="Cambria Math" w:cs="Times New Roman"/>
+              <w:sz w:val="24"/>
+              <w:szCs w:val="24"/>
+              <w:lang w:val="en-US"/>
+              <w:rPrChange w:id="45" w:author="Васарис Артурас Броневич" w:date="2019-06-17T12:45:00Z">
+                <w:rPr>
+                  <w:rFonts w:ascii="Cambria Math" w:hAnsi="Cambria Math" w:cs="Times New Roman"/>
+                  <w:sz w:val="24"/>
+                  <w:szCs w:val="24"/>
+                  <w:lang w:val="en-US"/>
+                </w:rPr>
+              </w:rPrChange>
+            </w:rPr>
+            <m:t>d</m:t>
+          </m:r>
+        </m:oMath>
+        <w:r>
+          <w:rPr>
+            <w:rFonts w:ascii="Times New Roman" w:hAnsi="Times New Roman" w:cs="Times New Roman"/>
+            <w:sz w:val="24"/>
+            <w:szCs w:val="24"/>
+            <w:rPrChange w:id="46" w:author="Васарис Артурас Броневич" w:date="2019-06-17T12:45:00Z">
+              <w:rPr>
+                <w:rFonts w:ascii="Times New Roman" w:hAnsi="Times New Roman" w:cs="Times New Roman"/>
+                <w:sz w:val="24"/>
+                <w:szCs w:val="24"/>
+              </w:rPr>
+            </w:rPrChange>
+          </w:rPr>
+          <w:t xml:space="preserve"> меньше либо равен сумме планов за эти же сутки по всем договорам</w:t>
+        </w:r>
+        <w:r>
+          <w:rPr>
+            <w:rFonts w:ascii="Times New Roman" w:hAnsi="Times New Roman" w:cs="Times New Roman"/>
+            <w:sz w:val="24"/>
+            <w:szCs w:val="24"/>
+            <w:rPrChange w:id="47" w:author="Васарис Артурас Броневич" w:date="2019-06-17T12:45:00Z">
+              <w:rPr>
+                <w:rFonts w:ascii="Times New Roman" w:hAnsi="Times New Roman" w:cs="Times New Roman"/>
+                <w:sz w:val="24"/>
+                <w:szCs w:val="24"/>
+                <w:highlight w:val="yellow"/>
+              </w:rPr>
+            </w:rPrChange>
+          </w:rPr>
+          <w:t xml:space="preserve">. </w:t>
+        </w:r>
+      </w:ins>
     </w:p>
     <w:p>
       <w:pPr>
@@ -5528,29 +5797,207 @@
           <w:numId w:val="0"/>
         </w:numPr>
         <w:rPr>
-          <w:rFonts w:ascii="Times New Roman" w:hAnsi="Times New Roman" w:cs="Times New Roman"/>
+          <w:ins w:id="48" w:author="Васарис Артурас Броневич" w:date="2019-06-17T11:58:00Z"/>
+          <w:rFonts w:ascii="Times New Roman" w:eastAsiaTheme="minorEastAsia" w:hAnsi="Times New Roman" w:cs="Times New Roman"/>
           <w:sz w:val="24"/>
           <w:szCs w:val="24"/>
         </w:rPr>
       </w:pPr>
-    </w:p>
-    <w:p>
-      <w:pPr>
-        <w:pStyle w:val="a"/>
-        <w:rPr>
-          <w:rFonts w:ascii="Times New Roman" w:hAnsi="Times New Roman" w:cs="Times New Roman"/>
-          <w:sz w:val="24"/>
-          <w:szCs w:val="24"/>
-        </w:rPr>
-      </w:pPr>
-      <w:r>
-        <w:rPr>
-          <w:rFonts w:ascii="Times New Roman" w:hAnsi="Times New Roman" w:cs="Times New Roman"/>
-          <w:sz w:val="24"/>
-          <w:szCs w:val="24"/>
-        </w:rPr>
-        <w:t>Вторичное распределение</w:t>
-      </w:r>
+      <w:ins w:id="49" w:author="Васарис Артурас Броневич" w:date="2019-06-17T11:58:00Z">
+        <w:r>
+          <w:rPr>
+            <w:rFonts w:ascii="Times New Roman" w:hAnsi="Times New Roman" w:cs="Times New Roman"/>
+            <w:sz w:val="24"/>
+            <w:szCs w:val="24"/>
+          </w:rPr>
+          <w:t>Т.е</w:t>
+        </w:r>
+        <w:r>
+          <w:rPr>
+            <w:rFonts w:ascii="Times New Roman" w:hAnsi="Times New Roman" w:cs="Times New Roman"/>
+            <w:sz w:val="24"/>
+            <w:szCs w:val="24"/>
+          </w:rPr>
+          <w:t>.</w:t>
+        </w:r>
+        <w:r>
+          <w:rPr>
+            <w:rFonts w:ascii="Times New Roman" w:hAnsi="Times New Roman" w:cs="Times New Roman"/>
+            <w:sz w:val="24"/>
+            <w:szCs w:val="24"/>
+          </w:rPr>
+          <w:t xml:space="preserve">, где </w:t>
+        </w:r>
+        <m:oMath>
+          <m:sSubSup>
+            <m:sSubSupPr>
+              <m:ctrlPr>
+                <w:rPr>
+                  <w:rFonts w:ascii="Cambria Math" w:hAnsi="Cambria Math" w:cs="Times New Roman"/>
+                  <w:i/>
+                  <w:sz w:val="24"/>
+                  <w:szCs w:val="24"/>
+                  <w:lang w:val="en-US"/>
+                </w:rPr>
+              </m:ctrlPr>
+            </m:sSubSupPr>
+            <m:e>
+              <m:r>
+                <w:rPr>
+                  <w:rFonts w:ascii="Cambria Math" w:hAnsi="Cambria Math" w:cs="Times New Roman"/>
+                  <w:sz w:val="24"/>
+                  <w:szCs w:val="24"/>
+                  <w:lang w:val="en-US"/>
+                </w:rPr>
+                <m:t>f</m:t>
+              </m:r>
+            </m:e>
+            <m:sub>
+              <m:r>
+                <w:rPr>
+                  <w:rFonts w:ascii="Cambria Math" w:hAnsi="Cambria Math" w:cs="Times New Roman"/>
+                  <w:sz w:val="24"/>
+                  <w:szCs w:val="24"/>
+                </w:rPr>
+                <m:t>s</m:t>
+              </m:r>
+            </m:sub>
+            <m:sup>
+              <m:r>
+                <w:rPr>
+                  <w:rFonts w:ascii="Cambria Math" w:hAnsi="Cambria Math" w:cs="Times New Roman"/>
+                  <w:sz w:val="24"/>
+                  <w:szCs w:val="24"/>
+                  <w:lang w:val="en-US"/>
+                </w:rPr>
+                <m:t>d</m:t>
+              </m:r>
+            </m:sup>
+          </m:sSubSup>
+          <m:r>
+            <w:rPr>
+              <w:rFonts w:ascii="Cambria Math" w:hAnsi="Cambria Math" w:cs="Times New Roman"/>
+              <w:sz w:val="24"/>
+              <w:szCs w:val="24"/>
+            </w:rPr>
+            <m:t>≤</m:t>
+          </m:r>
+          <m:nary>
+            <m:naryPr>
+              <m:chr m:val="∑"/>
+              <m:limLoc m:val="undOvr"/>
+              <m:ctrlPr>
+                <w:rPr>
+                  <w:rFonts w:ascii="Cambria Math" w:hAnsi="Cambria Math" w:cs="Times New Roman"/>
+                  <w:i/>
+                  <w:sz w:val="24"/>
+                  <w:szCs w:val="24"/>
+                </w:rPr>
+              </m:ctrlPr>
+            </m:naryPr>
+            <m:sub>
+              <m:r>
+                <w:rPr>
+                  <w:rFonts w:ascii="Cambria Math" w:hAnsi="Cambria Math" w:cs="Times New Roman"/>
+                  <w:sz w:val="24"/>
+                  <w:szCs w:val="24"/>
+                </w:rPr>
+                <m:t>k</m:t>
+              </m:r>
+            </m:sub>
+            <m:sup/>
+            <m:e>
+              <m:sSubSup>
+                <m:sSubSupPr>
+                  <m:ctrlPr>
+                    <w:rPr>
+                      <w:rFonts w:ascii="Cambria Math" w:hAnsi="Cambria Math" w:cs="Times New Roman"/>
+                      <w:i/>
+                      <w:sz w:val="24"/>
+                      <w:szCs w:val="24"/>
+                      <w:lang w:val="en-US"/>
+                    </w:rPr>
+                  </m:ctrlPr>
+                </m:sSubSupPr>
+                <m:e>
+                  <m:r>
+                    <w:rPr>
+                      <w:rFonts w:ascii="Cambria Math" w:hAnsi="Cambria Math" w:cs="Times New Roman"/>
+                      <w:sz w:val="24"/>
+                      <w:szCs w:val="24"/>
+                      <w:lang w:val="en-US"/>
+                    </w:rPr>
+                    <m:t>p</m:t>
+                  </m:r>
+                </m:e>
+                <m:sub>
+                  <m:sSub>
+                    <m:sSubPr>
+                      <m:ctrlPr>
+                        <w:rPr>
+                          <w:rFonts w:ascii="Cambria Math" w:hAnsi="Cambria Math" w:cs="Times New Roman"/>
+                          <w:i/>
+                          <w:sz w:val="24"/>
+                          <w:szCs w:val="24"/>
+                          <w:lang w:val="en-US"/>
+                        </w:rPr>
+                      </m:ctrlPr>
+                    </m:sSubPr>
+                    <m:e>
+                      <m:r>
+                        <w:rPr>
+                          <w:rFonts w:ascii="Cambria Math" w:hAnsi="Cambria Math" w:cs="Times New Roman"/>
+                          <w:sz w:val="24"/>
+                          <w:szCs w:val="24"/>
+                          <w:lang w:val="en-US"/>
+                        </w:rPr>
+                        <m:t>s</m:t>
+                      </m:r>
+                      <m:r>
+                        <w:rPr>
+                          <w:rFonts w:ascii="Cambria Math" w:hAnsi="Cambria Math" w:cs="Times New Roman"/>
+                          <w:sz w:val="24"/>
+                          <w:szCs w:val="24"/>
+                        </w:rPr>
+                        <m:t xml:space="preserve"> </m:t>
+                      </m:r>
+                      <m:r>
+                        <w:rPr>
+                          <w:rFonts w:ascii="Cambria Math" w:hAnsi="Cambria Math" w:cs="Times New Roman"/>
+                          <w:sz w:val="24"/>
+                          <w:szCs w:val="24"/>
+                          <w:lang w:val="en-US"/>
+                        </w:rPr>
+                        <m:t>k</m:t>
+                      </m:r>
+                    </m:e>
+                    <m:sub/>
+                  </m:sSub>
+                </m:sub>
+                <m:sup>
+                  <m:r>
+                    <w:rPr>
+                      <w:rFonts w:ascii="Cambria Math" w:hAnsi="Cambria Math" w:cs="Times New Roman"/>
+                      <w:sz w:val="24"/>
+                      <w:szCs w:val="24"/>
+                      <w:lang w:val="en-US"/>
+                    </w:rPr>
+                    <m:t>d</m:t>
+                  </m:r>
+                </m:sup>
+              </m:sSubSup>
+            </m:e>
+          </m:nary>
+        </m:oMath>
+        <w:r>
+          <w:rPr>
+            <w:rFonts w:ascii="Times New Roman" w:eastAsiaTheme="minorEastAsia" w:hAnsi="Times New Roman" w:cs="Times New Roman"/>
+            <w:sz w:val="24"/>
+            <w:szCs w:val="24"/>
+          </w:rPr>
+          <w:t>:</w:t>
+        </w:r>
+      </w:ins>
     </w:p>
     <w:p>
       <w:pPr>
@@ -5560,18 +6007,1159 @@
           <w:numId w:val="0"/>
         </w:numPr>
         <w:rPr>
+          <w:ins w:id="50" w:author="Васарис Артурас Броневич" w:date="2019-06-17T11:58:00Z"/>
+          <w:rFonts w:ascii="Times New Roman" w:eastAsiaTheme="minorEastAsia" w:hAnsi="Times New Roman" w:cs="Times New Roman"/>
+          <w:sz w:val="24"/>
+          <w:szCs w:val="24"/>
+        </w:rPr>
+      </w:pPr>
+      <w:ins w:id="51" w:author="Васарис Артурас Броневич" w:date="2019-06-17T11:58:00Z">
+        <w:r>
+          <w:rPr>
+            <w:rFonts w:ascii="Times New Roman" w:eastAsiaTheme="minorEastAsia" w:hAnsi="Times New Roman" w:cs="Times New Roman"/>
+            <w:sz w:val="24"/>
+            <w:szCs w:val="24"/>
+          </w:rPr>
+          <w:lastRenderedPageBreak/>
+          <w:t xml:space="preserve">Для договоров с </w:t>
+        </w:r>
+        <m:oMath>
+          <m:sSub>
+            <m:sSubPr>
+              <m:ctrlPr>
+                <w:rPr>
+                  <w:rFonts w:ascii="Cambria Math" w:hAnsi="Cambria Math" w:cs="Times New Roman"/>
+                  <w:i/>
+                  <w:sz w:val="24"/>
+                  <w:szCs w:val="24"/>
+                  <w:lang w:val="en-US"/>
+                </w:rPr>
+              </m:ctrlPr>
+            </m:sSubPr>
+            <m:e>
+              <m:r>
+                <w:rPr>
+                  <w:rFonts w:ascii="Cambria Math" w:hAnsi="Cambria Math" w:cs="Times New Roman"/>
+                  <w:sz w:val="24"/>
+                  <w:szCs w:val="24"/>
+                  <w:lang w:val="en-US"/>
+                </w:rPr>
+                <m:t>k</m:t>
+              </m:r>
+            </m:e>
+            <m:sub>
+              <m:r>
+                <w:rPr>
+                  <w:rFonts w:ascii="Cambria Math" w:hAnsi="Cambria Math" w:cs="Times New Roman"/>
+                  <w:sz w:val="24"/>
+                  <w:szCs w:val="24"/>
+                </w:rPr>
+                <m:t>нед</m:t>
+              </m:r>
+            </m:sub>
+          </m:sSub>
+          <m:r>
+            <w:rPr>
+              <w:rFonts w:ascii="Cambria Math" w:hAnsi="Cambria Math" w:cs="Times New Roman"/>
+              <w:sz w:val="24"/>
+              <w:szCs w:val="24"/>
+            </w:rPr>
+            <m:t>=</m:t>
+          </m:r>
+          <m:sSubSup>
+            <m:sSubSupPr>
+              <m:ctrlPr>
+                <w:rPr>
+                  <w:rFonts w:ascii="Cambria Math" w:hAnsi="Cambria Math" w:cs="Times New Roman"/>
+                  <w:i/>
+                  <w:sz w:val="24"/>
+                  <w:szCs w:val="24"/>
+                  <w:lang w:val="en-US"/>
+                </w:rPr>
+              </m:ctrlPr>
+            </m:sSubSupPr>
+            <m:e>
+              <m:r>
+                <w:rPr>
+                  <w:rFonts w:ascii="Cambria Math" w:hAnsi="Cambria Math" w:cs="Times New Roman"/>
+                  <w:sz w:val="24"/>
+                  <w:szCs w:val="24"/>
+                  <w:lang w:val="en-US"/>
+                </w:rPr>
+                <m:t>k</m:t>
+              </m:r>
+            </m:e>
+            <m:sub>
+              <m:r>
+                <w:rPr>
+                  <w:rFonts w:ascii="Cambria Math" w:hAnsi="Cambria Math" w:cs="Times New Roman"/>
+                  <w:sz w:val="24"/>
+                  <w:szCs w:val="24"/>
+                </w:rPr>
+                <m:t>нед</m:t>
+              </m:r>
+            </m:sub>
+            <m:sup>
+              <m:r>
+                <w:rPr>
+                  <w:rFonts w:ascii="Cambria Math" w:hAnsi="Cambria Math" w:cs="Times New Roman"/>
+                  <w:sz w:val="24"/>
+                  <w:szCs w:val="24"/>
+                  <w:lang w:val="en-US"/>
+                </w:rPr>
+                <m:t>max</m:t>
+              </m:r>
+            </m:sup>
+          </m:sSubSup>
+        </m:oMath>
+      </w:ins>
+    </w:p>
+    <w:p>
+      <w:pPr>
+        <w:pStyle w:val="a"/>
+        <w:numPr>
+          <w:ilvl w:val="0"/>
+          <w:numId w:val="0"/>
+        </w:numPr>
+        <w:ind w:left="777"/>
+        <w:rPr>
+          <w:ins w:id="52" w:author="Васарис Артурас Броневич" w:date="2019-06-17T11:58:00Z"/>
+          <w:rFonts w:ascii="Times New Roman" w:eastAsiaTheme="minorEastAsia" w:hAnsi="Times New Roman" w:cs="Times New Roman"/>
+        </w:rPr>
+      </w:pPr>
+      <m:oMath>
+        <m:sSubSup>
+          <m:sSubSupPr>
+            <m:ctrlPr>
+              <w:ins w:id="53" w:author="Васарис Артурас Броневич" w:date="2019-06-17T11:58:00Z">
+                <w:rPr>
+                  <w:rFonts w:ascii="Cambria Math" w:hAnsi="Cambria Math" w:cs="Times New Roman"/>
+                  <w:i/>
+                  <w:sz w:val="24"/>
+                  <w:szCs w:val="24"/>
+                  <w:lang w:val="en-US"/>
+                </w:rPr>
+              </w:ins>
+            </m:ctrlPr>
+          </m:sSubSupPr>
+          <m:e>
+            <m:r>
+              <w:ins w:id="54" w:author="Васарис Артурас Броневич" w:date="2019-06-17T11:58:00Z">
+                <w:rPr>
+                  <w:rFonts w:ascii="Cambria Math" w:hAnsi="Cambria Math" w:cs="Times New Roman"/>
+                  <w:sz w:val="24"/>
+                  <w:szCs w:val="24"/>
+                  <w:lang w:val="en-US"/>
+                </w:rPr>
+                <m:t>f</m:t>
+              </w:ins>
+            </m:r>
+          </m:e>
+          <m:sub>
+            <m:r>
+              <w:ins w:id="55" w:author="Васарис Артурас Броневич" w:date="2019-06-17T11:58:00Z">
+                <w:rPr>
+                  <w:rFonts w:ascii="Cambria Math" w:hAnsi="Cambria Math" w:cs="Times New Roman"/>
+                  <w:sz w:val="24"/>
+                  <w:szCs w:val="24"/>
+                </w:rPr>
+                <m:t xml:space="preserve">s </m:t>
+              </w:ins>
+            </m:r>
+            <m:r>
+              <w:ins w:id="56" w:author="Васарис Артурас Броневич" w:date="2019-06-17T11:58:00Z">
+                <w:rPr>
+                  <w:rFonts w:ascii="Cambria Math" w:hAnsi="Cambria Math" w:cs="Times New Roman"/>
+                  <w:sz w:val="24"/>
+                  <w:szCs w:val="24"/>
+                  <w:lang w:val="en-US"/>
+                </w:rPr>
+                <m:t>k</m:t>
+              </w:ins>
+            </m:r>
+          </m:sub>
+          <m:sup>
+            <m:r>
+              <w:ins w:id="57" w:author="Васарис Артурас Броневич" w:date="2019-06-17T11:58:00Z">
+                <w:rPr>
+                  <w:rFonts w:ascii="Cambria Math" w:hAnsi="Cambria Math" w:cs="Times New Roman"/>
+                  <w:sz w:val="24"/>
+                  <w:szCs w:val="24"/>
+                  <w:lang w:val="en-US"/>
+                </w:rPr>
+                <m:t>d</m:t>
+              </w:ins>
+            </m:r>
+          </m:sup>
+        </m:sSubSup>
+        <m:r>
+          <w:ins w:id="58" w:author="Васарис Артурас Броневич" w:date="2019-06-17T11:58:00Z">
+            <m:rPr>
+              <m:sty m:val="p"/>
+            </m:rPr>
+            <w:rPr>
+              <w:rFonts w:ascii="Cambria Math" w:hAnsi="Cambria Math"/>
+            </w:rPr>
+            <m:t>=</m:t>
+          </w:ins>
+        </m:r>
+        <m:r>
+          <w:ins w:id="59" w:author="Васарис Артурас Броневич" w:date="2019-06-17T11:58:00Z">
+            <m:rPr>
+              <m:sty m:val="p"/>
+            </m:rPr>
+            <w:rPr>
+              <w:rFonts w:ascii="Cambria Math" w:hAnsi="Cambria Math"/>
+              <w:lang w:val="en-US"/>
+            </w:rPr>
+            <m:t>min</m:t>
+          </w:ins>
+        </m:r>
+        <m:r>
+          <w:ins w:id="60" w:author="Васарис Артурас Броневич" w:date="2019-06-17T11:58:00Z">
+            <m:rPr>
+              <m:sty m:val="p"/>
+            </m:rPr>
+            <w:rPr>
+              <w:rFonts w:ascii="Cambria Math" w:hAnsi="Cambria Math"/>
+            </w:rPr>
+            <m:t>⁡</m:t>
+          </w:ins>
+        </m:r>
+        <m:r>
+          <w:ins w:id="61" w:author="Васарис Артурас Броневич" w:date="2019-06-17T11:58:00Z">
+            <w:rPr>
+              <w:rFonts w:ascii="Cambria Math" w:hAnsi="Cambria Math"/>
+            </w:rPr>
+            <m:t>(</m:t>
+          </w:ins>
+        </m:r>
+        <m:sSubSup>
+          <m:sSubSupPr>
+            <m:ctrlPr>
+              <w:ins w:id="62" w:author="Васарис Артурас Броневич" w:date="2019-06-17T11:58:00Z">
+                <w:rPr>
+                  <w:rFonts w:ascii="Cambria Math" w:hAnsi="Cambria Math"/>
+                  <w:i/>
+                  <w:lang w:val="en-US"/>
+                </w:rPr>
+              </w:ins>
+            </m:ctrlPr>
+          </m:sSubSupPr>
+          <m:e>
+            <m:r>
+              <w:ins w:id="63" w:author="Васарис Артурас Броневич" w:date="2019-06-17T11:58:00Z">
+                <w:rPr>
+                  <w:rFonts w:ascii="Cambria Math" w:hAnsi="Cambria Math"/>
+                  <w:lang w:val="en-US"/>
+                </w:rPr>
+                <m:t>f</m:t>
+              </w:ins>
+            </m:r>
+          </m:e>
+          <m:sub>
+            <m:r>
+              <w:ins w:id="64" w:author="Васарис Артурас Броневич" w:date="2019-06-17T11:58:00Z">
+                <w:rPr>
+                  <w:rFonts w:ascii="Cambria Math" w:hAnsi="Cambria Math"/>
+                </w:rPr>
+                <m:t>s</m:t>
+              </w:ins>
+            </m:r>
+          </m:sub>
+          <m:sup>
+            <m:r>
+              <w:ins w:id="65" w:author="Васарис Артурас Броневич" w:date="2019-06-17T11:58:00Z">
+                <w:rPr>
+                  <w:rFonts w:ascii="Cambria Math" w:hAnsi="Cambria Math"/>
+                  <w:lang w:val="en-US"/>
+                </w:rPr>
+                <m:t>d</m:t>
+              </w:ins>
+            </m:r>
+          </m:sup>
+        </m:sSubSup>
+        <m:r>
+          <w:ins w:id="66" w:author="Васарис Артурас Броневич" w:date="2019-06-17T11:58:00Z">
+            <w:rPr>
+              <w:rFonts w:ascii="Cambria Math" w:hAnsi="Cambria Math"/>
+            </w:rPr>
+            <m:t>,</m:t>
+          </w:ins>
+        </m:r>
+        <m:sSubSup>
+          <m:sSubSupPr>
+            <m:ctrlPr>
+              <w:ins w:id="67" w:author="Васарис Артурас Броневич" w:date="2019-06-17T11:58:00Z">
+                <w:rPr>
+                  <w:rFonts w:ascii="Cambria Math" w:hAnsi="Cambria Math"/>
+                  <w:i/>
+                  <w:lang w:val="en-US"/>
+                </w:rPr>
+              </w:ins>
+            </m:ctrlPr>
+          </m:sSubSupPr>
+          <m:e>
+            <m:r>
+              <w:ins w:id="68" w:author="Васарис Артурас Броневич" w:date="2019-06-17T12:48:00Z">
+                <w:rPr>
+                  <w:rFonts w:ascii="Cambria Math" w:hAnsi="Cambria Math"/>
+                  <w:rPrChange w:id="69" w:author="Васарис Артурас Броневич" w:date="2019-06-17T12:48:00Z">
+                    <w:rPr>
+                      <w:rFonts w:ascii="Cambria Math" w:hAnsi="Cambria Math"/>
+                      <w:lang w:val="en-US"/>
+                    </w:rPr>
+                  </w:rPrChange>
+                </w:rPr>
+                <m:t xml:space="preserve"> </m:t>
+              </w:ins>
+            </m:r>
+            <m:r>
+              <w:ins w:id="70" w:author="Васарис Артурас Броневич" w:date="2019-06-17T11:58:00Z">
+                <w:rPr>
+                  <w:rFonts w:ascii="Cambria Math" w:hAnsi="Cambria Math"/>
+                  <w:lang w:val="en-US"/>
+                </w:rPr>
+                <m:t>p</m:t>
+              </w:ins>
+            </m:r>
+          </m:e>
+          <m:sub>
+            <m:r>
+              <w:ins w:id="71" w:author="Васарис Артурас Броневич" w:date="2019-06-17T11:58:00Z">
+                <w:rPr>
+                  <w:rFonts w:ascii="Cambria Math" w:hAnsi="Cambria Math" w:cs="Times New Roman"/>
+                  <w:sz w:val="24"/>
+                  <w:szCs w:val="24"/>
+                  <w:lang w:val="en-US"/>
+                </w:rPr>
+                <m:t>s</m:t>
+              </w:ins>
+            </m:r>
+            <m:r>
+              <w:ins w:id="72" w:author="Васарис Артурас Броневич" w:date="2019-06-17T11:58:00Z">
+                <w:rPr>
+                  <w:rFonts w:ascii="Cambria Math" w:hAnsi="Cambria Math" w:cs="Times New Roman"/>
+                  <w:sz w:val="24"/>
+                  <w:szCs w:val="24"/>
+                </w:rPr>
+                <m:t xml:space="preserve"> </m:t>
+              </w:ins>
+            </m:r>
+            <m:r>
+              <w:ins w:id="73" w:author="Васарис Артурас Броневич" w:date="2019-06-17T11:58:00Z">
+                <w:rPr>
+                  <w:rFonts w:ascii="Cambria Math" w:hAnsi="Cambria Math" w:cs="Times New Roman"/>
+                  <w:sz w:val="24"/>
+                  <w:szCs w:val="24"/>
+                  <w:lang w:val="en-US"/>
+                </w:rPr>
+                <m:t>k</m:t>
+              </w:ins>
+            </m:r>
+          </m:sub>
+          <m:sup>
+            <m:r>
+              <w:ins w:id="74" w:author="Васарис Артурас Броневич" w:date="2019-06-17T11:58:00Z">
+                <w:rPr>
+                  <w:rFonts w:ascii="Cambria Math" w:hAnsi="Cambria Math"/>
+                  <w:lang w:val="en-US"/>
+                </w:rPr>
+                <m:t>d</m:t>
+              </w:ins>
+            </m:r>
+          </m:sup>
+        </m:sSubSup>
+        <m:r>
+          <w:ins w:id="75" w:author="Васарис Артурас Броневич" w:date="2019-06-17T11:58:00Z">
+            <w:rPr>
+              <w:rFonts w:ascii="Cambria Math" w:hAnsi="Cambria Math"/>
+            </w:rPr>
+            <m:t xml:space="preserve">) </m:t>
+          </w:ins>
+        </m:r>
+      </m:oMath>
+      <w:ins w:id="76" w:author="Васарис Артурас Броневич" w:date="2019-06-17T11:58:00Z">
+        <w:r>
+          <w:rPr>
+            <w:rFonts w:ascii="Times New Roman" w:eastAsiaTheme="minorEastAsia" w:hAnsi="Times New Roman" w:cs="Times New Roman"/>
+          </w:rPr>
+          <w:t xml:space="preserve"> </w:t>
+        </w:r>
+      </w:ins>
+    </w:p>
+    <w:p>
+      <w:pPr>
+        <w:pStyle w:val="a"/>
+        <w:numPr>
+          <w:ilvl w:val="0"/>
+          <w:numId w:val="0"/>
+        </w:numPr>
+        <w:rPr>
+          <w:ins w:id="77" w:author="Васарис Артурас Броневич" w:date="2019-06-17T11:58:00Z"/>
+          <w:rFonts w:ascii="Times New Roman" w:eastAsiaTheme="minorEastAsia" w:hAnsi="Times New Roman" w:cs="Times New Roman"/>
+          <w:sz w:val="24"/>
+          <w:szCs w:val="24"/>
+        </w:rPr>
+      </w:pPr>
+      <w:ins w:id="78" w:author="Васарис Артурас Броневич" w:date="2019-06-17T11:58:00Z">
+        <w:r>
+          <w:rPr>
+            <w:rFonts w:ascii="Times New Roman" w:eastAsiaTheme="minorEastAsia" w:hAnsi="Times New Roman" w:cs="Times New Roman"/>
+            <w:sz w:val="24"/>
+            <w:szCs w:val="24"/>
+          </w:rPr>
+          <w:t xml:space="preserve">Для договоров с </w:t>
+        </w:r>
+        <m:oMath>
+          <m:sSub>
+            <m:sSubPr>
+              <m:ctrlPr>
+                <w:rPr>
+                  <w:rFonts w:ascii="Cambria Math" w:hAnsi="Cambria Math" w:cs="Times New Roman"/>
+                  <w:i/>
+                  <w:sz w:val="24"/>
+                  <w:szCs w:val="24"/>
+                  <w:lang w:val="en-US"/>
+                </w:rPr>
+              </m:ctrlPr>
+            </m:sSubPr>
+            <m:e>
+              <m:r>
+                <w:rPr>
+                  <w:rFonts w:ascii="Cambria Math" w:hAnsi="Cambria Math" w:cs="Times New Roman"/>
+                  <w:sz w:val="24"/>
+                  <w:szCs w:val="24"/>
+                  <w:lang w:val="en-US"/>
+                </w:rPr>
+                <m:t>k</m:t>
+              </m:r>
+            </m:e>
+            <m:sub>
+              <m:r>
+                <w:rPr>
+                  <w:rFonts w:ascii="Cambria Math" w:hAnsi="Cambria Math" w:cs="Times New Roman"/>
+                  <w:sz w:val="24"/>
+                  <w:szCs w:val="24"/>
+                </w:rPr>
+                <m:t>нед</m:t>
+              </m:r>
+            </m:sub>
+          </m:sSub>
+          <m:r>
+            <w:rPr>
+              <w:rFonts w:ascii="Cambria Math" w:hAnsi="Cambria Math" w:cs="Times New Roman"/>
+              <w:sz w:val="24"/>
+              <w:szCs w:val="24"/>
+            </w:rPr>
+            <m:t>&lt;</m:t>
+          </m:r>
+          <m:sSubSup>
+            <m:sSubSupPr>
+              <m:ctrlPr>
+                <w:rPr>
+                  <w:rFonts w:ascii="Cambria Math" w:hAnsi="Cambria Math" w:cs="Times New Roman"/>
+                  <w:i/>
+                  <w:sz w:val="24"/>
+                  <w:szCs w:val="24"/>
+                  <w:lang w:val="en-US"/>
+                </w:rPr>
+              </m:ctrlPr>
+            </m:sSubSupPr>
+            <m:e>
+              <m:r>
+                <w:rPr>
+                  <w:rFonts w:ascii="Cambria Math" w:hAnsi="Cambria Math" w:cs="Times New Roman"/>
+                  <w:sz w:val="24"/>
+                  <w:szCs w:val="24"/>
+                  <w:lang w:val="en-US"/>
+                </w:rPr>
+                <m:t>k</m:t>
+              </m:r>
+            </m:e>
+            <m:sub>
+              <m:r>
+                <w:rPr>
+                  <w:rFonts w:ascii="Cambria Math" w:hAnsi="Cambria Math" w:cs="Times New Roman"/>
+                  <w:sz w:val="24"/>
+                  <w:szCs w:val="24"/>
+                </w:rPr>
+                <m:t>нед</m:t>
+              </m:r>
+            </m:sub>
+            <m:sup>
+              <m:r>
+                <w:rPr>
+                  <w:rFonts w:ascii="Cambria Math" w:hAnsi="Cambria Math" w:cs="Times New Roman"/>
+                  <w:sz w:val="24"/>
+                  <w:szCs w:val="24"/>
+                  <w:lang w:val="en-US"/>
+                </w:rPr>
+                <m:t>max</m:t>
+              </m:r>
+            </m:sup>
+          </m:sSubSup>
+        </m:oMath>
+      </w:ins>
+    </w:p>
+    <w:p>
+      <w:pPr>
+        <w:pStyle w:val="a"/>
+        <w:numPr>
+          <w:ilvl w:val="0"/>
+          <w:numId w:val="0"/>
+        </w:numPr>
+        <w:ind w:firstLine="708"/>
+        <w:rPr>
+          <w:ins w:id="79" w:author="Васарис Артурас Броневич" w:date="2019-06-17T11:58:00Z"/>
           <w:rFonts w:ascii="Times New Roman" w:hAnsi="Times New Roman" w:cs="Times New Roman"/>
           <w:sz w:val="24"/>
           <w:szCs w:val="24"/>
         </w:rPr>
       </w:pPr>
-      <w:r>
-        <w:rPr>
+      <m:oMath>
+        <m:sSubSup>
+          <m:sSubSupPr>
+            <m:ctrlPr>
+              <w:ins w:id="80" w:author="Васарис Артурас Броневич" w:date="2019-06-17T11:58:00Z">
+                <w:rPr>
+                  <w:rFonts w:ascii="Cambria Math" w:hAnsi="Cambria Math" w:cs="Times New Roman"/>
+                  <w:i/>
+                  <w:sz w:val="24"/>
+                  <w:szCs w:val="24"/>
+                  <w:lang w:val="en-US"/>
+                </w:rPr>
+              </w:ins>
+            </m:ctrlPr>
+          </m:sSubSupPr>
+          <m:e>
+            <m:r>
+              <w:ins w:id="81" w:author="Васарис Артурас Броневич" w:date="2019-06-17T11:58:00Z">
+                <w:rPr>
+                  <w:rFonts w:ascii="Cambria Math" w:hAnsi="Cambria Math" w:cs="Times New Roman"/>
+                  <w:sz w:val="24"/>
+                  <w:szCs w:val="24"/>
+                  <w:lang w:val="en-US"/>
+                </w:rPr>
+                <m:t>f</m:t>
+              </w:ins>
+            </m:r>
+          </m:e>
+          <m:sub>
+            <m:r>
+              <w:ins w:id="82" w:author="Васарис Артурас Броневич" w:date="2019-06-17T11:58:00Z">
+                <w:rPr>
+                  <w:rFonts w:ascii="Cambria Math" w:hAnsi="Cambria Math" w:cs="Times New Roman"/>
+                  <w:sz w:val="24"/>
+                  <w:szCs w:val="24"/>
+                </w:rPr>
+                <m:t xml:space="preserve">s </m:t>
+              </w:ins>
+            </m:r>
+            <m:sSub>
+              <m:sSubPr>
+                <m:ctrlPr>
+                  <w:ins w:id="83" w:author="Васарис Артурас Броневич" w:date="2019-06-17T11:58:00Z">
+                    <w:rPr>
+                      <w:rFonts w:ascii="Cambria Math" w:hAnsi="Cambria Math" w:cs="Times New Roman"/>
+                      <w:i/>
+                      <w:sz w:val="24"/>
+                      <w:szCs w:val="24"/>
+                      <w:lang w:val="en-US"/>
+                    </w:rPr>
+                  </w:ins>
+                </m:ctrlPr>
+              </m:sSubPr>
+              <m:e>
+                <m:r>
+                  <w:ins w:id="84" w:author="Васарис Артурас Броневич" w:date="2019-06-17T11:58:00Z">
+                    <w:rPr>
+                      <w:rFonts w:ascii="Cambria Math" w:hAnsi="Cambria Math" w:cs="Times New Roman"/>
+                      <w:sz w:val="24"/>
+                      <w:szCs w:val="24"/>
+                      <w:lang w:val="en-US"/>
+                    </w:rPr>
+                    <m:t>k</m:t>
+                  </w:ins>
+                </m:r>
+              </m:e>
+              <m:sub/>
+            </m:sSub>
+          </m:sub>
+          <m:sup>
+            <m:r>
+              <w:ins w:id="85" w:author="Васарис Артурас Броневич" w:date="2019-06-17T11:58:00Z">
+                <w:rPr>
+                  <w:rFonts w:ascii="Cambria Math" w:hAnsi="Cambria Math" w:cs="Times New Roman"/>
+                  <w:sz w:val="24"/>
+                  <w:szCs w:val="24"/>
+                  <w:lang w:val="en-US"/>
+                </w:rPr>
+                <m:t>d</m:t>
+              </w:ins>
+            </m:r>
+          </m:sup>
+        </m:sSubSup>
+        <m:r>
+          <w:ins w:id="86" w:author="Васарис Артурас Броневич" w:date="2019-06-17T11:58:00Z">
+            <w:rPr>
+              <w:rFonts w:ascii="Cambria Math" w:hAnsi="Cambria Math"/>
+            </w:rPr>
+            <m:t>=</m:t>
+          </w:ins>
+        </m:r>
+        <m:r>
+          <w:ins w:id="87" w:author="Васарис Артурас Броневич" w:date="2019-06-17T11:58:00Z">
+            <m:rPr>
+              <m:sty m:val="p"/>
+            </m:rPr>
+            <w:rPr>
+              <w:rFonts w:ascii="Cambria Math" w:hAnsi="Cambria Math"/>
+              <w:lang w:val="en-US"/>
+            </w:rPr>
+            <m:t>min</m:t>
+          </w:ins>
+        </m:r>
+        <m:r>
+          <w:ins w:id="88" w:author="Васарис Артурас Броневич" w:date="2019-06-17T11:58:00Z">
+            <m:rPr>
+              <m:sty m:val="p"/>
+            </m:rPr>
+            <w:rPr>
+              <w:rFonts w:ascii="Cambria Math" w:hAnsi="Cambria Math"/>
+            </w:rPr>
+            <m:t>⁡</m:t>
+          </w:ins>
+        </m:r>
+        <m:r>
+          <w:ins w:id="89" w:author="Васарис Артурас Броневич" w:date="2019-06-17T11:58:00Z">
+            <w:rPr>
+              <w:rFonts w:ascii="Cambria Math" w:hAnsi="Cambria Math"/>
+            </w:rPr>
+            <m:t>(</m:t>
+          </w:ins>
+        </m:r>
+        <m:r>
+          <w:ins w:id="90" w:author="Васарис Артурас Броневич" w:date="2019-06-17T11:58:00Z">
+            <m:rPr>
+              <m:sty m:val="p"/>
+            </m:rPr>
+            <w:rPr>
+              <w:rFonts w:ascii="Cambria Math" w:hAnsi="Cambria Math"/>
+              <w:lang w:val="en-US"/>
+            </w:rPr>
+            <m:t>max</m:t>
+          </w:ins>
+        </m:r>
+        <m:r>
+          <w:ins w:id="91" w:author="Васарис Артурас Броневич" w:date="2019-06-17T11:58:00Z">
+            <m:rPr>
+              <m:sty m:val="p"/>
+            </m:rPr>
+            <w:rPr>
+              <w:rFonts w:ascii="Cambria Math" w:hAnsi="Cambria Math"/>
+            </w:rPr>
+            <m:t>⁡</m:t>
+          </w:ins>
+        </m:r>
+        <m:r>
+          <w:ins w:id="92" w:author="Васарис Артурас Броневич" w:date="2019-06-17T11:58:00Z">
+            <w:rPr>
+              <w:rFonts w:ascii="Cambria Math" w:hAnsi="Cambria Math"/>
+            </w:rPr>
+            <m:t>(</m:t>
+          </w:ins>
+        </m:r>
+        <m:sSubSup>
+          <m:sSubSupPr>
+            <m:ctrlPr>
+              <w:ins w:id="93" w:author="Васарис Артурас Броневич" w:date="2019-06-17T11:58:00Z">
+                <w:rPr>
+                  <w:rFonts w:ascii="Cambria Math" w:hAnsi="Cambria Math"/>
+                  <w:i/>
+                  <w:lang w:val="en-US"/>
+                </w:rPr>
+              </w:ins>
+            </m:ctrlPr>
+          </m:sSubSupPr>
+          <m:e>
+            <m:r>
+              <w:ins w:id="94" w:author="Васарис Артурас Броневич" w:date="2019-06-17T11:58:00Z">
+                <w:rPr>
+                  <w:rFonts w:ascii="Cambria Math" w:hAnsi="Cambria Math"/>
+                </w:rPr>
+                <m:t>0,</m:t>
+              </w:ins>
+            </m:r>
+            <m:r>
+              <w:ins w:id="95" w:author="Васарис Артурас Броневич" w:date="2019-06-17T11:58:00Z">
+                <w:rPr>
+                  <w:rFonts w:ascii="Cambria Math" w:hAnsi="Cambria Math"/>
+                  <w:lang w:val="en-US"/>
+                </w:rPr>
+                <m:t>f</m:t>
+              </w:ins>
+            </m:r>
+          </m:e>
+          <m:sub>
+            <m:r>
+              <w:ins w:id="96" w:author="Васарис Артурас Броневич" w:date="2019-06-17T11:58:00Z">
+                <w:rPr>
+                  <w:rFonts w:ascii="Cambria Math" w:hAnsi="Cambria Math"/>
+                  <w:lang w:val="en-US"/>
+                </w:rPr>
+                <m:t>s</m:t>
+              </w:ins>
+            </m:r>
+          </m:sub>
+          <m:sup>
+            <m:r>
+              <w:ins w:id="97" w:author="Васарис Артурас Броневич" w:date="2019-06-17T11:58:00Z">
+                <w:rPr>
+                  <w:rFonts w:ascii="Cambria Math" w:hAnsi="Cambria Math"/>
+                  <w:lang w:val="en-US"/>
+                </w:rPr>
+                <m:t>d</m:t>
+              </w:ins>
+            </m:r>
+          </m:sup>
+        </m:sSubSup>
+        <m:r>
+          <w:ins w:id="98" w:author="Васарис Артурас Броневич" w:date="2019-06-17T11:58:00Z">
+            <w:rPr>
+              <w:rFonts w:ascii="Cambria Math" w:hAnsi="Cambria Math"/>
+            </w:rPr>
+            <m:t>-</m:t>
+          </w:ins>
+        </m:r>
+        <m:nary>
+          <m:naryPr>
+            <m:chr m:val="∑"/>
+            <m:limLoc m:val="undOvr"/>
+            <m:ctrlPr>
+              <w:ins w:id="99" w:author="Васарис Артурас Броневич" w:date="2019-06-17T11:58:00Z">
+                <w:rPr>
+                  <w:rFonts w:ascii="Cambria Math" w:hAnsi="Cambria Math"/>
+                  <w:i/>
+                  <w:lang w:val="en-US"/>
+                </w:rPr>
+              </w:ins>
+            </m:ctrlPr>
+          </m:naryPr>
+          <m:sub>
+            <m:r>
+              <w:ins w:id="100" w:author="Васарис Артурас Броневич" w:date="2019-06-17T11:58:00Z">
+                <w:rPr>
+                  <w:rFonts w:ascii="Cambria Math" w:hAnsi="Cambria Math"/>
+                  <w:lang w:val="en-US"/>
+                </w:rPr>
+                <m:t>n</m:t>
+              </w:ins>
+            </m:r>
+            <m:r>
+              <w:ins w:id="101" w:author="Васарис Артурас Броневич" w:date="2019-06-17T11:58:00Z">
+                <w:rPr>
+                  <w:rFonts w:ascii="Cambria Math" w:hAnsi="Cambria Math"/>
+                </w:rPr>
+                <m:t>&gt;</m:t>
+              </w:ins>
+            </m:r>
+            <m:sSubSup>
+              <m:sSubSupPr>
+                <m:ctrlPr>
+                  <w:ins w:id="102" w:author="Васарис Артурас Броневич" w:date="2019-06-17T11:58:00Z">
+                    <w:rPr>
+                      <w:rFonts w:ascii="Cambria Math" w:hAnsi="Cambria Math"/>
+                      <w:i/>
+                      <w:lang w:val="en-US"/>
+                    </w:rPr>
+                  </w:ins>
+                </m:ctrlPr>
+              </m:sSubSupPr>
+              <m:e>
+                <m:r>
+                  <w:ins w:id="103" w:author="Васарис Артурас Броневич" w:date="2019-06-17T11:58:00Z">
+                    <w:rPr>
+                      <w:rFonts w:ascii="Cambria Math" w:hAnsi="Cambria Math"/>
+                      <w:lang w:val="en-US"/>
+                    </w:rPr>
+                    <m:t>k</m:t>
+                  </w:ins>
+                </m:r>
+              </m:e>
+              <m:sub>
+                <m:r>
+                  <w:ins w:id="104" w:author="Васарис Артурас Броневич" w:date="2019-06-17T11:58:00Z">
+                    <w:rPr>
+                      <w:rFonts w:ascii="Cambria Math" w:hAnsi="Cambria Math"/>
+                    </w:rPr>
+                    <m:t>нед</m:t>
+                  </w:ins>
+                </m:r>
+              </m:sub>
+              <m:sup/>
+            </m:sSubSup>
+          </m:sub>
+          <m:sup>
+            <m:r>
+              <w:ins w:id="105" w:author="Васарис Артурас Броневич" w:date="2019-06-17T11:58:00Z">
+                <w:rPr>
+                  <w:rFonts w:ascii="Cambria Math" w:hAnsi="Cambria Math"/>
+                  <w:lang w:val="en-US"/>
+                </w:rPr>
+                <m:t>n</m:t>
+              </w:ins>
+            </m:r>
+            <m:r>
+              <w:ins w:id="106" w:author="Васарис Артурас Броневич" w:date="2019-06-17T11:58:00Z">
+                <w:rPr>
+                  <w:rFonts w:ascii="Cambria Math" w:hAnsi="Cambria Math"/>
+                </w:rPr>
+                <m:t>=</m:t>
+              </w:ins>
+            </m:r>
+            <m:sSubSup>
+              <m:sSubSupPr>
+                <m:ctrlPr>
+                  <w:ins w:id="107" w:author="Васарис Артурас Броневич" w:date="2019-06-17T11:58:00Z">
+                    <w:rPr>
+                      <w:rFonts w:ascii="Cambria Math" w:hAnsi="Cambria Math"/>
+                      <w:i/>
+                      <w:lang w:val="en-US"/>
+                    </w:rPr>
+                  </w:ins>
+                </m:ctrlPr>
+              </m:sSubSupPr>
+              <m:e>
+                <m:r>
+                  <w:ins w:id="108" w:author="Васарис Артурас Броневич" w:date="2019-06-17T11:58:00Z">
+                    <w:rPr>
+                      <w:rFonts w:ascii="Cambria Math" w:hAnsi="Cambria Math"/>
+                      <w:lang w:val="en-US"/>
+                    </w:rPr>
+                    <m:t>k</m:t>
+                  </w:ins>
+                </m:r>
+              </m:e>
+              <m:sub>
+                <m:r>
+                  <w:ins w:id="109" w:author="Васарис Артурас Броневич" w:date="2019-06-17T11:58:00Z">
+                    <w:rPr>
+                      <w:rFonts w:ascii="Cambria Math" w:hAnsi="Cambria Math"/>
+                    </w:rPr>
+                    <m:t>нед</m:t>
+                  </w:ins>
+                </m:r>
+              </m:sub>
+              <m:sup>
+                <m:r>
+                  <w:ins w:id="110" w:author="Васарис Артурас Броневич" w:date="2019-06-17T11:58:00Z">
+                    <w:rPr>
+                      <w:rFonts w:ascii="Cambria Math" w:hAnsi="Cambria Math"/>
+                      <w:lang w:val="en-US"/>
+                    </w:rPr>
+                    <m:t>max</m:t>
+                  </w:ins>
+                </m:r>
+              </m:sup>
+            </m:sSubSup>
+          </m:sup>
+          <m:e>
+            <m:sSubSup>
+              <m:sSubSupPr>
+                <m:ctrlPr>
+                  <w:ins w:id="111" w:author="Васарис Артурас Броневич" w:date="2019-06-17T11:58:00Z">
+                    <w:rPr>
+                      <w:rFonts w:ascii="Cambria Math" w:hAnsi="Cambria Math"/>
+                      <w:i/>
+                      <w:lang w:val="en-US"/>
+                    </w:rPr>
+                  </w:ins>
+                </m:ctrlPr>
+              </m:sSubSupPr>
+              <m:e>
+                <m:r>
+                  <w:ins w:id="112" w:author="Васарис Артурас Броневич" w:date="2019-06-17T11:58:00Z">
+                    <w:rPr>
+                      <w:rFonts w:ascii="Cambria Math" w:hAnsi="Cambria Math"/>
+                      <w:lang w:val="en-US"/>
+                    </w:rPr>
+                    <m:t>f</m:t>
+                  </w:ins>
+                </m:r>
+              </m:e>
+              <m:sub>
+                <m:r>
+                  <w:ins w:id="113" w:author="Васарис Артурас Броневич" w:date="2019-06-17T11:58:00Z">
+                    <w:rPr>
+                      <w:rFonts w:ascii="Cambria Math" w:hAnsi="Cambria Math"/>
+                      <w:lang w:val="en-US"/>
+                    </w:rPr>
+                    <m:t>s</m:t>
+                  </w:ins>
+                </m:r>
+                <m:r>
+                  <w:ins w:id="114" w:author="Васарис Артурас Броневич" w:date="2019-06-17T11:58:00Z">
+                    <w:rPr>
+                      <w:rFonts w:ascii="Cambria Math" w:hAnsi="Cambria Math"/>
+                    </w:rPr>
+                    <m:t xml:space="preserve"> </m:t>
+                  </w:ins>
+                </m:r>
+                <m:sSub>
+                  <m:sSubPr>
+                    <m:ctrlPr>
+                      <w:ins w:id="115" w:author="Васарис Артурас Броневич" w:date="2019-06-17T11:58:00Z">
+                        <w:rPr>
+                          <w:rFonts w:ascii="Cambria Math" w:hAnsi="Cambria Math"/>
+                          <w:i/>
+                          <w:lang w:val="en-US"/>
+                        </w:rPr>
+                      </w:ins>
+                    </m:ctrlPr>
+                  </m:sSubPr>
+                  <m:e>
+                    <m:r>
+                      <w:ins w:id="116" w:author="Васарис Артурас Броневич" w:date="2019-06-17T11:58:00Z">
+                        <w:rPr>
+                          <w:rFonts w:ascii="Cambria Math" w:hAnsi="Cambria Math"/>
+                          <w:lang w:val="en-US"/>
+                        </w:rPr>
+                        <m:t>n</m:t>
+                      </w:ins>
+                    </m:r>
+                  </m:e>
+                  <m:sub/>
+                </m:sSub>
+              </m:sub>
+              <m:sup>
+                <m:r>
+                  <w:ins w:id="117" w:author="Васарис Артурас Броневич" w:date="2019-06-17T11:58:00Z">
+                    <w:rPr>
+                      <w:rFonts w:ascii="Cambria Math" w:hAnsi="Cambria Math"/>
+                      <w:lang w:val="en-US"/>
+                    </w:rPr>
+                    <m:t>d</m:t>
+                  </w:ins>
+                </m:r>
+              </m:sup>
+            </m:sSubSup>
+          </m:e>
+        </m:nary>
+        <m:r>
+          <w:ins w:id="118" w:author="Васарис Артурас Броневич" w:date="2019-06-17T11:58:00Z">
+            <w:rPr>
+              <w:rFonts w:ascii="Cambria Math" w:hAnsi="Cambria Math"/>
+            </w:rPr>
+            <m:t>),</m:t>
+          </w:ins>
+        </m:r>
+        <m:sSubSup>
+          <m:sSubSupPr>
+            <m:ctrlPr>
+              <w:ins w:id="119" w:author="Васарис Артурас Броневич" w:date="2019-06-17T11:58:00Z">
+                <w:rPr>
+                  <w:rFonts w:ascii="Cambria Math" w:hAnsi="Cambria Math"/>
+                  <w:i/>
+                  <w:lang w:val="en-US"/>
+                </w:rPr>
+              </w:ins>
+            </m:ctrlPr>
+          </m:sSubSupPr>
+          <m:e>
+            <m:r>
+              <w:ins w:id="120" w:author="Васарис Артурас Броневич" w:date="2019-06-17T12:49:00Z">
+                <w:rPr>
+                  <w:rFonts w:ascii="Cambria Math" w:hAnsi="Cambria Math"/>
+                  <w:rPrChange w:id="121" w:author="Васарис Артурас Броневич" w:date="2019-06-17T12:49:00Z">
+                    <w:rPr>
+                      <w:rFonts w:ascii="Cambria Math" w:hAnsi="Cambria Math"/>
+                      <w:lang w:val="en-US"/>
+                    </w:rPr>
+                  </w:rPrChange>
+                </w:rPr>
+                <m:t xml:space="preserve"> </m:t>
+              </w:ins>
+            </m:r>
+            <m:r>
+              <w:ins w:id="122" w:author="Васарис Артурас Броневич" w:date="2019-06-17T11:58:00Z">
+                <w:rPr>
+                  <w:rFonts w:ascii="Cambria Math" w:hAnsi="Cambria Math"/>
+                  <w:lang w:val="en-US"/>
+                </w:rPr>
+                <m:t>p</m:t>
+              </w:ins>
+            </m:r>
+          </m:e>
+          <m:sub>
+            <m:sSubSup>
+              <m:sSubSupPr>
+                <m:ctrlPr>
+                  <w:ins w:id="123" w:author="Васарис Артурас Броневич" w:date="2019-06-17T11:58:00Z">
+                    <w:rPr>
+                      <w:rFonts w:ascii="Cambria Math" w:hAnsi="Cambria Math"/>
+                      <w:i/>
+                      <w:lang w:val="en-US"/>
+                    </w:rPr>
+                  </w:ins>
+                </m:ctrlPr>
+              </m:sSubSupPr>
+              <m:e>
+                <m:r>
+                  <w:ins w:id="124" w:author="Васарис Артурас Броневич" w:date="2019-06-17T11:58:00Z">
+                    <w:rPr>
+                      <w:rFonts w:ascii="Cambria Math" w:hAnsi="Cambria Math"/>
+                      <w:lang w:val="en-US"/>
+                    </w:rPr>
+                    <m:t>k</m:t>
+                  </w:ins>
+                </m:r>
+              </m:e>
+              <m:sub/>
+              <m:sup/>
+            </m:sSubSup>
+          </m:sub>
+          <m:sup>
+            <m:r>
+              <w:ins w:id="125" w:author="Васарис Артурас Броневич" w:date="2019-06-17T11:58:00Z">
+                <w:rPr>
+                  <w:rFonts w:ascii="Cambria Math" w:hAnsi="Cambria Math"/>
+                  <w:lang w:val="en-US"/>
+                </w:rPr>
+                <m:t>d</m:t>
+              </w:ins>
+            </m:r>
+          </m:sup>
+        </m:sSubSup>
+        <m:r>
+          <w:ins w:id="126" w:author="Васарис Артурас Броневич" w:date="2019-06-17T11:58:00Z">
+            <w:rPr>
+              <w:rFonts w:ascii="Cambria Math" w:eastAsiaTheme="minorEastAsia" w:hAnsi="Cambria Math"/>
+            </w:rPr>
+            <m:t>)</m:t>
+          </w:ins>
+        </m:r>
+      </m:oMath>
+      <w:ins w:id="127" w:author="Васарис Артурас Броневич" w:date="2019-06-17T11:58:00Z">
+        <w:r>
+          <w:rPr>
+            <w:rFonts w:ascii="Times New Roman" w:eastAsiaTheme="minorEastAsia" w:hAnsi="Times New Roman" w:cs="Times New Roman"/>
+          </w:rPr>
+          <w:t xml:space="preserve"> </w:t>
+        </w:r>
+      </w:ins>
+    </w:p>
+    <w:p>
+      <w:pPr>
+        <w:pStyle w:val="a"/>
+        <w:numPr>
+          <w:ilvl w:val="0"/>
+          <w:numId w:val="0"/>
+        </w:numPr>
+        <w:rPr>
+          <w:ins w:id="128" w:author="Васарис Артурас Броневич" w:date="2019-06-17T11:58:00Z"/>
           <w:rFonts w:ascii="Times New Roman" w:hAnsi="Times New Roman" w:cs="Times New Roman"/>
           <w:sz w:val="24"/>
           <w:szCs w:val="24"/>
         </w:rPr>
-        <w:lastRenderedPageBreak/>
+        <w:pPrChange w:id="129" w:author="Васарис Артурас Броневич" w:date="2019-06-17T11:59:00Z">
+          <w:pPr>
+            <w:pStyle w:val="a"/>
+            <w:numPr>
+              <w:numId w:val="0"/>
+            </w:numPr>
+            <w:tabs>
+              <w:tab w:val="clear" w:pos="680"/>
+            </w:tabs>
+          </w:pPr>
+        </w:pPrChange>
+      </w:pPr>
+      <w:ins w:id="130" w:author="Васарис Артурас Броневич" w:date="2019-06-17T11:58:00Z">
+        <w:r>
+          <w:rPr>
+            <w:rFonts w:ascii="Times New Roman" w:hAnsi="Times New Roman" w:cs="Times New Roman"/>
+            <w:sz w:val="24"/>
+            <w:szCs w:val="24"/>
+          </w:rPr>
+          <w:t>До</w:t>
+        </w:r>
+        <w:r>
+          <w:rPr>
+            <w:rFonts w:ascii="Times New Roman" w:hAnsi="Times New Roman" w:cs="Times New Roman"/>
+            <w:sz w:val="24"/>
+            <w:szCs w:val="24"/>
+          </w:rPr>
+          <w:t>говоры должны просматриваться в порядке уменьшения приоритета недобора</w:t>
+        </w:r>
+      </w:ins>
+    </w:p>
+    <w:p>
+      <w:pPr>
+        <w:pStyle w:val="a"/>
+        <w:numPr>
+          <w:ilvl w:val="0"/>
+          <w:numId w:val="0"/>
+        </w:numPr>
+        <w:rPr>
+          <w:rFonts w:ascii="Times New Roman" w:hAnsi="Times New Roman" w:cs="Times New Roman"/>
+          <w:sz w:val="24"/>
+          <w:szCs w:val="24"/>
+        </w:rPr>
+      </w:pPr>
+      <w:bookmarkStart w:id="131" w:name="_GoBack"/>
+      <w:bookmarkEnd w:id="131"/>
+    </w:p>
+    <w:p>
+      <w:pPr>
+        <w:pStyle w:val="a"/>
+        <w:numPr>
+          <w:ilvl w:val="0"/>
+          <w:numId w:val="0"/>
+        </w:numPr>
+        <w:rPr>
+          <w:rFonts w:ascii="Times New Roman" w:hAnsi="Times New Roman" w:cs="Times New Roman"/>
+          <w:sz w:val="24"/>
+          <w:szCs w:val="24"/>
+        </w:rPr>
+      </w:pPr>
+    </w:p>
+    <w:p>
+      <w:pPr>
+        <w:pStyle w:val="a"/>
+        <w:rPr>
+          <w:rFonts w:ascii="Times New Roman" w:hAnsi="Times New Roman" w:cs="Times New Roman"/>
+          <w:sz w:val="24"/>
+          <w:szCs w:val="24"/>
+        </w:rPr>
+      </w:pPr>
+      <w:r>
+        <w:rPr>
+          <w:rFonts w:ascii="Times New Roman" w:hAnsi="Times New Roman" w:cs="Times New Roman"/>
+          <w:sz w:val="24"/>
+          <w:szCs w:val="24"/>
+        </w:rPr>
+        <w:t>Вторичное распределение</w:t>
+      </w:r>
+    </w:p>
+    <w:p>
+      <w:pPr>
+        <w:pStyle w:val="a"/>
+        <w:numPr>
+          <w:ilvl w:val="0"/>
+          <w:numId w:val="0"/>
+        </w:numPr>
+        <w:rPr>
+          <w:rFonts w:ascii="Times New Roman" w:hAnsi="Times New Roman" w:cs="Times New Roman"/>
+          <w:sz w:val="24"/>
+          <w:szCs w:val="24"/>
+        </w:rPr>
+      </w:pPr>
+      <w:r>
+        <w:rPr>
+          <w:rFonts w:ascii="Times New Roman" w:hAnsi="Times New Roman" w:cs="Times New Roman"/>
+          <w:sz w:val="24"/>
+          <w:szCs w:val="24"/>
+        </w:rPr>
         <w:t>Вторичное распределение выполняется в случа</w:t>
       </w:r>
       <w:r>
@@ -6849,7 +8437,7 @@
         </w:rPr>
         <w:t xml:space="preserve"> с уменьшением</w:t>
       </w:r>
-      <w:ins w:id="22" w:author="Васарис Артурас Броневич" w:date="2018-12-21T15:09:00Z">
+      <w:ins w:id="132" w:author="Васарис Артурас Броневич" w:date="2018-12-21T15:09:00Z">
         <w:r>
           <w:rPr>
             <w:rFonts w:ascii="Times New Roman" w:eastAsiaTheme="minorEastAsia" w:hAnsi="Times New Roman" w:cs="Times New Roman"/>
@@ -10130,6 +11718,7 @@
           <w:sz w:val="24"/>
           <w:szCs w:val="24"/>
         </w:rPr>
+        <w:lastRenderedPageBreak/>
         <w:t>до выполнения условия</w:t>
       </w:r>
       <w:r>
@@ -11493,7 +13082,6 @@
             <w:sz w:val="24"/>
             <w:szCs w:val="24"/>
           </w:rPr>
-          <w:lastRenderedPageBreak/>
           <m:t xml:space="preserve">новое </m:t>
         </m:r>
         <m:sSubSup>
@@ -13883,12 +15471,12 @@
               </m:sup>
             </m:sSubSup>
             <m:r>
-              <w:ins w:id="23" w:author="Васарис Артурас Броневич" w:date="2018-11-29T08:25:00Z">
+              <w:ins w:id="133" w:author="Васарис Артурас Броневич" w:date="2018-11-29T08:25:00Z">
                 <w:rPr>
                   <w:rFonts w:ascii="Cambria Math" w:hAnsi="Cambria Math" w:cs="Times New Roman"/>
                   <w:sz w:val="24"/>
                   <w:szCs w:val="24"/>
-                  <w:rPrChange w:id="24" w:author="Васарис Артурас Броневич" w:date="2018-12-04T22:05:00Z">
+                  <w:rPrChange w:id="134" w:author="Васарис Артурас Броневич" w:date="2018-12-04T22:05:00Z">
                     <w:rPr>
                       <w:rFonts w:ascii="Cambria Math" w:hAnsi="Cambria Math" w:cs="Times New Roman"/>
                       <w:sz w:val="24"/>
@@ -13901,7 +15489,7 @@
               </w:ins>
             </m:r>
             <m:r>
-              <w:del w:id="25" w:author="Васарис Артурас Броневич" w:date="2018-11-29T08:25:00Z">
+              <w:del w:id="135" w:author="Васарис Артурас Броневич" w:date="2018-11-29T08:25:00Z">
                 <w:rPr>
                   <w:rFonts w:ascii="Cambria Math" w:hAnsi="Cambria Math" w:cs="Times New Roman"/>
                   <w:sz w:val="24"/>
@@ -13919,7 +15507,7 @@
               <m:t>(</m:t>
             </m:r>
             <m:r>
-              <w:del w:id="26" w:author="Васарис Артурас Броневич" w:date="2018-11-29T08:25:00Z">
+              <w:del w:id="136" w:author="Васарис Артурас Броневич" w:date="2018-11-29T08:25:00Z">
                 <w:rPr>
                   <w:rFonts w:ascii="Cambria Math" w:hAnsi="Cambria Math" w:cs="Times New Roman"/>
                   <w:sz w:val="24"/>
@@ -13929,7 +15517,7 @@
               </w:del>
             </m:r>
             <m:r>
-              <w:ins w:id="27" w:author="Васарис Артурас Броневич" w:date="2018-11-29T08:25:00Z">
+              <w:ins w:id="137" w:author="Васарис Артурас Броневич" w:date="2018-11-29T08:25:00Z">
                 <w:rPr>
                   <w:rFonts w:ascii="Cambria Math" w:hAnsi="Cambria Math" w:cs="Times New Roman"/>
                   <w:sz w:val="24"/>
@@ -14013,7 +15601,7 @@
           </m:sup>
         </m:sSubSup>
         <m:r>
-          <w:del w:id="28" w:author="Васарис Артурас Броневич" w:date="2018-11-29T08:26:00Z">
+          <w:del w:id="138" w:author="Васарис Артурас Броневич" w:date="2018-11-29T08:26:00Z">
             <w:rPr>
               <w:rFonts w:ascii="Cambria Math" w:eastAsiaTheme="minorEastAsia" w:hAnsi="Cambria Math" w:cs="Times New Roman"/>
               <w:sz w:val="24"/>
@@ -14023,7 +15611,7 @@
           </w:del>
         </m:r>
         <m:r>
-          <w:ins w:id="29" w:author="Васарис Артурас Броневич" w:date="2018-11-29T08:26:00Z">
+          <w:ins w:id="139" w:author="Васарис Артурас Броневич" w:date="2018-11-29T08:26:00Z">
             <w:rPr>
               <w:rFonts w:ascii="Cambria Math" w:eastAsiaTheme="minorEastAsia" w:hAnsi="Cambria Math" w:cs="Times New Roman"/>
               <w:sz w:val="24"/>
@@ -14033,7 +15621,7 @@
           </w:ins>
         </m:r>
         <m:r>
-          <w:del w:id="30" w:author="Васарис Артурас Броневич" w:date="2018-11-29T08:26:00Z">
+          <w:del w:id="140" w:author="Васарис Артурас Броневич" w:date="2018-11-29T08:26:00Z">
             <w:rPr>
               <w:rFonts w:ascii="Cambria Math" w:hAnsi="Cambria Math" w:cs="Times New Roman"/>
               <w:sz w:val="24"/>
@@ -14043,7 +15631,7 @@
           </w:del>
         </m:r>
         <m:r>
-          <w:ins w:id="31" w:author="Васарис Артурас Броневич" w:date="2018-11-29T08:26:00Z">
+          <w:ins w:id="141" w:author="Васарис Артурас Броневич" w:date="2018-11-29T08:26:00Z">
             <w:rPr>
               <w:rFonts w:ascii="Cambria Math" w:hAnsi="Cambria Math" w:cs="Times New Roman"/>
               <w:sz w:val="24"/>
@@ -16854,7 +18442,7 @@
         </w:numPr>
         <w:ind w:firstLine="708"/>
         <w:rPr>
-          <w:ins w:id="32" w:author="Васарис Артурас Броневич" w:date="2018-11-29T09:27:00Z"/>
+          <w:ins w:id="142" w:author="Васарис Артурас Броневич" w:date="2018-11-29T09:27:00Z"/>
           <w:rFonts w:ascii="Times New Roman" w:eastAsiaTheme="minorEastAsia" w:hAnsi="Times New Roman" w:cs="Times New Roman"/>
           <w:sz w:val="24"/>
           <w:szCs w:val="24"/>
@@ -17362,7 +18950,7 @@
         </w:numPr>
         <w:ind w:firstLine="708"/>
         <w:rPr>
-          <w:ins w:id="33" w:author="Васарис Артурас Броневич" w:date="2018-11-29T09:27:00Z"/>
+          <w:ins w:id="143" w:author="Васарис Артурас Броневич" w:date="2018-11-29T09:27:00Z"/>
           <w:rFonts w:ascii="Times New Roman" w:eastAsiaTheme="minorEastAsia" w:hAnsi="Times New Roman" w:cs="Times New Roman"/>
           <w:sz w:val="24"/>
           <w:szCs w:val="24"/>
@@ -17378,20 +18966,20 @@
         </w:numPr>
         <w:ind w:firstLine="708"/>
         <w:rPr>
-          <w:ins w:id="34" w:author="Васарис Артурас Броневич" w:date="2018-11-29T09:28:00Z"/>
+          <w:ins w:id="144" w:author="Васарис Артурас Броневич" w:date="2018-11-29T09:28:00Z"/>
           <w:rFonts w:ascii="Times New Roman" w:eastAsiaTheme="minorEastAsia" w:hAnsi="Times New Roman" w:cs="Times New Roman"/>
           <w:sz w:val="24"/>
           <w:szCs w:val="24"/>
         </w:rPr>
       </w:pPr>
-      <w:ins w:id="35" w:author="Васарис Артурас Броневич" w:date="2018-11-29T09:27:00Z">
+      <w:ins w:id="145" w:author="Васарис Артурас Броневич" w:date="2018-11-29T09:27:00Z">
         <w:r>
           <w:rPr>
             <w:rFonts w:ascii="Times New Roman" w:eastAsiaTheme="minorEastAsia" w:hAnsi="Times New Roman" w:cs="Times New Roman"/>
             <w:sz w:val="24"/>
             <w:szCs w:val="24"/>
             <w:highlight w:val="yellow"/>
-            <w:rPrChange w:id="36" w:author="Васарис Артурас Броневич" w:date="2018-11-30T08:24:00Z">
+            <w:rPrChange w:id="146" w:author="Васарис Артурас Броневич" w:date="2018-11-30T08:24:00Z">
               <w:rPr>
                 <w:rFonts w:ascii="Times New Roman" w:eastAsiaTheme="minorEastAsia" w:hAnsi="Times New Roman" w:cs="Times New Roman"/>
                 <w:sz w:val="24"/>
@@ -17399,10 +18987,11 @@
               </w:rPr>
             </w:rPrChange>
           </w:rPr>
+          <w:lastRenderedPageBreak/>
           <w:t xml:space="preserve">(Алгоритм 3.3 надо итерировать по </w:t>
         </w:r>
       </w:ins>
-      <w:ins w:id="37" w:author="Васарис Артурас Броневич" w:date="2018-11-29T09:28:00Z">
+      <w:ins w:id="147" w:author="Васарис Артурас Броневич" w:date="2018-11-29T09:28:00Z">
         <w:r>
           <w:rPr>
             <w:rFonts w:ascii="Times New Roman" w:eastAsiaTheme="minorEastAsia" w:hAnsi="Times New Roman" w:cs="Times New Roman"/>
@@ -17410,7 +18999,7 @@
             <w:szCs w:val="24"/>
             <w:highlight w:val="yellow"/>
             <w:lang w:val="en-US"/>
-            <w:rPrChange w:id="38" w:author="Васарис Артурас Броневич" w:date="2018-11-30T08:24:00Z">
+            <w:rPrChange w:id="148" w:author="Васарис Артурас Броневич" w:date="2018-11-30T08:24:00Z">
               <w:rPr>
                 <w:rFonts w:ascii="Times New Roman" w:eastAsiaTheme="minorEastAsia" w:hAnsi="Times New Roman" w:cs="Times New Roman"/>
                 <w:sz w:val="24"/>
@@ -17427,7 +19016,7 @@
             <w:sz w:val="24"/>
             <w:szCs w:val="24"/>
             <w:highlight w:val="yellow"/>
-            <w:rPrChange w:id="39" w:author="Васарис Артурас Броневич" w:date="2018-11-30T08:24:00Z">
+            <w:rPrChange w:id="149" w:author="Васарис Артурас Броневич" w:date="2018-11-30T08:24:00Z">
               <w:rPr>
                 <w:rFonts w:ascii="Times New Roman" w:eastAsiaTheme="minorEastAsia" w:hAnsi="Times New Roman" w:cs="Times New Roman"/>
                 <w:sz w:val="24"/>
@@ -17444,7 +19033,7 @@
             <w:sz w:val="24"/>
             <w:szCs w:val="24"/>
             <w:highlight w:val="yellow"/>
-            <w:rPrChange w:id="40" w:author="Васарис Артурас Броневич" w:date="2018-11-30T08:24:00Z">
+            <w:rPrChange w:id="150" w:author="Васарис Артурас Броневич" w:date="2018-11-30T08:24:00Z">
               <w:rPr>
                 <w:rFonts w:ascii="Times New Roman" w:eastAsiaTheme="minorEastAsia" w:hAnsi="Times New Roman" w:cs="Times New Roman"/>
                 <w:sz w:val="24"/>
@@ -17461,7 +19050,7 @@
             <w:szCs w:val="24"/>
             <w:highlight w:val="yellow"/>
             <w:lang w:val="en-US"/>
-            <w:rPrChange w:id="41" w:author="Васарис Артурас Броневич" w:date="2018-11-30T08:24:00Z">
+            <w:rPrChange w:id="151" w:author="Васарис Артурас Броневич" w:date="2018-11-30T08:24:00Z">
               <w:rPr>
                 <w:rFonts w:ascii="Times New Roman" w:eastAsiaTheme="minorEastAsia" w:hAnsi="Times New Roman" w:cs="Times New Roman"/>
                 <w:sz w:val="24"/>
@@ -17478,7 +19067,7 @@
             <w:sz w:val="24"/>
             <w:szCs w:val="24"/>
             <w:highlight w:val="yellow"/>
-            <w:rPrChange w:id="42" w:author="Васарис Артурас Броневич" w:date="2018-11-30T08:24:00Z">
+            <w:rPrChange w:id="152" w:author="Васарис Артурас Броневич" w:date="2018-11-30T08:24:00Z">
               <w:rPr>
                 <w:rFonts w:ascii="Times New Roman" w:eastAsiaTheme="minorEastAsia" w:hAnsi="Times New Roman" w:cs="Times New Roman"/>
                 <w:sz w:val="24"/>
@@ -17496,7 +19085,7 @@
             <w:sz w:val="24"/>
             <w:szCs w:val="24"/>
             <w:highlight w:val="yellow"/>
-            <w:rPrChange w:id="43" w:author="Васарис Артурас Броневич" w:date="2018-11-30T08:24:00Z">
+            <w:rPrChange w:id="153" w:author="Васарис Артурас Броневич" w:date="2018-11-30T08:24:00Z">
               <w:rPr>
                 <w:rFonts w:ascii="Times New Roman" w:eastAsiaTheme="minorEastAsia" w:hAnsi="Times New Roman" w:cs="Times New Roman"/>
                 <w:sz w:val="24"/>
@@ -17513,7 +19102,7 @@
             <w:sz w:val="24"/>
             <w:szCs w:val="24"/>
             <w:highlight w:val="yellow"/>
-            <w:rPrChange w:id="44" w:author="Васарис Артурас Броневич" w:date="2018-11-30T08:24:00Z">
+            <w:rPrChange w:id="154" w:author="Васарис Артурас Броневич" w:date="2018-11-30T08:24:00Z">
               <w:rPr>
                 <w:rFonts w:ascii="Times New Roman" w:eastAsiaTheme="minorEastAsia" w:hAnsi="Times New Roman" w:cs="Times New Roman"/>
                 <w:sz w:val="24"/>
@@ -17530,7 +19119,7 @@
             <w:szCs w:val="24"/>
             <w:highlight w:val="yellow"/>
             <w:lang w:val="en-US"/>
-            <w:rPrChange w:id="45" w:author="Васарис Артурас Броневич" w:date="2018-11-30T08:24:00Z">
+            <w:rPrChange w:id="155" w:author="Васарис Артурас Броневич" w:date="2018-11-30T08:24:00Z">
               <w:rPr>
                 <w:rFonts w:ascii="Times New Roman" w:eastAsiaTheme="minorEastAsia" w:hAnsi="Times New Roman" w:cs="Times New Roman"/>
                 <w:sz w:val="24"/>
@@ -17547,7 +19136,7 @@
             <w:sz w:val="24"/>
             <w:szCs w:val="24"/>
             <w:highlight w:val="yellow"/>
-            <w:rPrChange w:id="46" w:author="Васарис Артурас Броневич" w:date="2018-11-30T08:24:00Z">
+            <w:rPrChange w:id="156" w:author="Васарис Артурас Броневич" w:date="2018-11-30T08:24:00Z">
               <w:rPr>
                 <w:rFonts w:ascii="Times New Roman" w:eastAsiaTheme="minorEastAsia" w:hAnsi="Times New Roman" w:cs="Times New Roman"/>
                 <w:sz w:val="24"/>
@@ -17626,7 +19215,7 @@
   <w:abstractNum w:abstractNumId="0" w15:restartNumberingAfterBreak="0">
     <w:nsid w:val="14622FF5"/>
     <w:multiLevelType w:val="multilevel"/>
-    <w:tmpl w:val="EDAA5960"/>
+    <w:tmpl w:val="C82E4828"/>
     <w:lvl w:ilvl="0">
       <w:start w:val="1"/>
       <w:numFmt w:val="decimal"/>
@@ -17656,6 +19245,7 @@
       </w:pPr>
       <w:rPr>
         <w:rFonts w:hint="default"/>
+        <w:color w:val="auto"/>
       </w:rPr>
     </w:lvl>
     <w:lvl w:ilvl="2">
@@ -18179,9 +19769,6 @@
 <w15:people xmlns:wpc="http://schemas.microsoft.com/office/word/2010/wordprocessingCanvas" xmlns:cx="http://schemas.microsoft.com/office/drawing/2014/chartex" xmlns:cx1="http://schemas.microsoft.com/office/drawing/2015/9/8/chartex" xmlns:mc="http://schemas.openxmlformats.org/markup-compatibility/2006" xmlns:o="urn:schemas-microsoft-com:office:office" xmlns:r="http://schemas.openxmlformats.org/officeDocument/2006/relationships" xmlns:m="http://schemas.openxmlformats.org/officeDocument/2006/math" xmlns:v="urn:schemas-microsoft-com:vml" xmlns:wp14="http://schemas.microsoft.com/office/word/2010/wordprocessingDrawing" xmlns:wp="http://schemas.openxmlformats.org/drawingml/2006/wordprocessingDrawing" xmlns:w10="urn:schemas-microsoft-com:office:word" xmlns:w="http://schemas.openxmlformats.org/wordprocessingml/2006/main" xmlns:w14="http://schemas.microsoft.com/office/word/2010/wordml" xmlns:w15="http://schemas.microsoft.com/office/word/2012/wordml" xmlns:w16se="http://schemas.microsoft.com/office/word/2015/wordml/symex" xmlns:wpg="http://schemas.microsoft.com/office/word/2010/wordprocessingGroup" xmlns:wpi="http://schemas.microsoft.com/office/word/2010/wordprocessingInk" xmlns:wne="http://schemas.microsoft.com/office/word/2006/wordml" xmlns:wps="http://schemas.microsoft.com/office/word/2010/wordprocessingShape" mc:Ignorable="w14 w15 w16se wp14">
   <w15:person w15:author="Васарис Артурас Броневич">
     <w15:presenceInfo w15:providerId="AD" w15:userId="S-1-5-21-1518017065-1346507123-621696214-5370"/>
-  </w15:person>
-  <w15:person w15:author="m17195">
-    <w15:presenceInfo w15:providerId="None" w15:userId="m17195"/>
   </w15:person>
 </w15:people>
 </file>

</xml_diff>